<commit_message>
Changes : UR 7.0.0 relevant  docs updated
</commit_message>
<xml_diff>
--- a/Documents/External/Registration_Android_Release-Report.docx
+++ b/Documents/External/Registration_Android_Release-Report.docx
@@ -1187,6 +1187,107 @@
           </w:p>
         </w:tc>
       </w:tr>
+      <w:tr>
+        <w:trPr>
+          <w:trHeight w:val="474"/>
+        </w:trPr>
+        <w:tc>
+          <w:tcPr>
+            <w:tcW w:w="990" w:type="dxa"/>
+          </w:tcPr>
+          <w:p>
+            <w:pPr>
+              <w:rPr>
+                <w:rFonts w:ascii="Arial" w:hAnsi="Arial" w:cs="Arial"/>
+              </w:rPr>
+            </w:pPr>
+            <w:r>
+              <w:rPr>
+                <w:rFonts w:ascii="Arial" w:hAnsi="Arial" w:cs="Arial"/>
+              </w:rPr>
+              <w:t>7.0..0</w:t>
+            </w:r>
+          </w:p>
+        </w:tc>
+        <w:tc>
+          <w:tcPr>
+            <w:tcW w:w="1260" w:type="dxa"/>
+          </w:tcPr>
+          <w:p>
+            <w:pPr>
+              <w:rPr>
+                <w:rFonts w:ascii="Arial" w:hAnsi="Arial" w:cs="Arial"/>
+              </w:rPr>
+            </w:pPr>
+            <w:r>
+              <w:rPr>
+                <w:rFonts w:ascii="Arial" w:hAnsi="Arial" w:cs="Arial"/>
+              </w:rPr>
+              <w:t>22-07-2016</w:t>
+            </w:r>
+          </w:p>
+        </w:tc>
+        <w:tc>
+          <w:tcPr>
+            <w:tcW w:w="1666" w:type="dxa"/>
+          </w:tcPr>
+          <w:p>
+            <w:pPr>
+              <w:rPr>
+                <w:rFonts w:ascii="Arial" w:hAnsi="Arial" w:cs="Arial"/>
+              </w:rPr>
+            </w:pPr>
+            <w:r>
+              <w:rPr>
+                <w:rFonts w:ascii="Arial" w:hAnsi="Arial" w:cs="Arial"/>
+              </w:rPr>
+              <w:t>Vinayakkumar G Udikeri</w:t>
+            </w:r>
+          </w:p>
+        </w:tc>
+        <w:tc>
+          <w:tcPr>
+            <w:tcW w:w="1823" w:type="dxa"/>
+          </w:tcPr>
+          <w:p>
+            <w:pPr>
+              <w:rPr>
+                <w:rFonts w:ascii="Arial" w:hAnsi="Arial" w:cs="Arial"/>
+              </w:rPr>
+            </w:pPr>
+            <w:r>
+              <w:rPr>
+                <w:rFonts w:ascii="Arial" w:hAnsi="Arial" w:cs="Arial"/>
+              </w:rPr>
+              <w:t>All</w:t>
+            </w:r>
+          </w:p>
+        </w:tc>
+        <w:tc>
+          <w:tcPr>
+            <w:tcW w:w="3288" w:type="dxa"/>
+          </w:tcPr>
+          <w:p>
+            <w:pPr>
+              <w:rPr>
+                <w:rFonts w:ascii="Arial" w:hAnsi="Arial" w:cs="Arial"/>
+              </w:rPr>
+            </w:pPr>
+            <w:r>
+              <w:rPr>
+                <w:rFonts w:ascii="Arial" w:hAnsi="Arial" w:cs="Arial"/>
+              </w:rPr>
+              <w:t>Release version 7</w:t>
+            </w:r>
+            <w:r>
+              <w:rPr>
+                <w:rFonts w:ascii="Arial" w:hAnsi="Arial" w:cs="Arial"/>
+              </w:rPr>
+              <w:t>.0.0</w:t>
+            </w:r>
+          </w:p>
+        </w:tc>
+      </w:tr>
     </w:tbl>
     <w:p>
       <w:pPr>
@@ -1457,7 +1558,7 @@
                 <w:rFonts w:ascii="Arial" w:hAnsi="Arial" w:cs="Arial"/>
                 <w:sz w:val="24"/>
               </w:rPr>
-              <w:t>13</w:t>
+              <w:t>22</w:t>
             </w:r>
             <w:r>
               <w:rPr>
@@ -1471,7 +1572,7 @@
                 <w:rFonts w:ascii="Arial" w:hAnsi="Arial" w:cs="Arial"/>
                 <w:sz w:val="24"/>
               </w:rPr>
-              <w:t>May</w:t>
+              <w:t>July</w:t>
             </w:r>
             <w:r>
               <w:rPr>
@@ -1929,6 +2030,7 @@
           <w:noProof/>
           <w:sz w:val="24"/>
         </w:rPr>
+        <w:lastRenderedPageBreak/>
         <mc:AlternateContent>
           <mc:Choice Requires="wps">
             <w:drawing>
@@ -2194,7 +2296,7 @@
           <w:b/>
           <w:sz w:val="24"/>
         </w:rPr>
-        <w:t>6</w:t>
+        <w:t>7</w:t>
       </w:r>
       <w:r>
         <w:rPr>
@@ -2256,7 +2358,16 @@
           <w:sz w:val="24"/>
           <w:szCs w:val="24"/>
         </w:rPr>
-        <w:t>13-May-</w:t>
+        <w:t>22-July</w:t>
+      </w:r>
+      <w:r>
+        <w:rPr>
+          <w:rFonts w:ascii="Arial" w:hAnsi="Arial" w:cs="Arial"/>
+          <w:b/>
+          <w:sz w:val="24"/>
+          <w:szCs w:val="24"/>
+        </w:rPr>
+        <w:t>-</w:t>
       </w:r>
       <w:r>
         <w:rPr>
@@ -2498,7 +2609,7 @@
           <w:sz w:val="24"/>
           <w:lang w:val="en-GB"/>
         </w:rPr>
-        <w:t>6</w:t>
+        <w:t>7</w:t>
       </w:r>
       <w:r>
         <w:rPr>
@@ -2734,7 +2845,7 @@
           <w:sz w:val="26"/>
           <w:szCs w:val="26"/>
         </w:rPr>
-        <w:t>New COPPA component completed on top of User registration.</w:t>
+        <w:t>COPPA Localization is completed.</w:t>
       </w:r>
     </w:p>
     <w:p>
@@ -2756,11 +2867,27 @@
       </w:pPr>
       <w:r>
         <w:rPr>
-          <w:rFonts w:ascii="Helvetica Neue" w:hAnsi="Helvetica Neue" w:cs="Helvetica Neue"/>
-          <w:sz w:val="24"/>
-          <w:szCs w:val="24"/>
-        </w:rPr>
-        <w:t>HSDP Social support enable for Facebook and Google+</w:t>
+          <w:rFonts w:ascii="Helvetica" w:hAnsi="Helvetica" w:cs="Helvetica"/>
+          <w:sz w:val="26"/>
+          <w:szCs w:val="26"/>
+        </w:rPr>
+        <w:t>AppInfra component is consumed for Logging ,tagging and locale match sub components in registration STANDARD and COPPA</w:t>
+      </w:r>
+      <w:r>
+        <w:rPr>
+          <w:rFonts w:ascii="Helvetica" w:hAnsi="Helvetica" w:cs="Helvetica"/>
+          <w:sz w:val="26"/>
+          <w:szCs w:val="26"/>
+        </w:rPr>
+        <w:t xml:space="preserve"> modules</w:t>
+      </w:r>
+      <w:r>
+        <w:rPr>
+          <w:rFonts w:ascii="Helvetica" w:hAnsi="Helvetica" w:cs="Helvetica"/>
+          <w:sz w:val="26"/>
+          <w:szCs w:val="26"/>
+        </w:rPr>
+        <w:t xml:space="preserve">. </w:t>
       </w:r>
     </w:p>
     <w:p>
@@ -2782,11 +2909,11 @@
       </w:pPr>
       <w:r>
         <w:rPr>
-          <w:rFonts w:ascii="Helvetica Neue" w:hAnsi="Helvetica Neue" w:cs="Helvetica Neue"/>
-          <w:sz w:val="24"/>
-          <w:szCs w:val="24"/>
-        </w:rPr>
-        <w:t>HSDP refresh secrete for traditional HSDP sign on.</w:t>
+          <w:rFonts w:ascii="Helvetica" w:hAnsi="Helvetica" w:cs="Helvetica"/>
+          <w:sz w:val="26"/>
+          <w:szCs w:val="26"/>
+        </w:rPr>
+        <w:t>COPPA new flow is implemented.</w:t>
       </w:r>
     </w:p>
     <w:p>
@@ -2812,6 +2939,90 @@
           <w:sz w:val="24"/>
           <w:szCs w:val="24"/>
         </w:rPr>
+        <w:t xml:space="preserve">HSDP Social </w:t>
+      </w:r>
+      <w:r>
+        <w:rPr>
+          <w:rFonts w:ascii="Helvetica Neue" w:hAnsi="Helvetica Neue" w:cs="Helvetica Neue"/>
+          <w:sz w:val="24"/>
+          <w:szCs w:val="24"/>
+        </w:rPr>
+        <w:t>sign is provided with the access token log in rather using login with password.</w:t>
+      </w:r>
+    </w:p>
+    <w:p>
+      <w:pPr>
+        <w:pStyle w:val="ListParagraph"/>
+        <w:widowControl w:val="0"/>
+        <w:numPr>
+          <w:ilvl w:val="0"/>
+          <w:numId w:val="4"/>
+        </w:numPr>
+        <w:autoSpaceDE w:val="0"/>
+        <w:autoSpaceDN w:val="0"/>
+        <w:adjustRightInd w:val="0"/>
+        <w:rPr>
+          <w:rFonts w:ascii="Helvetica" w:hAnsi="Helvetica" w:cs="Helvetica"/>
+          <w:sz w:val="26"/>
+          <w:szCs w:val="26"/>
+        </w:rPr>
+      </w:pPr>
+      <w:r>
+        <w:rPr>
+          <w:rFonts w:ascii="Helvetica Neue" w:hAnsi="Helvetica Neue" w:cs="Helvetica Neue"/>
+          <w:sz w:val="24"/>
+          <w:szCs w:val="24"/>
+        </w:rPr>
+        <w:t>HSDP refresh secrete for traditional</w:t>
+      </w:r>
+      <w:r>
+        <w:rPr>
+          <w:rFonts w:ascii="Helvetica Neue" w:hAnsi="Helvetica Neue" w:cs="Helvetica Neue"/>
+          <w:sz w:val="24"/>
+          <w:szCs w:val="24"/>
+        </w:rPr>
+        <w:t xml:space="preserve"> and </w:t>
+      </w:r>
+      <w:r>
+        <w:rPr>
+          <w:rFonts w:ascii="Helvetica Neue" w:hAnsi="Helvetica Neue" w:cs="Helvetica Neue"/>
+          <w:sz w:val="24"/>
+          <w:szCs w:val="24"/>
+        </w:rPr>
+        <w:t>social</w:t>
+      </w:r>
+      <w:r>
+        <w:rPr>
+          <w:rFonts w:ascii="Helvetica Neue" w:hAnsi="Helvetica Neue" w:cs="Helvetica Neue"/>
+          <w:sz w:val="24"/>
+          <w:szCs w:val="24"/>
+        </w:rPr>
+        <w:t xml:space="preserve"> HSDP sign on.</w:t>
+      </w:r>
+    </w:p>
+    <w:p>
+      <w:pPr>
+        <w:pStyle w:val="ListParagraph"/>
+        <w:widowControl w:val="0"/>
+        <w:numPr>
+          <w:ilvl w:val="0"/>
+          <w:numId w:val="4"/>
+        </w:numPr>
+        <w:autoSpaceDE w:val="0"/>
+        <w:autoSpaceDN w:val="0"/>
+        <w:adjustRightInd w:val="0"/>
+        <w:rPr>
+          <w:rFonts w:ascii="Helvetica" w:hAnsi="Helvetica" w:cs="Helvetica"/>
+          <w:sz w:val="26"/>
+          <w:szCs w:val="26"/>
+        </w:rPr>
+      </w:pPr>
+      <w:r>
+        <w:rPr>
+          <w:rFonts w:ascii="Helvetica Neue" w:hAnsi="Helvetica Neue" w:cs="Helvetica Neue"/>
+          <w:sz w:val="24"/>
+          <w:szCs w:val="24"/>
+        </w:rPr>
         <w:t>Code quality improvements</w:t>
       </w:r>
       <w:r>
@@ -2820,7 +3031,15 @@
           <w:sz w:val="24"/>
           <w:szCs w:val="24"/>
         </w:rPr>
-        <w:t xml:space="preserve"> with TICS score 83%</w:t>
+        <w:t xml:space="preserve"> with TICS score 80.48</w:t>
+      </w:r>
+      <w:r>
+        <w:rPr>
+          <w:rFonts w:ascii="Helvetica Neue" w:hAnsi="Helvetica Neue" w:cs="Helvetica Neue"/>
+          <w:sz w:val="24"/>
+          <w:szCs w:val="24"/>
+        </w:rPr>
+        <w:t>%</w:t>
       </w:r>
     </w:p>
     <w:p>
@@ -2971,6 +3190,7 @@
           <w:sz w:val="24"/>
           <w:szCs w:val="24"/>
         </w:rPr>
+        <w:lastRenderedPageBreak/>
         <w:t xml:space="preserve">HSDP </w:t>
       </w:r>
       <w:r>
@@ -3220,10 +3440,7 @@
         <w:t>:</w:t>
       </w:r>
     </w:p>
-    <w:p>
-      <w:bookmarkStart w:id="0" w:name="_GoBack"/>
-      <w:bookmarkEnd w:id="0"/>
-    </w:p>
+    <w:p/>
     <w:p>
       <w:pPr>
         <w:pStyle w:val="NormalWeb"/>
@@ -3237,7 +3454,7 @@
           <w:rFonts w:asciiTheme="majorHAnsi" w:hAnsiTheme="majorHAnsi"/>
           <w:b/>
         </w:rPr>
-        <w:t>DE11150</w:t>
+        <w:t>DE12229</w:t>
       </w:r>
       <w:r>
         <w:rPr>
@@ -3245,7 +3462,7 @@
           <w:b/>
         </w:rPr>
         <w:tab/>
-        <w:t>[uGrow, DE1509] PR: Email verification: Click on verify and activate link (2nd time) returns account verification failed</w:t>
+        <w:t>Text on the forgot password pop over not displayed</w:t>
       </w:r>
     </w:p>
     <w:p>
@@ -3261,7 +3478,7 @@
           <w:rFonts w:asciiTheme="majorHAnsi" w:hAnsiTheme="majorHAnsi"/>
           <w:b/>
         </w:rPr>
-        <w:t>DE11177</w:t>
+        <w:t>DE12408</w:t>
       </w:r>
       <w:r>
         <w:rPr>
@@ -3269,7 +3486,7 @@
           <w:b/>
         </w:rPr>
         <w:tab/>
-        <w:t>[uGrow, DE1521]: PR: After logging in the 'Almost done' screen is shown 2 times</w:t>
+        <w:t>[uGrow Android] Not able to Merge accounts (Philips and Facebook account)</w:t>
       </w:r>
     </w:p>
     <w:p>
@@ -3285,7 +3502,7 @@
           <w:rFonts w:asciiTheme="majorHAnsi" w:hAnsiTheme="majorHAnsi"/>
           <w:b/>
         </w:rPr>
-        <w:t>DE11668</w:t>
+        <w:t>DE11689</w:t>
       </w:r>
       <w:r>
         <w:rPr>
@@ -3293,14 +3510,7 @@
           <w:b/>
         </w:rPr>
         <w:tab/>
-        <w:t>[uGrow Android] PR- Forgotten password mail 'Reset my password'</w:t>
-      </w:r>
-      <w:r>
-        <w:rPr>
-          <w:rFonts w:asciiTheme="majorHAnsi" w:hAnsiTheme="majorHAnsi"/>
-          <w:b/>
-        </w:rPr>
-        <w:t xml:space="preserve"> link opens verify account page</w:t>
+        <w:t>PR: Registaration - Verification eemail gives error message</w:t>
       </w:r>
     </w:p>
     <w:p>
@@ -3316,7 +3526,7 @@
           <w:rFonts w:asciiTheme="majorHAnsi" w:hAnsiTheme="majorHAnsi"/>
           <w:b/>
         </w:rPr>
-        <w:t>DE9110</w:t>
+        <w:t>DE11951</w:t>
       </w:r>
       <w:r>
         <w:rPr>
@@ -3324,7 +3534,7 @@
           <w:b/>
         </w:rPr>
         <w:tab/>
-        <w:t>[uGrow iOS] PR: (Registration Component); Refreshing the token fails after the access token has expired</w:t>
+        <w:t>[uGrow Android] On Minimize/Maximize in login screen with continue button enabled, app navigates to Account settings screen</w:t>
       </w:r>
     </w:p>
     <w:p>
@@ -3340,7 +3550,7 @@
           <w:rFonts w:asciiTheme="majorHAnsi" w:hAnsiTheme="majorHAnsi"/>
           <w:b/>
         </w:rPr>
-        <w:t>DE10773</w:t>
+        <w:t>DE8086</w:t>
       </w:r>
       <w:r>
         <w:rPr>
@@ -3348,7 +3558,7 @@
           <w:b/>
         </w:rPr>
         <w:tab/>
-        <w:t>[uGrow, DE1377] PR: unclear errors in User Registration</w:t>
+        <w:t>Merge when Twitter is second social provider for Android</w:t>
       </w:r>
     </w:p>
     <w:p>
@@ -3364,7 +3574,7 @@
           <w:rFonts w:asciiTheme="majorHAnsi" w:hAnsiTheme="majorHAnsi"/>
           <w:b/>
         </w:rPr>
-        <w:t>DE10952</w:t>
+        <w:t>DE8157</w:t>
       </w:r>
       <w:r>
         <w:rPr>
@@ -3372,14 +3582,248 @@
           <w:b/>
         </w:rPr>
         <w:tab/>
-        <w:t>[uGrow, DE1474]: Social login doesn't work with the following login providers: insta</w:t>
-      </w:r>
-      <w:r>
-        <w:rPr>
-          <w:rFonts w:asciiTheme="majorHAnsi" w:hAnsiTheme="majorHAnsi"/>
-          <w:b/>
-        </w:rPr>
-        <w:t>gram, sinawiebo, QQ, VK, amazon</w:t>
+        <w:t>Merge screen(UR4ee) appears twice while we perform the merge between social acccounts</w:t>
+      </w:r>
+    </w:p>
+    <w:p>
+      <w:pPr>
+        <w:pStyle w:val="NormalWeb"/>
+        <w:rPr>
+          <w:rFonts w:asciiTheme="majorHAnsi" w:hAnsiTheme="majorHAnsi"/>
+          <w:b/>
+        </w:rPr>
+      </w:pPr>
+      <w:r>
+        <w:rPr>
+          <w:rFonts w:asciiTheme="majorHAnsi" w:hAnsiTheme="majorHAnsi"/>
+          <w:b/>
+        </w:rPr>
+        <w:t>DE8531</w:t>
+      </w:r>
+      <w:r>
+        <w:rPr>
+          <w:rFonts w:asciiTheme="majorHAnsi" w:hAnsiTheme="majorHAnsi"/>
+          <w:b/>
+        </w:rPr>
+        <w:tab/>
+        <w:t>Email Field is seen in Almost done screen after pressing back option from 'Please verify your email screen' whereas on iOS email field is not shown.</w:t>
+      </w:r>
+    </w:p>
+    <w:p>
+      <w:pPr>
+        <w:pStyle w:val="NormalWeb"/>
+        <w:rPr>
+          <w:rFonts w:asciiTheme="majorHAnsi" w:hAnsiTheme="majorHAnsi"/>
+          <w:b/>
+        </w:rPr>
+      </w:pPr>
+      <w:r>
+        <w:rPr>
+          <w:rFonts w:asciiTheme="majorHAnsi" w:hAnsiTheme="majorHAnsi"/>
+          <w:b/>
+        </w:rPr>
+        <w:t>DE8866</w:t>
+      </w:r>
+      <w:r>
+        <w:rPr>
+          <w:rFonts w:asciiTheme="majorHAnsi" w:hAnsiTheme="majorHAnsi"/>
+          <w:b/>
+        </w:rPr>
+        <w:tab/>
+        <w:t>UI Issue-Text in the text box is not displayed correctly(Arabic language-Create My Philips, My Philips screens)</w:t>
+      </w:r>
+    </w:p>
+    <w:p>
+      <w:pPr>
+        <w:pStyle w:val="NormalWeb"/>
+        <w:rPr>
+          <w:rFonts w:asciiTheme="majorHAnsi" w:hAnsiTheme="majorHAnsi"/>
+          <w:b/>
+        </w:rPr>
+      </w:pPr>
+      <w:r>
+        <w:rPr>
+          <w:rFonts w:asciiTheme="majorHAnsi" w:hAnsiTheme="majorHAnsi"/>
+          <w:b/>
+        </w:rPr>
+        <w:t>DE8867</w:t>
+      </w:r>
+      <w:r>
+        <w:rPr>
+          <w:rFonts w:asciiTheme="majorHAnsi" w:hAnsiTheme="majorHAnsi"/>
+          <w:b/>
+        </w:rPr>
+        <w:tab/>
+        <w:t>User previously entered data  is not cleared when we tap on back button from My Philips Screen</w:t>
+      </w:r>
+    </w:p>
+    <w:p>
+      <w:pPr>
+        <w:pStyle w:val="NormalWeb"/>
+        <w:rPr>
+          <w:rFonts w:asciiTheme="majorHAnsi" w:hAnsiTheme="majorHAnsi"/>
+          <w:b/>
+        </w:rPr>
+      </w:pPr>
+      <w:r>
+        <w:rPr>
+          <w:rFonts w:asciiTheme="majorHAnsi" w:hAnsiTheme="majorHAnsi"/>
+          <w:b/>
+        </w:rPr>
+        <w:t>DE9499</w:t>
+      </w:r>
+      <w:r>
+        <w:rPr>
+          <w:rFonts w:asciiTheme="majorHAnsi" w:hAnsiTheme="majorHAnsi"/>
+          <w:b/>
+        </w:rPr>
+        <w:tab/>
+        <w:t>Incorrect account activation response to the user in the mobile web view after tapping on 'Verify and activate' via mobile</w:t>
+      </w:r>
+    </w:p>
+    <w:p>
+      <w:pPr>
+        <w:pStyle w:val="NormalWeb"/>
+        <w:rPr>
+          <w:rFonts w:asciiTheme="majorHAnsi" w:hAnsiTheme="majorHAnsi"/>
+          <w:b/>
+        </w:rPr>
+      </w:pPr>
+      <w:r>
+        <w:rPr>
+          <w:rFonts w:asciiTheme="majorHAnsi" w:hAnsiTheme="majorHAnsi"/>
+          <w:b/>
+        </w:rPr>
+        <w:t>DE10908</w:t>
+      </w:r>
+      <w:r>
+        <w:rPr>
+          <w:rFonts w:asciiTheme="majorHAnsi" w:hAnsiTheme="majorHAnsi"/>
+          <w:b/>
+        </w:rPr>
+        <w:tab/>
+        <w:t>HSDP 1.6 : List of social networking logos are observed when tapping on Facebook/Google Plus</w:t>
+      </w:r>
+    </w:p>
+    <w:p>
+      <w:pPr>
+        <w:pStyle w:val="NormalWeb"/>
+        <w:rPr>
+          <w:rFonts w:asciiTheme="majorHAnsi" w:hAnsiTheme="majorHAnsi"/>
+          <w:b/>
+        </w:rPr>
+      </w:pPr>
+      <w:r>
+        <w:rPr>
+          <w:rFonts w:asciiTheme="majorHAnsi" w:hAnsiTheme="majorHAnsi"/>
+          <w:b/>
+        </w:rPr>
+        <w:t>DE11645</w:t>
+      </w:r>
+      <w:r>
+        <w:rPr>
+          <w:rFonts w:asciiTheme="majorHAnsi" w:hAnsiTheme="majorHAnsi"/>
+          <w:b/>
+        </w:rPr>
+        <w:tab/>
+        <w:t>Coppa : Some inputs are invalid null displayed when the user in german</w:t>
+      </w:r>
+    </w:p>
+    <w:p>
+      <w:pPr>
+        <w:pStyle w:val="NormalWeb"/>
+        <w:rPr>
+          <w:rFonts w:asciiTheme="majorHAnsi" w:hAnsiTheme="majorHAnsi"/>
+          <w:b/>
+        </w:rPr>
+      </w:pPr>
+      <w:r>
+        <w:rPr>
+          <w:rFonts w:asciiTheme="majorHAnsi" w:hAnsiTheme="majorHAnsi"/>
+          <w:b/>
+        </w:rPr>
+        <w:lastRenderedPageBreak/>
+        <w:t>DE12059</w:t>
+      </w:r>
+      <w:r>
+        <w:rPr>
+          <w:rFonts w:asciiTheme="majorHAnsi" w:hAnsiTheme="majorHAnsi"/>
+          <w:b/>
+        </w:rPr>
+        <w:tab/>
+        <w:t>Coppa(Deny Consent) - All the headers related to coppa deny consent are not bold when compared to design.</w:t>
+      </w:r>
+    </w:p>
+    <w:p>
+      <w:pPr>
+        <w:pStyle w:val="NormalWeb"/>
+        <w:rPr>
+          <w:rFonts w:asciiTheme="majorHAnsi" w:hAnsiTheme="majorHAnsi"/>
+          <w:b/>
+        </w:rPr>
+      </w:pPr>
+      <w:r>
+        <w:rPr>
+          <w:rFonts w:asciiTheme="majorHAnsi" w:hAnsiTheme="majorHAnsi"/>
+          <w:b/>
+        </w:rPr>
+        <w:t>DE12117</w:t>
+      </w:r>
+      <w:r>
+        <w:rPr>
+          <w:rFonts w:asciiTheme="majorHAnsi" w:hAnsiTheme="majorHAnsi"/>
+          <w:b/>
+        </w:rPr>
+        <w:tab/>
+        <w:t>HSDP (Eval) : Refresh token displayed for traditional login.</w:t>
+      </w:r>
+    </w:p>
+    <w:p>
+      <w:pPr>
+        <w:pStyle w:val="NormalWeb"/>
+        <w:rPr>
+          <w:rFonts w:asciiTheme="majorHAnsi" w:hAnsiTheme="majorHAnsi"/>
+          <w:b/>
+        </w:rPr>
+      </w:pPr>
+      <w:r>
+        <w:rPr>
+          <w:rFonts w:asciiTheme="majorHAnsi" w:hAnsiTheme="majorHAnsi"/>
+          <w:b/>
+        </w:rPr>
+        <w:t>DE12144</w:t>
+      </w:r>
+      <w:r>
+        <w:rPr>
+          <w:rFonts w:asciiTheme="majorHAnsi" w:hAnsiTheme="majorHAnsi"/>
+          <w:b/>
+        </w:rPr>
+        <w:tab/>
+        <w:t>China Mobile Number (Create account) - Error message fails to appear when entering the invalid code in ur_02_03 screen.</w:t>
+      </w:r>
+    </w:p>
+    <w:p>
+      <w:pPr>
+        <w:pStyle w:val="NormalWeb"/>
+        <w:rPr>
+          <w:rFonts w:asciiTheme="majorHAnsi" w:hAnsiTheme="majorHAnsi"/>
+          <w:b/>
+        </w:rPr>
+      </w:pPr>
+      <w:r>
+        <w:rPr>
+          <w:rFonts w:asciiTheme="majorHAnsi" w:hAnsiTheme="majorHAnsi"/>
+          <w:b/>
+        </w:rPr>
+        <w:t>DE12145</w:t>
+      </w:r>
+      <w:r>
+        <w:rPr>
+          <w:rFonts w:asciiTheme="majorHAnsi" w:hAnsiTheme="majorHAnsi"/>
+          <w:b/>
+        </w:rPr>
+        <w:tab/>
+        <w:t>China Mobile Number (Create account) - The app keeps loading when tapping on resend after entering some code.</w:t>
       </w:r>
     </w:p>
     <w:p>
@@ -3419,30 +3863,6 @@
           <w:rFonts w:asciiTheme="majorHAnsi" w:hAnsiTheme="majorHAnsi"/>
           <w:b/>
         </w:rPr>
-        <w:t>DE10906</w:t>
-      </w:r>
-      <w:r>
-        <w:rPr>
-          <w:rFonts w:asciiTheme="majorHAnsi" w:hAnsiTheme="majorHAnsi"/>
-          <w:b/>
-        </w:rPr>
-        <w:tab/>
-        <w:t>HSDP 1 .6: The verify and activate leads to error message page 'No resource found'</w:t>
-      </w:r>
-    </w:p>
-    <w:p>
-      <w:pPr>
-        <w:pStyle w:val="NormalWeb"/>
-        <w:rPr>
-          <w:rFonts w:asciiTheme="majorHAnsi" w:hAnsiTheme="majorHAnsi"/>
-          <w:b/>
-        </w:rPr>
-      </w:pPr>
-      <w:r>
-        <w:rPr>
-          <w:rFonts w:asciiTheme="majorHAnsi" w:hAnsiTheme="majorHAnsi"/>
-          <w:b/>
-        </w:rPr>
         <w:t>DE10937</w:t>
       </w:r>
       <w:r>
@@ -3467,30 +3887,6 @@
           <w:rFonts w:asciiTheme="majorHAnsi" w:hAnsiTheme="majorHAnsi"/>
           <w:b/>
         </w:rPr>
-        <w:t>DE11060</w:t>
-      </w:r>
-      <w:r>
-        <w:rPr>
-          <w:rFonts w:asciiTheme="majorHAnsi" w:hAnsiTheme="majorHAnsi"/>
-          <w:b/>
-        </w:rPr>
-        <w:tab/>
-        <w:t>Dual spinners , Dual error messages displayed while we tap on I have activated my account and resend button in parallel</w:t>
-      </w:r>
-    </w:p>
-    <w:p>
-      <w:pPr>
-        <w:pStyle w:val="NormalWeb"/>
-        <w:rPr>
-          <w:rFonts w:asciiTheme="majorHAnsi" w:hAnsiTheme="majorHAnsi"/>
-          <w:b/>
-        </w:rPr>
-      </w:pPr>
-      <w:r>
-        <w:rPr>
-          <w:rFonts w:asciiTheme="majorHAnsi" w:hAnsiTheme="majorHAnsi"/>
-          <w:b/>
-        </w:rPr>
         <w:t>DE11072</w:t>
       </w:r>
       <w:r>
@@ -3539,30 +3935,6 @@
           <w:rFonts w:asciiTheme="majorHAnsi" w:hAnsiTheme="majorHAnsi"/>
           <w:b/>
         </w:rPr>
-        <w:t>DE11628</w:t>
-      </w:r>
-      <w:r>
-        <w:rPr>
-          <w:rFonts w:asciiTheme="majorHAnsi" w:hAnsiTheme="majorHAnsi"/>
-          <w:b/>
-        </w:rPr>
-        <w:tab/>
-        <w:t>Coppa: Simplified Chinese : Verify and activate link leading to '404 Not Found' page.</w:t>
-      </w:r>
-    </w:p>
-    <w:p>
-      <w:pPr>
-        <w:pStyle w:val="NormalWeb"/>
-        <w:rPr>
-          <w:rFonts w:asciiTheme="majorHAnsi" w:hAnsiTheme="majorHAnsi"/>
-          <w:b/>
-        </w:rPr>
-      </w:pPr>
-      <w:r>
-        <w:rPr>
-          <w:rFonts w:asciiTheme="majorHAnsi" w:hAnsiTheme="majorHAnsi"/>
-          <w:b/>
-        </w:rPr>
         <w:t>DE11635</w:t>
       </w:r>
       <w:r>
@@ -3587,7 +3959,6 @@
           <w:rFonts w:asciiTheme="majorHAnsi" w:hAnsiTheme="majorHAnsi"/>
           <w:b/>
         </w:rPr>
-        <w:lastRenderedPageBreak/>
         <w:t>DE11642</w:t>
       </w:r>
       <w:r>
@@ -3708,7 +4079,7 @@
           <w:rFonts w:asciiTheme="majorHAnsi" w:hAnsiTheme="majorHAnsi"/>
           <w:b/>
         </w:rPr>
-        <w:t>DE8086</w:t>
+        <w:t>DE11853</w:t>
       </w:r>
       <w:r>
         <w:rPr>
@@ -3716,7 +4087,23 @@
           <w:b/>
         </w:rPr>
         <w:tab/>
-        <w:t>Merge when Twitter is second social provider for Android</w:t>
+        <w:t>Social Login/Merge/My Philips Login fails to work in developer Mode.</w:t>
+      </w:r>
+    </w:p>
+    <w:p>
+      <w:pPr>
+        <w:pStyle w:val="NormalWeb"/>
+        <w:rPr>
+          <w:rFonts w:asciiTheme="majorHAnsi" w:hAnsiTheme="majorHAnsi"/>
+          <w:b/>
+        </w:rPr>
+      </w:pPr>
+      <w:r>
+        <w:rPr>
+          <w:rFonts w:asciiTheme="majorHAnsi" w:hAnsiTheme="majorHAnsi"/>
+          <w:b/>
+        </w:rPr>
+        <w:t>DE11994</w:t>
       </w:r>
       <w:r>
         <w:rPr>
@@ -3724,6 +4111,7 @@
           <w:b/>
         </w:rPr>
         <w:tab/>
+        <w:t>Staging : Account activation is not possible.</w:t>
       </w:r>
     </w:p>
     <w:p>
@@ -3739,7 +4127,7 @@
           <w:rFonts w:asciiTheme="majorHAnsi" w:hAnsiTheme="majorHAnsi"/>
           <w:b/>
         </w:rPr>
-        <w:t>DE8157</w:t>
+        <w:t>DE12011</w:t>
       </w:r>
       <w:r>
         <w:rPr>
@@ -3747,7 +4135,24 @@
           <w:b/>
         </w:rPr>
         <w:tab/>
-        <w:t>Merge screen(UR4ee) appears twice while we perform the merge between social acccounts</w:t>
+        <w:t>Coppa(Deny Consent) - UI is not according to the design spec</w:t>
+      </w:r>
+    </w:p>
+    <w:p>
+      <w:pPr>
+        <w:pStyle w:val="NormalWeb"/>
+        <w:rPr>
+          <w:rFonts w:asciiTheme="majorHAnsi" w:hAnsiTheme="majorHAnsi"/>
+          <w:b/>
+        </w:rPr>
+      </w:pPr>
+      <w:r>
+        <w:rPr>
+          <w:rFonts w:asciiTheme="majorHAnsi" w:hAnsiTheme="majorHAnsi"/>
+          <w:b/>
+        </w:rPr>
+        <w:lastRenderedPageBreak/>
+        <w:t>DE12142</w:t>
       </w:r>
       <w:r>
         <w:rPr>
@@ -3755,6 +4160,7 @@
           <w:b/>
         </w:rPr>
         <w:tab/>
+        <w:t>Performance - Blank screen is displayed before loading the page when logged in user taps on registration button</w:t>
       </w:r>
     </w:p>
     <w:p>
@@ -3770,7 +4176,7 @@
           <w:rFonts w:asciiTheme="majorHAnsi" w:hAnsiTheme="majorHAnsi"/>
           <w:b/>
         </w:rPr>
-        <w:t>DE8531</w:t>
+        <w:t>DE12203</w:t>
       </w:r>
       <w:r>
         <w:rPr>
@@ -3778,7 +4184,23 @@
           <w:b/>
         </w:rPr>
         <w:tab/>
-        <w:t>Email Field is seen in Almost done screen after pressing back option from 'Please verify your email screen' whereas on iOS email field is not shown.</w:t>
+        <w:t>HSDP/Standard: Facebook/Google Plus - The app keeps loading and does not let user to sign in sometimes reverts back to welcome screen.</w:t>
+      </w:r>
+    </w:p>
+    <w:p>
+      <w:pPr>
+        <w:pStyle w:val="NormalWeb"/>
+        <w:rPr>
+          <w:rFonts w:asciiTheme="majorHAnsi" w:hAnsiTheme="majorHAnsi"/>
+          <w:b/>
+        </w:rPr>
+      </w:pPr>
+      <w:r>
+        <w:rPr>
+          <w:rFonts w:asciiTheme="majorHAnsi" w:hAnsiTheme="majorHAnsi"/>
+          <w:b/>
+        </w:rPr>
+        <w:t>DE12228</w:t>
       </w:r>
       <w:r>
         <w:rPr>
@@ -3786,6 +4208,7 @@
           <w:b/>
         </w:rPr>
         <w:tab/>
+        <w:t>China Mobile Number (Create account/Login) - The Enter mobile number field accepts characters/Symbols in between the digits.</w:t>
       </w:r>
     </w:p>
     <w:p>
@@ -3801,7 +4224,7 @@
           <w:rFonts w:asciiTheme="majorHAnsi" w:hAnsiTheme="majorHAnsi"/>
           <w:b/>
         </w:rPr>
-        <w:t>DE8866</w:t>
+        <w:t>DE12261</w:t>
       </w:r>
       <w:r>
         <w:rPr>
@@ -3809,7 +4232,23 @@
           <w:b/>
         </w:rPr>
         <w:tab/>
-        <w:t>UI Issue-Text in the text box is not displayed correctly(Arabic language-Create My Philips, My Philips screens)</w:t>
+        <w:t>Coppa(Deny Consent) - UI is not according to the design spec for CM-2 and CM-2.2 screens</w:t>
+      </w:r>
+    </w:p>
+    <w:p>
+      <w:pPr>
+        <w:pStyle w:val="NormalWeb"/>
+        <w:rPr>
+          <w:rFonts w:asciiTheme="majorHAnsi" w:hAnsiTheme="majorHAnsi"/>
+          <w:b/>
+        </w:rPr>
+      </w:pPr>
+      <w:r>
+        <w:rPr>
+          <w:rFonts w:asciiTheme="majorHAnsi" w:hAnsiTheme="majorHAnsi"/>
+          <w:b/>
+        </w:rPr>
+        <w:t>DE12266</w:t>
       </w:r>
       <w:r>
         <w:rPr>
@@ -3817,6 +4256,7 @@
           <w:b/>
         </w:rPr>
         <w:tab/>
+        <w:t>Coppa(Deny Consent) - Samsung Tab 4 (12 inch) UI and texts looks shrinked to the middle of the screen.</w:t>
       </w:r>
     </w:p>
     <w:p>
@@ -3832,7 +4272,7 @@
           <w:rFonts w:asciiTheme="majorHAnsi" w:hAnsiTheme="majorHAnsi"/>
           <w:b/>
         </w:rPr>
-        <w:t>DE8867</w:t>
+        <w:t>DE12277</w:t>
       </w:r>
       <w:r>
         <w:rPr>
@@ -3840,7 +4280,23 @@
           <w:b/>
         </w:rPr>
         <w:tab/>
-        <w:t>User previously entered data  is not cleared when we tap on back button from My Philips Screen</w:t>
+        <w:t>Coppa(Deny Consent) - UI glitch when tapping on Continue option in Parental access screen.</w:t>
+      </w:r>
+    </w:p>
+    <w:p>
+      <w:pPr>
+        <w:pStyle w:val="NormalWeb"/>
+        <w:rPr>
+          <w:rFonts w:asciiTheme="majorHAnsi" w:hAnsiTheme="majorHAnsi"/>
+          <w:b/>
+        </w:rPr>
+      </w:pPr>
+      <w:r>
+        <w:rPr>
+          <w:rFonts w:asciiTheme="majorHAnsi" w:hAnsiTheme="majorHAnsi"/>
+          <w:b/>
+        </w:rPr>
+        <w:t>DE12314</w:t>
       </w:r>
       <w:r>
         <w:rPr>
@@ -3848,6 +4304,7 @@
           <w:b/>
         </w:rPr>
         <w:tab/>
+        <w:t>Coppa(Deny Consent) - "The token you passed was not valid" message is displayed when user taps on continue button.</w:t>
       </w:r>
     </w:p>
     <w:p>
@@ -3863,7 +4320,7 @@
           <w:rFonts w:asciiTheme="majorHAnsi" w:hAnsiTheme="majorHAnsi"/>
           <w:b/>
         </w:rPr>
-        <w:t>DE9090</w:t>
+        <w:t>DE12360</w:t>
       </w:r>
       <w:r>
         <w:rPr>
@@ -3871,7 +4328,23 @@
           <w:b/>
         </w:rPr>
         <w:tab/>
-        <w:t>Invalid error is triggered when tapping on resend option after verifying the email.</w:t>
+        <w:t>Dev environment - Receive marketing email status is showing as "False" in janrain even if the user accepts it while creating</w:t>
+      </w:r>
+    </w:p>
+    <w:p>
+      <w:pPr>
+        <w:pStyle w:val="NormalWeb"/>
+        <w:rPr>
+          <w:rFonts w:asciiTheme="majorHAnsi" w:hAnsiTheme="majorHAnsi"/>
+          <w:b/>
+        </w:rPr>
+      </w:pPr>
+      <w:r>
+        <w:rPr>
+          <w:rFonts w:asciiTheme="majorHAnsi" w:hAnsiTheme="majorHAnsi"/>
+          <w:b/>
+        </w:rPr>
+        <w:t>DE12364</w:t>
       </w:r>
       <w:r>
         <w:rPr>
@@ -3879,6 +4352,7 @@
           <w:b/>
         </w:rPr>
         <w:tab/>
+        <w:t>Coppa Deny Consent (Localisation) - "Verify and Activate" link not working for Non-US region</w:t>
       </w:r>
     </w:p>
     <w:p>
@@ -3894,7 +4368,7 @@
           <w:rFonts w:asciiTheme="majorHAnsi" w:hAnsiTheme="majorHAnsi"/>
           <w:b/>
         </w:rPr>
-        <w:t>DE9499</w:t>
+        <w:t>DE12422</w:t>
       </w:r>
       <w:r>
         <w:rPr>
@@ -3902,7 +4376,23 @@
           <w:b/>
         </w:rPr>
         <w:tab/>
-        <w:t>Incorrect account activation response to the user in the mobile web view after tapping on 'Verify and activate' via mobile</w:t>
+        <w:t>Developer Mode [Coppa] - Observations/issues</w:t>
+      </w:r>
+    </w:p>
+    <w:p>
+      <w:pPr>
+        <w:pStyle w:val="NormalWeb"/>
+        <w:rPr>
+          <w:rFonts w:asciiTheme="majorHAnsi" w:hAnsiTheme="majorHAnsi"/>
+          <w:b/>
+        </w:rPr>
+      </w:pPr>
+      <w:r>
+        <w:rPr>
+          <w:rFonts w:asciiTheme="majorHAnsi" w:hAnsiTheme="majorHAnsi"/>
+          <w:b/>
+        </w:rPr>
+        <w:t>DE12429</w:t>
       </w:r>
       <w:r>
         <w:rPr>
@@ -3910,6 +4400,7 @@
           <w:b/>
         </w:rPr>
         <w:tab/>
+        <w:t>Coppa (Deny Consent) - CM 4.1 - The description text should be changed to 'Your Initial request' instead of 'Now' as per the new design.</w:t>
       </w:r>
     </w:p>
     <w:p>
@@ -3925,7 +4416,7 @@
           <w:rFonts w:asciiTheme="majorHAnsi" w:hAnsiTheme="majorHAnsi"/>
           <w:b/>
         </w:rPr>
-        <w:t>DE10842</w:t>
+        <w:t>DE12451</w:t>
       </w:r>
       <w:r>
         <w:rPr>
@@ -3933,78 +4424,10 @@
           <w:b/>
         </w:rPr>
         <w:tab/>
-        <w:t>Approval screen pops up for a while even after accepting the first concent or 24 Hours concent.</w:t>
-      </w:r>
-      <w:r>
-        <w:rPr>
-          <w:rFonts w:asciiTheme="majorHAnsi" w:hAnsiTheme="majorHAnsi"/>
-          <w:b/>
-        </w:rPr>
-        <w:tab/>
-      </w:r>
-    </w:p>
-    <w:p>
-      <w:pPr>
-        <w:pStyle w:val="NormalWeb"/>
-        <w:rPr>
-          <w:rFonts w:asciiTheme="majorHAnsi" w:hAnsiTheme="majorHAnsi"/>
-          <w:b/>
-        </w:rPr>
-      </w:pPr>
-      <w:r>
-        <w:rPr>
-          <w:rFonts w:asciiTheme="majorHAnsi" w:hAnsiTheme="majorHAnsi"/>
-          <w:b/>
-        </w:rPr>
-        <w:t>DE10908</w:t>
-      </w:r>
-      <w:r>
-        <w:rPr>
-          <w:rFonts w:asciiTheme="majorHAnsi" w:hAnsiTheme="majorHAnsi"/>
-          <w:b/>
-        </w:rPr>
-        <w:tab/>
-        <w:t>HSDP 1.6 : List of social networking logos are observed when tapping on Facebook/Google Plus</w:t>
-      </w:r>
-      <w:r>
-        <w:rPr>
-          <w:rFonts w:asciiTheme="majorHAnsi" w:hAnsiTheme="majorHAnsi"/>
-          <w:b/>
-        </w:rPr>
-        <w:tab/>
-      </w:r>
-    </w:p>
-    <w:p>
-      <w:pPr>
-        <w:pStyle w:val="NormalWeb"/>
-        <w:rPr>
-          <w:rFonts w:asciiTheme="majorHAnsi" w:hAnsiTheme="majorHAnsi"/>
-          <w:b/>
-        </w:rPr>
-      </w:pPr>
-      <w:r>
-        <w:rPr>
-          <w:rFonts w:asciiTheme="majorHAnsi" w:hAnsiTheme="majorHAnsi"/>
-          <w:b/>
-        </w:rPr>
-        <w:t>DE11318</w:t>
-      </w:r>
-      <w:r>
-        <w:rPr>
-          <w:rFonts w:asciiTheme="majorHAnsi" w:hAnsiTheme="majorHAnsi"/>
-          <w:b/>
-        </w:rPr>
-        <w:tab/>
-        <w:t>Coppa: The network error message is observed in Approval screen when tapping on Continue button in Log In screen.</w:t>
-      </w:r>
-      <w:r>
-        <w:rPr>
-          <w:rFonts w:asciiTheme="majorHAnsi" w:hAnsiTheme="majorHAnsi"/>
-          <w:b/>
-        </w:rPr>
-        <w:tab/>
-      </w:r>
-    </w:p>
+        <w:t>Coppa Deny Consent - The continue button fails to work and proceed to go to 'First Consent screen'.</w:t>
+      </w:r>
+    </w:p>
+    <w:p/>
     <w:p>
       <w:pPr>
         <w:pStyle w:val="NormalWeb"/>
@@ -5992,8 +6415,12 @@
       </w:pPr>
     </w:p>
     <w:sectPr>
-      <w:headerReference w:type="default" r:id="rId9"/>
-      <w:footerReference w:type="default" r:id="rId10"/>
+      <w:headerReference w:type="even" r:id="rId9"/>
+      <w:headerReference w:type="default" r:id="rId10"/>
+      <w:footerReference w:type="even" r:id="rId11"/>
+      <w:footerReference w:type="default" r:id="rId12"/>
+      <w:headerReference w:type="first" r:id="rId13"/>
+      <w:footerReference w:type="first" r:id="rId14"/>
       <w:pgSz w:w="11909" w:h="16834" w:code="9"/>
       <w:pgMar w:top="1440" w:right="1440" w:bottom="1440" w:left="1440" w:header="720" w:footer="720" w:gutter="0"/>
       <w:cols w:space="720"/>
@@ -6022,6 +6449,16 @@
 </file>
 
 <file path=word/footer1.xml><?xml version="1.0" encoding="utf-8"?>
+<w:ftr xmlns:wpc="http://schemas.microsoft.com/office/word/2010/wordprocessingCanvas" xmlns:mo="http://schemas.microsoft.com/office/mac/office/2008/main" xmlns:mc="http://schemas.openxmlformats.org/markup-compatibility/2006" xmlns:mv="urn:schemas-microsoft-com:mac:vml" xmlns:o="urn:schemas-microsoft-com:office:office" xmlns:r="http://schemas.openxmlformats.org/officeDocument/2006/relationships" xmlns:m="http://schemas.openxmlformats.org/officeDocument/2006/math" xmlns:v="urn:schemas-microsoft-com:vml" xmlns:wp14="http://schemas.microsoft.com/office/word/2010/wordprocessingDrawing" xmlns:wp="http://schemas.openxmlformats.org/drawingml/2006/wordprocessingDrawing" xmlns:w10="urn:schemas-microsoft-com:office:word" xmlns:w="http://schemas.openxmlformats.org/wordprocessingml/2006/main" xmlns:w14="http://schemas.microsoft.com/office/word/2010/wordml" xmlns:w15="http://schemas.microsoft.com/office/word/2012/wordml" xmlns:wpg="http://schemas.microsoft.com/office/word/2010/wordprocessingGroup" xmlns:wpi="http://schemas.microsoft.com/office/word/2010/wordprocessingInk" xmlns:wne="http://schemas.microsoft.com/office/word/2006/wordml" xmlns:wps="http://schemas.microsoft.com/office/word/2010/wordprocessingShape" mc:Ignorable="w14 w15 wp14">
+  <w:p>
+    <w:pPr>
+      <w:pStyle w:val="Footer"/>
+    </w:pPr>
+  </w:p>
+</w:ftr>
+</file>
+
+<file path=word/footer2.xml><?xml version="1.0" encoding="utf-8"?>
 <w:ftr xmlns:wpc="http://schemas.microsoft.com/office/word/2010/wordprocessingCanvas" xmlns:mo="http://schemas.microsoft.com/office/mac/office/2008/main" xmlns:mc="http://schemas.openxmlformats.org/markup-compatibility/2006" xmlns:mv="urn:schemas-microsoft-com:mac:vml" xmlns:o="urn:schemas-microsoft-com:office:office" xmlns:r="http://schemas.openxmlformats.org/officeDocument/2006/relationships" xmlns:m="http://schemas.openxmlformats.org/officeDocument/2006/math" xmlns:v="urn:schemas-microsoft-com:vml" xmlns:wp14="http://schemas.microsoft.com/office/word/2010/wordprocessingDrawing" xmlns:wp="http://schemas.openxmlformats.org/drawingml/2006/wordprocessingDrawing" xmlns:w10="urn:schemas-microsoft-com:office:word" xmlns:w="http://schemas.openxmlformats.org/wordprocessingml/2006/main" xmlns:w14="http://schemas.microsoft.com/office/word/2010/wordml" xmlns:w15="http://schemas.microsoft.com/office/word/2012/wordml" xmlns:wpg="http://schemas.microsoft.com/office/word/2010/wordprocessingGroup" xmlns:wpi="http://schemas.microsoft.com/office/word/2010/wordprocessingInk" xmlns:wne="http://schemas.microsoft.com/office/word/2006/wordml" xmlns:wps="http://schemas.microsoft.com/office/word/2010/wordprocessingShape" mc:Ignorable="w14 w15 wp14">
   <w:p>
     <w:pPr>
@@ -6159,7 +6596,13 @@
             <w:rPr>
               <w:rFonts w:ascii="Arial" w:hAnsi="Arial"/>
             </w:rPr>
-            <w:t xml:space="preserve"> QSPS/TMP/REL/6.0.0</w:t>
+            <w:t xml:space="preserve"> QSPS/TMP/REL/7</w:t>
+          </w:r>
+          <w:r>
+            <w:rPr>
+              <w:rFonts w:ascii="Arial" w:hAnsi="Arial"/>
+            </w:rPr>
+            <w:t>.0.0</w:t>
           </w:r>
         </w:p>
         <w:p>
@@ -6208,7 +6651,16 @@
               <w:rFonts w:ascii="Arial" w:hAnsi="Arial"/>
               <w:b/>
             </w:rPr>
-            <w:t>Version 6.0.0</w:t>
+            <w:t>Version 7</w:t>
+          </w:r>
+          <w:bookmarkStart w:id="0" w:name="_GoBack"/>
+          <w:bookmarkEnd w:id="0"/>
+          <w:r>
+            <w:rPr>
+              <w:rFonts w:ascii="Arial" w:hAnsi="Arial"/>
+              <w:b/>
+            </w:rPr>
+            <w:t>.0.0</w:t>
           </w:r>
         </w:p>
       </w:tc>
@@ -6238,6 +6690,16 @@
 </w:ftr>
 </file>
 
+<file path=word/footer3.xml><?xml version="1.0" encoding="utf-8"?>
+<w:ftr xmlns:wpc="http://schemas.microsoft.com/office/word/2010/wordprocessingCanvas" xmlns:mo="http://schemas.microsoft.com/office/mac/office/2008/main" xmlns:mc="http://schemas.openxmlformats.org/markup-compatibility/2006" xmlns:mv="urn:schemas-microsoft-com:mac:vml" xmlns:o="urn:schemas-microsoft-com:office:office" xmlns:r="http://schemas.openxmlformats.org/officeDocument/2006/relationships" xmlns:m="http://schemas.openxmlformats.org/officeDocument/2006/math" xmlns:v="urn:schemas-microsoft-com:vml" xmlns:wp14="http://schemas.microsoft.com/office/word/2010/wordprocessingDrawing" xmlns:wp="http://schemas.openxmlformats.org/drawingml/2006/wordprocessingDrawing" xmlns:w10="urn:schemas-microsoft-com:office:word" xmlns:w="http://schemas.openxmlformats.org/wordprocessingml/2006/main" xmlns:w14="http://schemas.microsoft.com/office/word/2010/wordml" xmlns:w15="http://schemas.microsoft.com/office/word/2012/wordml" xmlns:wpg="http://schemas.microsoft.com/office/word/2010/wordprocessingGroup" xmlns:wpi="http://schemas.microsoft.com/office/word/2010/wordprocessingInk" xmlns:wne="http://schemas.microsoft.com/office/word/2006/wordml" xmlns:wps="http://schemas.microsoft.com/office/word/2010/wordprocessingShape" mc:Ignorable="w14 w15 wp14">
+  <w:p>
+    <w:pPr>
+      <w:pStyle w:val="Footer"/>
+    </w:pPr>
+  </w:p>
+</w:ftr>
+</file>
+
 <file path=word/footnotes.xml><?xml version="1.0" encoding="utf-8"?>
 <w:footnotes xmlns:wpc="http://schemas.microsoft.com/office/word/2010/wordprocessingCanvas" xmlns:mo="http://schemas.microsoft.com/office/mac/office/2008/main" xmlns:mc="http://schemas.openxmlformats.org/markup-compatibility/2006" xmlns:mv="urn:schemas-microsoft-com:mac:vml" xmlns:o="urn:schemas-microsoft-com:office:office" xmlns:r="http://schemas.openxmlformats.org/officeDocument/2006/relationships" xmlns:m="http://schemas.openxmlformats.org/officeDocument/2006/math" xmlns:v="urn:schemas-microsoft-com:vml" xmlns:wp14="http://schemas.microsoft.com/office/word/2010/wordprocessingDrawing" xmlns:wp="http://schemas.openxmlformats.org/drawingml/2006/wordprocessingDrawing" xmlns:w10="urn:schemas-microsoft-com:office:word" xmlns:w="http://schemas.openxmlformats.org/wordprocessingml/2006/main" xmlns:w14="http://schemas.microsoft.com/office/word/2010/wordml" xmlns:w15="http://schemas.microsoft.com/office/word/2012/wordml" xmlns:wpg="http://schemas.microsoft.com/office/word/2010/wordprocessingGroup" xmlns:wpi="http://schemas.microsoft.com/office/word/2010/wordprocessingInk" xmlns:wne="http://schemas.microsoft.com/office/word/2006/wordml" xmlns:wps="http://schemas.microsoft.com/office/word/2010/wordprocessingShape" mc:Ignorable="w14 w15 wp14">
   <w:footnote w:type="separator" w:id="-1">
@@ -6262,9 +6724,29 @@
   <w:p>
     <w:pPr>
       <w:pStyle w:val="Header"/>
+    </w:pPr>
+  </w:p>
+</w:hdr>
+</file>
+
+<file path=word/header2.xml><?xml version="1.0" encoding="utf-8"?>
+<w:hdr xmlns:wpc="http://schemas.microsoft.com/office/word/2010/wordprocessingCanvas" xmlns:mo="http://schemas.microsoft.com/office/mac/office/2008/main" xmlns:mc="http://schemas.openxmlformats.org/markup-compatibility/2006" xmlns:mv="urn:schemas-microsoft-com:mac:vml" xmlns:o="urn:schemas-microsoft-com:office:office" xmlns:r="http://schemas.openxmlformats.org/officeDocument/2006/relationships" xmlns:m="http://schemas.openxmlformats.org/officeDocument/2006/math" xmlns:v="urn:schemas-microsoft-com:vml" xmlns:wp14="http://schemas.microsoft.com/office/word/2010/wordprocessingDrawing" xmlns:wp="http://schemas.openxmlformats.org/drawingml/2006/wordprocessingDrawing" xmlns:w10="urn:schemas-microsoft-com:office:word" xmlns:w="http://schemas.openxmlformats.org/wordprocessingml/2006/main" xmlns:w14="http://schemas.microsoft.com/office/word/2010/wordml" xmlns:w15="http://schemas.microsoft.com/office/word/2012/wordml" xmlns:wpg="http://schemas.microsoft.com/office/word/2010/wordprocessingGroup" xmlns:wpi="http://schemas.microsoft.com/office/word/2010/wordprocessingInk" xmlns:wne="http://schemas.microsoft.com/office/word/2006/wordml" xmlns:wps="http://schemas.microsoft.com/office/word/2010/wordprocessingShape" mc:Ignorable="w14 w15 wp14">
+  <w:p>
+    <w:pPr>
+      <w:pStyle w:val="Header"/>
       <w:pBdr>
         <w:bottom w:val="none" w:sz="0" w:space="0" w:color="auto"/>
       </w:pBdr>
+    </w:pPr>
+  </w:p>
+</w:hdr>
+</file>
+
+<file path=word/header3.xml><?xml version="1.0" encoding="utf-8"?>
+<w:hdr xmlns:wpc="http://schemas.microsoft.com/office/word/2010/wordprocessingCanvas" xmlns:mo="http://schemas.microsoft.com/office/mac/office/2008/main" xmlns:mc="http://schemas.openxmlformats.org/markup-compatibility/2006" xmlns:mv="urn:schemas-microsoft-com:mac:vml" xmlns:o="urn:schemas-microsoft-com:office:office" xmlns:r="http://schemas.openxmlformats.org/officeDocument/2006/relationships" xmlns:m="http://schemas.openxmlformats.org/officeDocument/2006/math" xmlns:v="urn:schemas-microsoft-com:vml" xmlns:wp14="http://schemas.microsoft.com/office/word/2010/wordprocessingDrawing" xmlns:wp="http://schemas.openxmlformats.org/drawingml/2006/wordprocessingDrawing" xmlns:w10="urn:schemas-microsoft-com:office:word" xmlns:w="http://schemas.openxmlformats.org/wordprocessingml/2006/main" xmlns:w14="http://schemas.microsoft.com/office/word/2010/wordml" xmlns:w15="http://schemas.microsoft.com/office/word/2012/wordml" xmlns:wpg="http://schemas.microsoft.com/office/word/2010/wordprocessingGroup" xmlns:wpi="http://schemas.microsoft.com/office/word/2010/wordprocessingInk" xmlns:wne="http://schemas.microsoft.com/office/word/2006/wordml" xmlns:wps="http://schemas.microsoft.com/office/word/2010/wordprocessingShape" mc:Ignorable="w14 w15 wp14">
+  <w:p>
+    <w:pPr>
+      <w:pStyle w:val="Header"/>
     </w:pPr>
   </w:p>
 </w:hdr>
@@ -9440,7 +9922,7 @@
 </file>
 
 <file path=customXml/itemProps1.xml><?xml version="1.0" encoding="utf-8"?>
-<ds:datastoreItem xmlns:ds="http://schemas.openxmlformats.org/officeDocument/2006/customXml" ds:itemID="{39130807-3A31-D847-A8B4-F0E346E18169}">
+<ds:datastoreItem xmlns:ds="http://schemas.openxmlformats.org/officeDocument/2006/customXml" ds:itemID="{4826B849-ACDA-664E-88C0-E3A8CA38816E}">
   <ds:schemaRefs>
     <ds:schemaRef ds:uri="http://schemas.openxmlformats.org/officeDocument/2006/bibliography"/>
   </ds:schemaRefs>

</xml_diff>

<commit_message>
Changes : Updated documents
</commit_message>
<xml_diff>
--- a/Documents/External/Registration_Android_Release-Report.docx
+++ b/Documents/External/Registration_Android_Release-Report.docx
@@ -1277,7 +1277,102 @@
               <w:rPr>
                 <w:rFonts w:ascii="Arial" w:hAnsi="Arial" w:cs="Arial"/>
               </w:rPr>
-              <w:t>Release version 7</w:t>
+              <w:t>Release version 7.0.0</w:t>
+            </w:r>
+          </w:p>
+        </w:tc>
+      </w:tr>
+      <w:tr>
+        <w:trPr>
+          <w:trHeight w:val="473"/>
+        </w:trPr>
+        <w:tc>
+          <w:tcPr>
+            <w:tcW w:w="990" w:type="dxa"/>
+          </w:tcPr>
+          <w:p>
+            <w:pPr>
+              <w:rPr>
+                <w:rFonts w:ascii="Arial" w:hAnsi="Arial" w:cs="Arial"/>
+              </w:rPr>
+            </w:pPr>
+            <w:r>
+              <w:rPr>
+                <w:rFonts w:ascii="Arial" w:hAnsi="Arial" w:cs="Arial"/>
+              </w:rPr>
+              <w:t>8.0.0</w:t>
+            </w:r>
+          </w:p>
+        </w:tc>
+        <w:tc>
+          <w:tcPr>
+            <w:tcW w:w="1260" w:type="dxa"/>
+          </w:tcPr>
+          <w:p>
+            <w:pPr>
+              <w:rPr>
+                <w:rFonts w:ascii="Arial" w:hAnsi="Arial" w:cs="Arial"/>
+              </w:rPr>
+            </w:pPr>
+            <w:r>
+              <w:rPr>
+                <w:rFonts w:ascii="Arial" w:hAnsi="Arial" w:cs="Arial"/>
+              </w:rPr>
+              <w:t>27-09-2016</w:t>
+            </w:r>
+          </w:p>
+        </w:tc>
+        <w:tc>
+          <w:tcPr>
+            <w:tcW w:w="1666" w:type="dxa"/>
+          </w:tcPr>
+          <w:p>
+            <w:pPr>
+              <w:rPr>
+                <w:rFonts w:ascii="Arial" w:hAnsi="Arial" w:cs="Arial"/>
+              </w:rPr>
+            </w:pPr>
+            <w:r>
+              <w:rPr>
+                <w:rFonts w:ascii="Arial" w:hAnsi="Arial" w:cs="Arial"/>
+              </w:rPr>
+              <w:t>Vinayakkumar G Udikeri</w:t>
+            </w:r>
+          </w:p>
+        </w:tc>
+        <w:tc>
+          <w:tcPr>
+            <w:tcW w:w="1823" w:type="dxa"/>
+          </w:tcPr>
+          <w:p>
+            <w:pPr>
+              <w:rPr>
+                <w:rFonts w:ascii="Arial" w:hAnsi="Arial" w:cs="Arial"/>
+              </w:rPr>
+            </w:pPr>
+            <w:r>
+              <w:rPr>
+                <w:rFonts w:ascii="Arial" w:hAnsi="Arial" w:cs="Arial"/>
+              </w:rPr>
+              <w:t>All</w:t>
+            </w:r>
+          </w:p>
+        </w:tc>
+        <w:tc>
+          <w:tcPr>
+            <w:tcW w:w="3288" w:type="dxa"/>
+          </w:tcPr>
+          <w:p>
+            <w:pPr>
+              <w:rPr>
+                <w:rFonts w:ascii="Arial" w:hAnsi="Arial" w:cs="Arial"/>
+              </w:rPr>
+            </w:pPr>
+            <w:r>
+              <w:rPr>
+                <w:rFonts w:ascii="Arial" w:hAnsi="Arial" w:cs="Arial"/>
+              </w:rPr>
+              <w:t>Release version 8</w:t>
             </w:r>
             <w:r>
               <w:rPr>
@@ -1505,13 +1600,31 @@
                 <w:sz w:val="24"/>
               </w:rPr>
             </w:pPr>
-            <w:r>
-              <w:rPr>
-                <w:rFonts w:ascii="Arial" w:hAnsi="Arial" w:cs="Arial"/>
-                <w:sz w:val="24"/>
-              </w:rPr>
-              <w:t>Sreenath Kooloth</w:t>
-            </w:r>
+            <w:proofErr w:type="spellStart"/>
+            <w:r>
+              <w:rPr>
+                <w:rFonts w:ascii="Arial" w:hAnsi="Arial" w:cs="Arial"/>
+                <w:sz w:val="24"/>
+              </w:rPr>
+              <w:t>Sreenath</w:t>
+            </w:r>
+            <w:proofErr w:type="spellEnd"/>
+            <w:r>
+              <w:rPr>
+                <w:rFonts w:ascii="Arial" w:hAnsi="Arial" w:cs="Arial"/>
+                <w:sz w:val="24"/>
+              </w:rPr>
+              <w:t xml:space="preserve"> </w:t>
+            </w:r>
+            <w:proofErr w:type="spellStart"/>
+            <w:r>
+              <w:rPr>
+                <w:rFonts w:ascii="Arial" w:hAnsi="Arial" w:cs="Arial"/>
+                <w:sz w:val="24"/>
+              </w:rPr>
+              <w:t>Kooloth</w:t>
+            </w:r>
+            <w:proofErr w:type="spellEnd"/>
           </w:p>
         </w:tc>
         <w:tc>
@@ -1558,7 +1671,7 @@
                 <w:rFonts w:ascii="Arial" w:hAnsi="Arial" w:cs="Arial"/>
                 <w:sz w:val="24"/>
               </w:rPr>
-              <w:t>22</w:t>
+              <w:t>27</w:t>
             </w:r>
             <w:r>
               <w:rPr>
@@ -1572,7 +1685,7 @@
                 <w:rFonts w:ascii="Arial" w:hAnsi="Arial" w:cs="Arial"/>
                 <w:sz w:val="24"/>
               </w:rPr>
-              <w:t>July</w:t>
+              <w:t>Sept</w:t>
             </w:r>
             <w:r>
               <w:rPr>
@@ -1631,6 +1744,7 @@
                 <w:sz w:val="24"/>
               </w:rPr>
             </w:pPr>
+            <w:proofErr w:type="spellStart"/>
             <w:r>
               <w:rPr>
                 <w:rFonts w:ascii="Arial" w:hAnsi="Arial" w:cs="Arial"/>
@@ -1638,6 +1752,7 @@
               </w:rPr>
               <w:t>Sudhir</w:t>
             </w:r>
+            <w:proofErr w:type="spellEnd"/>
           </w:p>
         </w:tc>
         <w:tc>
@@ -1811,41 +1926,10 @@
         </w:tc>
       </w:tr>
     </w:tbl>
-    <w:p>
-      <w:pPr>
-        <w:tabs>
-          <w:tab w:val="left" w:pos="2160"/>
-          <w:tab w:val="left" w:pos="3060"/>
-        </w:tabs>
-        <w:ind w:left="108"/>
-        <w:rPr>
-          <w:rFonts w:ascii="Arial" w:hAnsi="Arial" w:cs="Arial"/>
-          <w:sz w:val="24"/>
-        </w:rPr>
-      </w:pPr>
-      <w:r>
-        <w:rPr>
-          <w:rFonts w:ascii="Arial" w:hAnsi="Arial" w:cs="Arial"/>
-          <w:sz w:val="24"/>
-        </w:rPr>
-        <w:t xml:space="preserve"> </w:t>
-      </w:r>
-    </w:p>
-    <w:p>
-      <w:pPr>
-        <w:tabs>
-          <w:tab w:val="left" w:pos="7920"/>
-        </w:tabs>
-        <w:rPr>
-          <w:rFonts w:ascii="Arial" w:hAnsi="Arial" w:cs="Arial"/>
-          <w:sz w:val="24"/>
-        </w:rPr>
-      </w:pPr>
-    </w:p>
     <w:tbl>
       <w:tblPr>
+        <w:tblpPr w:leftFromText="180" w:rightFromText="180" w:vertAnchor="text" w:horzAnchor="page" w:tblpX="1630" w:tblpY="123"/>
         <w:tblW w:w="0" w:type="auto"/>
-        <w:tblInd w:w="108" w:type="dxa"/>
         <w:tblBorders>
           <w:top w:val="single" w:sz="6" w:space="0" w:color="000000"/>
           <w:left w:val="single" w:sz="6" w:space="0" w:color="000000"/>
@@ -1963,6 +2047,7 @@
                 <w:sz w:val="24"/>
               </w:rPr>
             </w:pPr>
+            <w:proofErr w:type="spellStart"/>
             <w:r>
               <w:rPr>
                 <w:rFonts w:ascii="Arial" w:hAnsi="Arial" w:cs="Arial"/>
@@ -1970,6 +2055,7 @@
               </w:rPr>
               <w:t>Sudhir</w:t>
             </w:r>
+            <w:proofErr w:type="spellEnd"/>
           </w:p>
         </w:tc>
         <w:tc>
@@ -1988,6 +2074,7 @@
                 <w:sz w:val="24"/>
               </w:rPr>
             </w:pPr>
+            <w:proofErr w:type="spellStart"/>
             <w:r>
               <w:rPr>
                 <w:rFonts w:ascii="Arial" w:hAnsi="Arial" w:cs="Arial"/>
@@ -1995,6 +2082,7 @@
               </w:rPr>
               <w:t>Sreenath</w:t>
             </w:r>
+            <w:proofErr w:type="spellEnd"/>
           </w:p>
         </w:tc>
       </w:tr>
@@ -2011,6 +2099,24 @@
           <w:sz w:val="24"/>
         </w:rPr>
       </w:pPr>
+      <w:r>
+        <w:rPr>
+          <w:rFonts w:ascii="Arial" w:hAnsi="Arial" w:cs="Arial"/>
+          <w:sz w:val="24"/>
+        </w:rPr>
+        <w:t xml:space="preserve"> </w:t>
+      </w:r>
+    </w:p>
+    <w:p>
+      <w:pPr>
+        <w:tabs>
+          <w:tab w:val="left" w:pos="7920"/>
+        </w:tabs>
+        <w:rPr>
+          <w:rFonts w:ascii="Arial" w:hAnsi="Arial" w:cs="Arial"/>
+          <w:sz w:val="24"/>
+        </w:rPr>
+      </w:pPr>
     </w:p>
     <w:p>
       <w:pPr>
@@ -2024,13 +2130,25 @@
           <w:sz w:val="24"/>
         </w:rPr>
       </w:pPr>
+    </w:p>
+    <w:p>
+      <w:pPr>
+        <w:tabs>
+          <w:tab w:val="left" w:pos="2160"/>
+          <w:tab w:val="left" w:pos="3060"/>
+        </w:tabs>
+        <w:ind w:left="108"/>
+        <w:rPr>
+          <w:rFonts w:ascii="Arial" w:hAnsi="Arial" w:cs="Arial"/>
+          <w:sz w:val="24"/>
+        </w:rPr>
+      </w:pPr>
       <w:r>
         <w:rPr>
           <w:rFonts w:ascii="Arial" w:hAnsi="Arial" w:cs="Arial"/>
           <w:noProof/>
           <w:sz w:val="24"/>
         </w:rPr>
-        <w:lastRenderedPageBreak/>
         <mc:AlternateContent>
           <mc:Choice Requires="wps">
             <w:drawing>
@@ -2296,7 +2414,7 @@
           <w:b/>
           <w:sz w:val="24"/>
         </w:rPr>
-        <w:t>7</w:t>
+        <w:t>8</w:t>
       </w:r>
       <w:r>
         <w:rPr>
@@ -2358,7 +2476,7 @@
           <w:sz w:val="24"/>
           <w:szCs w:val="24"/>
         </w:rPr>
-        <w:t>22-July</w:t>
+        <w:t>27-Sept</w:t>
       </w:r>
       <w:r>
         <w:rPr>
@@ -2676,6 +2794,7 @@
           <w:lang w:val="en-GB"/>
         </w:rPr>
       </w:pPr>
+      <w:proofErr w:type="gramStart"/>
       <w:r>
         <w:rPr>
           <w:rFonts w:ascii="Arial" w:eastAsia="Times New Roman" w:hAnsi="Arial" w:cs="Arial"/>
@@ -2686,6 +2805,7 @@
         </w:rPr>
         <w:t>Links :</w:t>
       </w:r>
+      <w:proofErr w:type="gramEnd"/>
     </w:p>
     <w:p>
       <w:pPr>
@@ -2839,13 +2959,57 @@
           <w:szCs w:val="26"/>
         </w:rPr>
       </w:pPr>
+      <w:proofErr w:type="spellStart"/>
       <w:r>
         <w:rPr>
           <w:rFonts w:ascii="Helvetica" w:hAnsi="Helvetica" w:cs="Helvetica"/>
           <w:sz w:val="26"/>
           <w:szCs w:val="26"/>
         </w:rPr>
-        <w:t>COPPA Localization is completed.</w:t>
+        <w:t>AppInfra</w:t>
+      </w:r>
+      <w:proofErr w:type="spellEnd"/>
+      <w:r>
+        <w:rPr>
+          <w:rFonts w:ascii="Helvetica" w:hAnsi="Helvetica" w:cs="Helvetica"/>
+          <w:sz w:val="26"/>
+          <w:szCs w:val="26"/>
+        </w:rPr>
+        <w:t xml:space="preserve"> Component is consumed for </w:t>
+      </w:r>
+      <w:r>
+        <w:rPr>
+          <w:rFonts w:ascii="Helvetica" w:hAnsi="Helvetica" w:cs="Helvetica"/>
+          <w:sz w:val="26"/>
+          <w:szCs w:val="26"/>
+        </w:rPr>
+        <w:t>Service</w:t>
+      </w:r>
+      <w:r>
+        <w:rPr>
+          <w:rFonts w:ascii="Helvetica" w:hAnsi="Helvetica" w:cs="Helvetica"/>
+          <w:sz w:val="26"/>
+          <w:szCs w:val="26"/>
+        </w:rPr>
+        <w:t xml:space="preserve"> discovery and one point </w:t>
+      </w:r>
+      <w:proofErr w:type="spellStart"/>
+      <w:r>
+        <w:rPr>
+          <w:rFonts w:ascii="Helvetica" w:hAnsi="Helvetica" w:cs="Helvetica"/>
+          <w:sz w:val="26"/>
+          <w:szCs w:val="26"/>
+        </w:rPr>
+        <w:t>AppInfra</w:t>
+      </w:r>
+      <w:proofErr w:type="spellEnd"/>
+      <w:r>
+        <w:rPr>
+          <w:rFonts w:ascii="Helvetica" w:hAnsi="Helvetica" w:cs="Helvetica"/>
+          <w:sz w:val="26"/>
+          <w:szCs w:val="26"/>
+        </w:rPr>
+        <w:t xml:space="preserve"> configuration.</w:t>
       </w:r>
     </w:p>
     <w:p>
@@ -2871,23 +3035,25 @@
           <w:sz w:val="26"/>
           <w:szCs w:val="26"/>
         </w:rPr>
-        <w:t>AppInfra component is consumed for Logging ,tagging and locale match sub components in registration STANDARD and COPPA</w:t>
-      </w:r>
+        <w:t xml:space="preserve">API normalization has been taken care as per </w:t>
+      </w:r>
+      <w:proofErr w:type="spellStart"/>
       <w:r>
         <w:rPr>
           <w:rFonts w:ascii="Helvetica" w:hAnsi="Helvetica" w:cs="Helvetica"/>
           <w:sz w:val="26"/>
           <w:szCs w:val="26"/>
         </w:rPr>
-        <w:t xml:space="preserve"> modules</w:t>
-      </w:r>
+        <w:t>mApp</w:t>
+      </w:r>
+      <w:proofErr w:type="spellEnd"/>
       <w:r>
         <w:rPr>
           <w:rFonts w:ascii="Helvetica" w:hAnsi="Helvetica" w:cs="Helvetica"/>
           <w:sz w:val="26"/>
           <w:szCs w:val="26"/>
         </w:rPr>
-        <w:t xml:space="preserve">. </w:t>
+        <w:t xml:space="preserve"> API’s specifications</w:t>
       </w:r>
     </w:p>
     <w:p>
@@ -2913,7 +3079,7 @@
           <w:sz w:val="26"/>
           <w:szCs w:val="26"/>
         </w:rPr>
-        <w:t>COPPA new flow is implemented.</w:t>
+        <w:t>Some APIs are deprecated and removed.</w:t>
       </w:r>
     </w:p>
     <w:p>
@@ -2935,19 +3101,29 @@
       </w:pPr>
       <w:r>
         <w:rPr>
-          <w:rFonts w:ascii="Helvetica Neue" w:hAnsi="Helvetica Neue" w:cs="Helvetica Neue"/>
-          <w:sz w:val="24"/>
-          <w:szCs w:val="24"/>
-        </w:rPr>
-        <w:t xml:space="preserve">HSDP Social </w:t>
-      </w:r>
-      <w:r>
-        <w:rPr>
-          <w:rFonts w:ascii="Helvetica Neue" w:hAnsi="Helvetica Neue" w:cs="Helvetica Neue"/>
-          <w:sz w:val="24"/>
-          <w:szCs w:val="24"/>
-        </w:rPr>
-        <w:t>sign is provided with the access token log in rather using login with password.</w:t>
+          <w:rFonts w:ascii="Helvetica" w:hAnsi="Helvetica" w:cs="Helvetica"/>
+          <w:sz w:val="26"/>
+          <w:szCs w:val="26"/>
+        </w:rPr>
+        <w:t xml:space="preserve">User events listener are now </w:t>
+      </w:r>
+      <w:proofErr w:type="gramStart"/>
+      <w:r>
+        <w:rPr>
+          <w:rFonts w:ascii="Helvetica" w:hAnsi="Helvetica" w:cs="Helvetica"/>
+          <w:sz w:val="26"/>
+          <w:szCs w:val="26"/>
+        </w:rPr>
+        <w:t>be</w:t>
+      </w:r>
+      <w:proofErr w:type="gramEnd"/>
+      <w:r>
+        <w:rPr>
+          <w:rFonts w:ascii="Helvetica" w:hAnsi="Helvetica" w:cs="Helvetica"/>
+          <w:sz w:val="26"/>
+          <w:szCs w:val="26"/>
+        </w:rPr>
+        <w:t xml:space="preserve"> listened form user object.</w:t>
       </w:r>
     </w:p>
     <w:p>
@@ -2969,35 +3145,11 @@
       </w:pPr>
       <w:r>
         <w:rPr>
-          <w:rFonts w:ascii="Helvetica Neue" w:hAnsi="Helvetica Neue" w:cs="Helvetica Neue"/>
-          <w:sz w:val="24"/>
-          <w:szCs w:val="24"/>
-        </w:rPr>
-        <w:t>HSDP refresh secrete for traditional</w:t>
-      </w:r>
-      <w:r>
-        <w:rPr>
-          <w:rFonts w:ascii="Helvetica Neue" w:hAnsi="Helvetica Neue" w:cs="Helvetica Neue"/>
-          <w:sz w:val="24"/>
-          <w:szCs w:val="24"/>
-        </w:rPr>
-        <w:t xml:space="preserve"> and </w:t>
-      </w:r>
-      <w:r>
-        <w:rPr>
-          <w:rFonts w:ascii="Helvetica Neue" w:hAnsi="Helvetica Neue" w:cs="Helvetica Neue"/>
-          <w:sz w:val="24"/>
-          <w:szCs w:val="24"/>
-        </w:rPr>
-        <w:t>social</w:t>
-      </w:r>
-      <w:r>
-        <w:rPr>
-          <w:rFonts w:ascii="Helvetica Neue" w:hAnsi="Helvetica Neue" w:cs="Helvetica Neue"/>
-          <w:sz w:val="24"/>
-          <w:szCs w:val="24"/>
-        </w:rPr>
-        <w:t xml:space="preserve"> HSDP sign on.</w:t>
+          <w:rFonts w:ascii="Helvetica" w:hAnsi="Helvetica" w:cs="Helvetica"/>
+          <w:sz w:val="26"/>
+          <w:szCs w:val="26"/>
+        </w:rPr>
+        <w:t xml:space="preserve">Interface Separation is done for UI and non UI events form module to vertical app. </w:t>
       </w:r>
     </w:p>
     <w:p>
@@ -3019,6 +3171,32 @@
       </w:pPr>
       <w:r>
         <w:rPr>
+          <w:rFonts w:ascii="Helvetica" w:hAnsi="Helvetica" w:cs="Helvetica"/>
+          <w:sz w:val="26"/>
+          <w:szCs w:val="26"/>
+        </w:rPr>
+        <w:t>Code coverage is done up to 50%</w:t>
+      </w:r>
+    </w:p>
+    <w:p>
+      <w:pPr>
+        <w:pStyle w:val="ListParagraph"/>
+        <w:widowControl w:val="0"/>
+        <w:numPr>
+          <w:ilvl w:val="0"/>
+          <w:numId w:val="4"/>
+        </w:numPr>
+        <w:autoSpaceDE w:val="0"/>
+        <w:autoSpaceDN w:val="0"/>
+        <w:adjustRightInd w:val="0"/>
+        <w:rPr>
+          <w:rFonts w:ascii="Helvetica" w:hAnsi="Helvetica" w:cs="Helvetica"/>
+          <w:sz w:val="26"/>
+          <w:szCs w:val="26"/>
+        </w:rPr>
+      </w:pPr>
+      <w:r>
+        <w:rPr>
           <w:rFonts w:ascii="Helvetica Neue" w:hAnsi="Helvetica Neue" w:cs="Helvetica Neue"/>
           <w:sz w:val="24"/>
           <w:szCs w:val="24"/>
@@ -3112,6 +3290,7 @@
         <w:rPr>
           <w:rFonts w:ascii="Arial" w:hAnsi="Arial" w:cs="Arial"/>
         </w:rPr>
+        <w:lastRenderedPageBreak/>
         <w:t>O</w:t>
       </w:r>
       <w:r>
@@ -3160,8 +3339,54 @@
           <w:sz w:val="24"/>
           <w:szCs w:val="24"/>
         </w:rPr>
-        <w:t>Activation blocked by Ghostery in firefox and waterfox</w:t>
-      </w:r>
+        <w:t xml:space="preserve">Activation blocked by </w:t>
+      </w:r>
+      <w:proofErr w:type="spellStart"/>
+      <w:r>
+        <w:rPr>
+          <w:rFonts w:ascii="Arial" w:hAnsi="Arial" w:cs="Arial"/>
+          <w:sz w:val="24"/>
+          <w:szCs w:val="24"/>
+        </w:rPr>
+        <w:t>Ghostery</w:t>
+      </w:r>
+      <w:proofErr w:type="spellEnd"/>
+      <w:r>
+        <w:rPr>
+          <w:rFonts w:ascii="Arial" w:hAnsi="Arial" w:cs="Arial"/>
+          <w:sz w:val="24"/>
+          <w:szCs w:val="24"/>
+        </w:rPr>
+        <w:t xml:space="preserve"> in </w:t>
+      </w:r>
+      <w:proofErr w:type="spellStart"/>
+      <w:r>
+        <w:rPr>
+          <w:rFonts w:ascii="Arial" w:hAnsi="Arial" w:cs="Arial"/>
+          <w:sz w:val="24"/>
+          <w:szCs w:val="24"/>
+        </w:rPr>
+        <w:t>firefox</w:t>
+      </w:r>
+      <w:proofErr w:type="spellEnd"/>
+      <w:r>
+        <w:rPr>
+          <w:rFonts w:ascii="Arial" w:hAnsi="Arial" w:cs="Arial"/>
+          <w:sz w:val="24"/>
+          <w:szCs w:val="24"/>
+        </w:rPr>
+        <w:t xml:space="preserve"> and </w:t>
+      </w:r>
+      <w:proofErr w:type="spellStart"/>
+      <w:r>
+        <w:rPr>
+          <w:rFonts w:ascii="Arial" w:hAnsi="Arial" w:cs="Arial"/>
+          <w:sz w:val="24"/>
+          <w:szCs w:val="24"/>
+        </w:rPr>
+        <w:t>waterfox</w:t>
+      </w:r>
+      <w:proofErr w:type="spellEnd"/>
       <w:r>
         <w:rPr>
           <w:rFonts w:ascii="Arial" w:hAnsi="Arial" w:cs="Arial"/>
@@ -3190,7 +3415,6 @@
           <w:sz w:val="24"/>
           <w:szCs w:val="24"/>
         </w:rPr>
-        <w:lastRenderedPageBreak/>
         <w:t xml:space="preserve">HSDP </w:t>
       </w:r>
       <w:r>
@@ -3297,8 +3521,19 @@
           <w:sz w:val="24"/>
           <w:lang w:val="en-GB"/>
         </w:rPr>
-        <w:t xml:space="preserve"> Configuration :</w:t>
-      </w:r>
+        <w:t xml:space="preserve"> </w:t>
+      </w:r>
+      <w:proofErr w:type="gramStart"/>
+      <w:r>
+        <w:rPr>
+          <w:rFonts w:ascii="Arial" w:hAnsi="Arial" w:cs="Arial"/>
+          <w:b/>
+          <w:sz w:val="24"/>
+          <w:lang w:val="en-GB"/>
+        </w:rPr>
+        <w:t>Configuration :</w:t>
+      </w:r>
+      <w:proofErr w:type="gramEnd"/>
       <w:r>
         <w:rPr>
           <w:rFonts w:ascii="Arial" w:hAnsi="Arial" w:cs="Arial"/>
@@ -3340,8 +3575,19 @@
           <w:sz w:val="24"/>
           <w:lang w:val="en-GB"/>
         </w:rPr>
-        <w:t xml:space="preserve"> Environment :</w:t>
-      </w:r>
+        <w:t xml:space="preserve"> </w:t>
+      </w:r>
+      <w:proofErr w:type="gramStart"/>
+      <w:r>
+        <w:rPr>
+          <w:rFonts w:ascii="Arial" w:hAnsi="Arial" w:cs="Arial"/>
+          <w:b/>
+          <w:sz w:val="24"/>
+          <w:lang w:val="en-GB"/>
+        </w:rPr>
+        <w:t>Environment :</w:t>
+      </w:r>
+      <w:proofErr w:type="gramEnd"/>
       <w:r>
         <w:rPr>
           <w:rFonts w:ascii="Arial" w:hAnsi="Arial" w:cs="Arial"/>
@@ -3440,7 +3686,10 @@
         <w:t>:</w:t>
       </w:r>
     </w:p>
-    <w:p/>
+    <w:p>
+      <w:bookmarkStart w:id="0" w:name="_GoBack"/>
+      <w:bookmarkEnd w:id="0"/>
+    </w:p>
     <w:p>
       <w:pPr>
         <w:pStyle w:val="NormalWeb"/>
@@ -3467,967 +3716,382 @@
     </w:p>
     <w:p>
       <w:pPr>
-        <w:pStyle w:val="NormalWeb"/>
-        <w:rPr>
-          <w:rFonts w:asciiTheme="majorHAnsi" w:hAnsiTheme="majorHAnsi"/>
-          <w:b/>
-        </w:rPr>
-      </w:pPr>
-      <w:r>
-        <w:rPr>
-          <w:rFonts w:asciiTheme="majorHAnsi" w:hAnsiTheme="majorHAnsi"/>
-          <w:b/>
-        </w:rPr>
-        <w:t>DE12408</w:t>
-      </w:r>
-      <w:r>
-        <w:rPr>
-          <w:rFonts w:asciiTheme="majorHAnsi" w:hAnsiTheme="majorHAnsi"/>
-          <w:b/>
+        <w:rPr>
+          <w:rFonts w:asciiTheme="majorHAnsi" w:eastAsiaTheme="minorHAnsi" w:hAnsiTheme="majorHAnsi"/>
+          <w:b/>
+          <w:sz w:val="24"/>
+          <w:szCs w:val="24"/>
+          <w:lang w:val="en-IN" w:eastAsia="en-IN"/>
+        </w:rPr>
+      </w:pPr>
+      <w:r>
+        <w:rPr>
+          <w:rFonts w:asciiTheme="majorHAnsi" w:eastAsiaTheme="minorHAnsi" w:hAnsiTheme="majorHAnsi"/>
+          <w:b/>
+          <w:sz w:val="24"/>
+          <w:szCs w:val="24"/>
+          <w:lang w:val="en-IN" w:eastAsia="en-IN"/>
+        </w:rPr>
+        <w:t>DE12870</w:t>
+      </w:r>
+      <w:r>
+        <w:rPr>
+          <w:rFonts w:asciiTheme="majorHAnsi" w:eastAsiaTheme="minorHAnsi" w:hAnsiTheme="majorHAnsi"/>
+          <w:b/>
+          <w:sz w:val="24"/>
+          <w:szCs w:val="24"/>
+          <w:lang w:val="en-IN" w:eastAsia="en-IN"/>
         </w:rPr>
         <w:tab/>
-        <w:t>[uGrow Android] Not able to Merge accounts (Philips and Facebook account)</w:t>
+        <w:t>[ANDROID-</w:t>
+      </w:r>
+      <w:proofErr w:type="spellStart"/>
+      <w:r>
+        <w:rPr>
+          <w:rFonts w:asciiTheme="majorHAnsi" w:eastAsiaTheme="minorHAnsi" w:hAnsiTheme="majorHAnsi"/>
+          <w:b/>
+          <w:sz w:val="24"/>
+          <w:szCs w:val="24"/>
+          <w:lang w:val="en-IN" w:eastAsia="en-IN"/>
+        </w:rPr>
+        <w:t>OneRoof</w:t>
+      </w:r>
+      <w:proofErr w:type="spellEnd"/>
+      <w:r>
+        <w:rPr>
+          <w:rFonts w:asciiTheme="majorHAnsi" w:eastAsiaTheme="minorHAnsi" w:hAnsiTheme="majorHAnsi"/>
+          <w:b/>
+          <w:sz w:val="24"/>
+          <w:szCs w:val="24"/>
+          <w:lang w:val="en-IN" w:eastAsia="en-IN"/>
+        </w:rPr>
+        <w:t xml:space="preserve">] </w:t>
+      </w:r>
+      <w:proofErr w:type="spellStart"/>
+      <w:r>
+        <w:rPr>
+          <w:rFonts w:asciiTheme="majorHAnsi" w:eastAsiaTheme="minorHAnsi" w:hAnsiTheme="majorHAnsi"/>
+          <w:b/>
+          <w:sz w:val="24"/>
+          <w:szCs w:val="24"/>
+          <w:lang w:val="en-IN" w:eastAsia="en-IN"/>
+        </w:rPr>
+        <w:t>AppFramework</w:t>
+      </w:r>
+      <w:proofErr w:type="spellEnd"/>
+      <w:r>
+        <w:rPr>
+          <w:rFonts w:asciiTheme="majorHAnsi" w:eastAsiaTheme="minorHAnsi" w:hAnsiTheme="majorHAnsi"/>
+          <w:b/>
+          <w:sz w:val="24"/>
+          <w:szCs w:val="24"/>
+          <w:lang w:val="en-IN" w:eastAsia="en-IN"/>
+        </w:rPr>
+        <w:t xml:space="preserve"> header is overlapped with welcome screen</w:t>
       </w:r>
     </w:p>
     <w:p>
       <w:pPr>
-        <w:pStyle w:val="NormalWeb"/>
-        <w:rPr>
-          <w:rFonts w:asciiTheme="majorHAnsi" w:hAnsiTheme="majorHAnsi"/>
-          <w:b/>
-        </w:rPr>
-      </w:pPr>
-      <w:r>
-        <w:rPr>
-          <w:rFonts w:asciiTheme="majorHAnsi" w:hAnsiTheme="majorHAnsi"/>
-          <w:b/>
-        </w:rPr>
-        <w:t>DE11689</w:t>
-      </w:r>
-      <w:r>
-        <w:rPr>
-          <w:rFonts w:asciiTheme="majorHAnsi" w:hAnsiTheme="majorHAnsi"/>
-          <w:b/>
+        <w:rPr>
+          <w:rFonts w:asciiTheme="majorHAnsi" w:eastAsiaTheme="minorHAnsi" w:hAnsiTheme="majorHAnsi"/>
+          <w:b/>
+          <w:sz w:val="24"/>
+          <w:szCs w:val="24"/>
+          <w:lang w:val="en-IN" w:eastAsia="en-IN"/>
+        </w:rPr>
+      </w:pPr>
+      <w:r>
+        <w:rPr>
+          <w:rFonts w:asciiTheme="majorHAnsi" w:eastAsiaTheme="minorHAnsi" w:hAnsiTheme="majorHAnsi"/>
+          <w:b/>
+          <w:sz w:val="24"/>
+          <w:szCs w:val="24"/>
+          <w:lang w:val="en-IN" w:eastAsia="en-IN"/>
+        </w:rPr>
+        <w:t>DE12887</w:t>
+      </w:r>
+      <w:r>
+        <w:rPr>
+          <w:rFonts w:asciiTheme="majorHAnsi" w:eastAsiaTheme="minorHAnsi" w:hAnsiTheme="majorHAnsi"/>
+          <w:b/>
+          <w:sz w:val="24"/>
+          <w:szCs w:val="24"/>
+          <w:lang w:val="en-IN" w:eastAsia="en-IN"/>
         </w:rPr>
         <w:tab/>
-        <w:t>PR: Registaration - Verification eemail gives error message</w:t>
+        <w:t>[Grooming Android]: App crashes when try to logout</w:t>
       </w:r>
     </w:p>
     <w:p>
       <w:pPr>
-        <w:pStyle w:val="NormalWeb"/>
-        <w:rPr>
-          <w:rFonts w:asciiTheme="majorHAnsi" w:hAnsiTheme="majorHAnsi"/>
-          <w:b/>
-        </w:rPr>
-      </w:pPr>
-      <w:r>
-        <w:rPr>
-          <w:rFonts w:asciiTheme="majorHAnsi" w:hAnsiTheme="majorHAnsi"/>
-          <w:b/>
-        </w:rPr>
-        <w:t>DE11951</w:t>
-      </w:r>
-      <w:r>
-        <w:rPr>
-          <w:rFonts w:asciiTheme="majorHAnsi" w:hAnsiTheme="majorHAnsi"/>
-          <w:b/>
+        <w:rPr>
+          <w:rFonts w:asciiTheme="majorHAnsi" w:eastAsiaTheme="minorHAnsi" w:hAnsiTheme="majorHAnsi"/>
+          <w:b/>
+          <w:sz w:val="24"/>
+          <w:szCs w:val="24"/>
+          <w:lang w:val="en-IN" w:eastAsia="en-IN"/>
+        </w:rPr>
+      </w:pPr>
+      <w:r>
+        <w:rPr>
+          <w:rFonts w:asciiTheme="majorHAnsi" w:eastAsiaTheme="minorHAnsi" w:hAnsiTheme="majorHAnsi"/>
+          <w:b/>
+          <w:sz w:val="24"/>
+          <w:szCs w:val="24"/>
+          <w:lang w:val="en-IN" w:eastAsia="en-IN"/>
+        </w:rPr>
+        <w:t>DE13035</w:t>
+      </w:r>
+      <w:r>
+        <w:rPr>
+          <w:rFonts w:asciiTheme="majorHAnsi" w:eastAsiaTheme="minorHAnsi" w:hAnsiTheme="majorHAnsi"/>
+          <w:b/>
+          <w:sz w:val="24"/>
+          <w:szCs w:val="24"/>
+          <w:lang w:val="en-IN" w:eastAsia="en-IN"/>
         </w:rPr>
         <w:tab/>
-        <w:t>[uGrow Android] On Minimize/Maximize in login screen with continue button enabled, app navigates to Account settings screen</w:t>
+        <w:t xml:space="preserve">[Login/Registration] [Tuscany </w:t>
+      </w:r>
+      <w:proofErr w:type="spellStart"/>
+      <w:r>
+        <w:rPr>
+          <w:rFonts w:asciiTheme="majorHAnsi" w:eastAsiaTheme="minorHAnsi" w:hAnsiTheme="majorHAnsi"/>
+          <w:b/>
+          <w:sz w:val="24"/>
+          <w:szCs w:val="24"/>
+          <w:lang w:val="en-IN" w:eastAsia="en-IN"/>
+        </w:rPr>
+        <w:t>Sonicare</w:t>
+      </w:r>
+      <w:proofErr w:type="spellEnd"/>
+      <w:r>
+        <w:rPr>
+          <w:rFonts w:asciiTheme="majorHAnsi" w:eastAsiaTheme="minorHAnsi" w:hAnsiTheme="majorHAnsi"/>
+          <w:b/>
+          <w:sz w:val="24"/>
+          <w:szCs w:val="24"/>
+          <w:lang w:val="en-IN" w:eastAsia="en-IN"/>
+        </w:rPr>
+        <w:t>] - Internal server error, Message is not displayed when user is not able to login.</w:t>
       </w:r>
     </w:p>
     <w:p>
       <w:pPr>
-        <w:pStyle w:val="NormalWeb"/>
-        <w:rPr>
-          <w:rFonts w:asciiTheme="majorHAnsi" w:hAnsiTheme="majorHAnsi"/>
-          <w:b/>
-        </w:rPr>
-      </w:pPr>
-      <w:r>
-        <w:rPr>
-          <w:rFonts w:asciiTheme="majorHAnsi" w:hAnsiTheme="majorHAnsi"/>
-          <w:b/>
-        </w:rPr>
-        <w:t>DE8086</w:t>
-      </w:r>
-      <w:r>
-        <w:rPr>
-          <w:rFonts w:asciiTheme="majorHAnsi" w:hAnsiTheme="majorHAnsi"/>
-          <w:b/>
+        <w:rPr>
+          <w:rFonts w:asciiTheme="majorHAnsi" w:eastAsiaTheme="minorHAnsi" w:hAnsiTheme="majorHAnsi"/>
+          <w:b/>
+          <w:sz w:val="24"/>
+          <w:szCs w:val="24"/>
+          <w:lang w:val="en-IN" w:eastAsia="en-IN"/>
+        </w:rPr>
+      </w:pPr>
+      <w:r>
+        <w:rPr>
+          <w:rFonts w:asciiTheme="majorHAnsi" w:eastAsiaTheme="minorHAnsi" w:hAnsiTheme="majorHAnsi"/>
+          <w:b/>
+          <w:sz w:val="24"/>
+          <w:szCs w:val="24"/>
+          <w:lang w:val="en-IN" w:eastAsia="en-IN"/>
+        </w:rPr>
+        <w:t>DE13041</w:t>
+      </w:r>
+      <w:r>
+        <w:rPr>
+          <w:rFonts w:asciiTheme="majorHAnsi" w:eastAsiaTheme="minorHAnsi" w:hAnsiTheme="majorHAnsi"/>
+          <w:b/>
+          <w:sz w:val="24"/>
+          <w:szCs w:val="24"/>
+          <w:lang w:val="en-IN" w:eastAsia="en-IN"/>
         </w:rPr>
         <w:tab/>
-        <w:t>Merge when Twitter is second social provider for Android</w:t>
+        <w:t>[ANDROID] Cosmetic issues with error messages</w:t>
       </w:r>
     </w:p>
     <w:p>
       <w:pPr>
-        <w:pStyle w:val="NormalWeb"/>
-        <w:rPr>
-          <w:rFonts w:asciiTheme="majorHAnsi" w:hAnsiTheme="majorHAnsi"/>
-          <w:b/>
-        </w:rPr>
-      </w:pPr>
-      <w:r>
-        <w:rPr>
-          <w:rFonts w:asciiTheme="majorHAnsi" w:hAnsiTheme="majorHAnsi"/>
-          <w:b/>
-        </w:rPr>
-        <w:t>DE8157</w:t>
-      </w:r>
-      <w:r>
-        <w:rPr>
-          <w:rFonts w:asciiTheme="majorHAnsi" w:hAnsiTheme="majorHAnsi"/>
-          <w:b/>
+        <w:rPr>
+          <w:rFonts w:asciiTheme="majorHAnsi" w:eastAsiaTheme="minorHAnsi" w:hAnsiTheme="majorHAnsi"/>
+          <w:b/>
+          <w:sz w:val="24"/>
+          <w:szCs w:val="24"/>
+          <w:lang w:val="en-IN" w:eastAsia="en-IN"/>
+        </w:rPr>
+      </w:pPr>
+      <w:r>
+        <w:rPr>
+          <w:rFonts w:asciiTheme="majorHAnsi" w:eastAsiaTheme="minorHAnsi" w:hAnsiTheme="majorHAnsi"/>
+          <w:b/>
+          <w:sz w:val="24"/>
+          <w:szCs w:val="24"/>
+          <w:lang w:val="en-IN" w:eastAsia="en-IN"/>
+        </w:rPr>
+        <w:t>DE13045</w:t>
+      </w:r>
+      <w:r>
+        <w:rPr>
+          <w:rFonts w:asciiTheme="majorHAnsi" w:eastAsiaTheme="minorHAnsi" w:hAnsiTheme="majorHAnsi"/>
+          <w:b/>
+          <w:sz w:val="24"/>
+          <w:szCs w:val="24"/>
+          <w:lang w:val="en-IN" w:eastAsia="en-IN"/>
         </w:rPr>
         <w:tab/>
-        <w:t>Merge screen(UR4ee) appears twice while we perform the merge between social acccounts</w:t>
+        <w:t>Android N - App crashed when trying to launch multi window option</w:t>
       </w:r>
     </w:p>
     <w:p>
       <w:pPr>
-        <w:pStyle w:val="NormalWeb"/>
-        <w:rPr>
-          <w:rFonts w:asciiTheme="majorHAnsi" w:hAnsiTheme="majorHAnsi"/>
-          <w:b/>
-        </w:rPr>
-      </w:pPr>
-      <w:r>
-        <w:rPr>
-          <w:rFonts w:asciiTheme="majorHAnsi" w:hAnsiTheme="majorHAnsi"/>
-          <w:b/>
-        </w:rPr>
-        <w:t>DE8531</w:t>
-      </w:r>
-      <w:r>
-        <w:rPr>
-          <w:rFonts w:asciiTheme="majorHAnsi" w:hAnsiTheme="majorHAnsi"/>
-          <w:b/>
+        <w:rPr>
+          <w:rFonts w:asciiTheme="majorHAnsi" w:eastAsiaTheme="minorHAnsi" w:hAnsiTheme="majorHAnsi"/>
+          <w:b/>
+          <w:sz w:val="24"/>
+          <w:szCs w:val="24"/>
+          <w:lang w:val="en-IN" w:eastAsia="en-IN"/>
+        </w:rPr>
+      </w:pPr>
+      <w:r>
+        <w:rPr>
+          <w:rFonts w:asciiTheme="majorHAnsi" w:eastAsiaTheme="minorHAnsi" w:hAnsiTheme="majorHAnsi"/>
+          <w:b/>
+          <w:sz w:val="24"/>
+          <w:szCs w:val="24"/>
+          <w:lang w:val="en-IN" w:eastAsia="en-IN"/>
+        </w:rPr>
+        <w:t>DE13068</w:t>
+      </w:r>
+      <w:r>
+        <w:rPr>
+          <w:rFonts w:asciiTheme="majorHAnsi" w:eastAsiaTheme="minorHAnsi" w:hAnsiTheme="majorHAnsi"/>
+          <w:b/>
+          <w:sz w:val="24"/>
+          <w:szCs w:val="24"/>
+          <w:lang w:val="en-IN" w:eastAsia="en-IN"/>
         </w:rPr>
         <w:tab/>
-        <w:t>Email Field is seen in Almost done screen after pressing back option from 'Please verify your email screen' whereas on iOS email field is not shown.</w:t>
+      </w:r>
+      <w:proofErr w:type="spellStart"/>
+      <w:r>
+        <w:rPr>
+          <w:rFonts w:asciiTheme="majorHAnsi" w:eastAsiaTheme="minorHAnsi" w:hAnsiTheme="majorHAnsi"/>
+          <w:b/>
+          <w:sz w:val="24"/>
+          <w:szCs w:val="24"/>
+          <w:lang w:val="en-IN" w:eastAsia="en-IN"/>
+        </w:rPr>
+        <w:t>RefreshLoginSession</w:t>
+      </w:r>
+      <w:proofErr w:type="spellEnd"/>
+      <w:r>
+        <w:rPr>
+          <w:rFonts w:asciiTheme="majorHAnsi" w:eastAsiaTheme="minorHAnsi" w:hAnsiTheme="majorHAnsi"/>
+          <w:b/>
+          <w:sz w:val="24"/>
+          <w:szCs w:val="24"/>
+          <w:lang w:val="en-IN" w:eastAsia="en-IN"/>
+        </w:rPr>
+        <w:t xml:space="preserve"> crashed when </w:t>
+      </w:r>
+      <w:proofErr w:type="spellStart"/>
+      <w:r>
+        <w:rPr>
+          <w:rFonts w:asciiTheme="majorHAnsi" w:eastAsiaTheme="minorHAnsi" w:hAnsiTheme="majorHAnsi"/>
+          <w:b/>
+          <w:sz w:val="24"/>
+          <w:szCs w:val="24"/>
+          <w:lang w:val="en-IN" w:eastAsia="en-IN"/>
+        </w:rPr>
+        <w:t>WiFi</w:t>
+      </w:r>
+      <w:proofErr w:type="spellEnd"/>
+      <w:r>
+        <w:rPr>
+          <w:rFonts w:asciiTheme="majorHAnsi" w:eastAsiaTheme="minorHAnsi" w:hAnsiTheme="majorHAnsi"/>
+          <w:b/>
+          <w:sz w:val="24"/>
+          <w:szCs w:val="24"/>
+          <w:lang w:val="en-IN" w:eastAsia="en-IN"/>
+        </w:rPr>
+        <w:t xml:space="preserve"> was disabled/offline</w:t>
       </w:r>
     </w:p>
     <w:p>
       <w:pPr>
-        <w:pStyle w:val="NormalWeb"/>
-        <w:rPr>
-          <w:rFonts w:asciiTheme="majorHAnsi" w:hAnsiTheme="majorHAnsi"/>
-          <w:b/>
-        </w:rPr>
-      </w:pPr>
-      <w:r>
-        <w:rPr>
-          <w:rFonts w:asciiTheme="majorHAnsi" w:hAnsiTheme="majorHAnsi"/>
-          <w:b/>
-        </w:rPr>
-        <w:t>DE8866</w:t>
-      </w:r>
-      <w:r>
-        <w:rPr>
-          <w:rFonts w:asciiTheme="majorHAnsi" w:hAnsiTheme="majorHAnsi"/>
-          <w:b/>
+        <w:rPr>
+          <w:rFonts w:asciiTheme="majorHAnsi" w:eastAsiaTheme="minorHAnsi" w:hAnsiTheme="majorHAnsi"/>
+          <w:b/>
+          <w:sz w:val="24"/>
+          <w:szCs w:val="24"/>
+          <w:lang w:val="en-IN" w:eastAsia="en-IN"/>
+        </w:rPr>
+      </w:pPr>
+      <w:r>
+        <w:rPr>
+          <w:rFonts w:asciiTheme="majorHAnsi" w:eastAsiaTheme="minorHAnsi" w:hAnsiTheme="majorHAnsi"/>
+          <w:b/>
+          <w:sz w:val="24"/>
+          <w:szCs w:val="24"/>
+          <w:lang w:val="en-IN" w:eastAsia="en-IN"/>
+        </w:rPr>
+        <w:t>DE13103</w:t>
+      </w:r>
+      <w:r>
+        <w:rPr>
+          <w:rFonts w:asciiTheme="majorHAnsi" w:eastAsiaTheme="minorHAnsi" w:hAnsiTheme="majorHAnsi"/>
+          <w:b/>
+          <w:sz w:val="24"/>
+          <w:szCs w:val="24"/>
+          <w:lang w:val="en-IN" w:eastAsia="en-IN"/>
         </w:rPr>
         <w:tab/>
-        <w:t>UI Issue-Text in the text box is not displayed correctly(Arabic language-Create My Philips, My Philips screens)</w:t>
+        <w:t xml:space="preserve">On click on create my </w:t>
+      </w:r>
+      <w:proofErr w:type="spellStart"/>
+      <w:r>
+        <w:rPr>
+          <w:rFonts w:asciiTheme="majorHAnsi" w:eastAsiaTheme="minorHAnsi" w:hAnsiTheme="majorHAnsi"/>
+          <w:b/>
+          <w:sz w:val="24"/>
+          <w:szCs w:val="24"/>
+          <w:lang w:val="en-IN" w:eastAsia="en-IN"/>
+        </w:rPr>
+        <w:t>philips</w:t>
+      </w:r>
+      <w:proofErr w:type="spellEnd"/>
+      <w:r>
+        <w:rPr>
+          <w:rFonts w:asciiTheme="majorHAnsi" w:eastAsiaTheme="minorHAnsi" w:hAnsiTheme="majorHAnsi"/>
+          <w:b/>
+          <w:sz w:val="24"/>
+          <w:szCs w:val="24"/>
+          <w:lang w:val="en-IN" w:eastAsia="en-IN"/>
+        </w:rPr>
+        <w:t xml:space="preserve"> account -app crashed .</w:t>
       </w:r>
     </w:p>
     <w:p>
-      <w:pPr>
-        <w:pStyle w:val="NormalWeb"/>
-        <w:rPr>
-          <w:rFonts w:asciiTheme="majorHAnsi" w:hAnsiTheme="majorHAnsi"/>
-          <w:b/>
-        </w:rPr>
-      </w:pPr>
-      <w:r>
-        <w:rPr>
-          <w:rFonts w:asciiTheme="majorHAnsi" w:hAnsiTheme="majorHAnsi"/>
-          <w:b/>
-        </w:rPr>
-        <w:t>DE8867</w:t>
-      </w:r>
-      <w:r>
-        <w:rPr>
-          <w:rFonts w:asciiTheme="majorHAnsi" w:hAnsiTheme="majorHAnsi"/>
-          <w:b/>
+      <w:r>
+        <w:rPr>
+          <w:rFonts w:asciiTheme="majorHAnsi" w:eastAsiaTheme="minorHAnsi" w:hAnsiTheme="majorHAnsi"/>
+          <w:b/>
+          <w:sz w:val="24"/>
+          <w:szCs w:val="24"/>
+          <w:lang w:val="en-IN" w:eastAsia="en-IN"/>
+        </w:rPr>
+        <w:t>DE13198</w:t>
+      </w:r>
+      <w:r>
+        <w:rPr>
+          <w:rFonts w:asciiTheme="majorHAnsi" w:eastAsiaTheme="minorHAnsi" w:hAnsiTheme="majorHAnsi"/>
+          <w:b/>
+          <w:sz w:val="24"/>
+          <w:szCs w:val="24"/>
+          <w:lang w:val="en-IN" w:eastAsia="en-IN"/>
         </w:rPr>
         <w:tab/>
-        <w:t>User previously entered data  is not cleared when we tap on back button from My Philips Screen</w:t>
+        <w:t>[iOS] opt-in text change in v 6.0.4 as per the legal team</w:t>
       </w:r>
     </w:p>
-    <w:p>
-      <w:pPr>
-        <w:pStyle w:val="NormalWeb"/>
-        <w:rPr>
-          <w:rFonts w:asciiTheme="majorHAnsi" w:hAnsiTheme="majorHAnsi"/>
-          <w:b/>
-        </w:rPr>
-      </w:pPr>
-      <w:r>
-        <w:rPr>
-          <w:rFonts w:asciiTheme="majorHAnsi" w:hAnsiTheme="majorHAnsi"/>
-          <w:b/>
-        </w:rPr>
-        <w:t>DE9499</w:t>
-      </w:r>
-      <w:r>
-        <w:rPr>
-          <w:rFonts w:asciiTheme="majorHAnsi" w:hAnsiTheme="majorHAnsi"/>
-          <w:b/>
-        </w:rPr>
-        <w:tab/>
-        <w:t>Incorrect account activation response to the user in the mobile web view after tapping on 'Verify and activate' via mobile</w:t>
-      </w:r>
-    </w:p>
-    <w:p>
-      <w:pPr>
-        <w:pStyle w:val="NormalWeb"/>
-        <w:rPr>
-          <w:rFonts w:asciiTheme="majorHAnsi" w:hAnsiTheme="majorHAnsi"/>
-          <w:b/>
-        </w:rPr>
-      </w:pPr>
-      <w:r>
-        <w:rPr>
-          <w:rFonts w:asciiTheme="majorHAnsi" w:hAnsiTheme="majorHAnsi"/>
-          <w:b/>
-        </w:rPr>
-        <w:t>DE10908</w:t>
-      </w:r>
-      <w:r>
-        <w:rPr>
-          <w:rFonts w:asciiTheme="majorHAnsi" w:hAnsiTheme="majorHAnsi"/>
-          <w:b/>
-        </w:rPr>
-        <w:tab/>
-        <w:t>HSDP 1.6 : List of social networking logos are observed when tapping on Facebook/Google Plus</w:t>
-      </w:r>
-    </w:p>
-    <w:p>
-      <w:pPr>
-        <w:pStyle w:val="NormalWeb"/>
-        <w:rPr>
-          <w:rFonts w:asciiTheme="majorHAnsi" w:hAnsiTheme="majorHAnsi"/>
-          <w:b/>
-        </w:rPr>
-      </w:pPr>
-      <w:r>
-        <w:rPr>
-          <w:rFonts w:asciiTheme="majorHAnsi" w:hAnsiTheme="majorHAnsi"/>
-          <w:b/>
-        </w:rPr>
-        <w:t>DE11645</w:t>
-      </w:r>
-      <w:r>
-        <w:rPr>
-          <w:rFonts w:asciiTheme="majorHAnsi" w:hAnsiTheme="majorHAnsi"/>
-          <w:b/>
-        </w:rPr>
-        <w:tab/>
-        <w:t>Coppa : Some inputs are invalid null displayed when the user in german</w:t>
-      </w:r>
-    </w:p>
-    <w:p>
-      <w:pPr>
-        <w:pStyle w:val="NormalWeb"/>
-        <w:rPr>
-          <w:rFonts w:asciiTheme="majorHAnsi" w:hAnsiTheme="majorHAnsi"/>
-          <w:b/>
-        </w:rPr>
-      </w:pPr>
-      <w:r>
-        <w:rPr>
-          <w:rFonts w:asciiTheme="majorHAnsi" w:hAnsiTheme="majorHAnsi"/>
-          <w:b/>
-        </w:rPr>
-        <w:lastRenderedPageBreak/>
-        <w:t>DE12059</w:t>
-      </w:r>
-      <w:r>
-        <w:rPr>
-          <w:rFonts w:asciiTheme="majorHAnsi" w:hAnsiTheme="majorHAnsi"/>
-          <w:b/>
-        </w:rPr>
-        <w:tab/>
-        <w:t>Coppa(Deny Consent) - All the headers related to coppa deny consent are not bold when compared to design.</w:t>
-      </w:r>
-    </w:p>
-    <w:p>
-      <w:pPr>
-        <w:pStyle w:val="NormalWeb"/>
-        <w:rPr>
-          <w:rFonts w:asciiTheme="majorHAnsi" w:hAnsiTheme="majorHAnsi"/>
-          <w:b/>
-        </w:rPr>
-      </w:pPr>
-      <w:r>
-        <w:rPr>
-          <w:rFonts w:asciiTheme="majorHAnsi" w:hAnsiTheme="majorHAnsi"/>
-          <w:b/>
-        </w:rPr>
-        <w:t>DE12117</w:t>
-      </w:r>
-      <w:r>
-        <w:rPr>
-          <w:rFonts w:asciiTheme="majorHAnsi" w:hAnsiTheme="majorHAnsi"/>
-          <w:b/>
-        </w:rPr>
-        <w:tab/>
-        <w:t>HSDP (Eval) : Refresh token displayed for traditional login.</w:t>
-      </w:r>
-    </w:p>
-    <w:p>
-      <w:pPr>
-        <w:pStyle w:val="NormalWeb"/>
-        <w:rPr>
-          <w:rFonts w:asciiTheme="majorHAnsi" w:hAnsiTheme="majorHAnsi"/>
-          <w:b/>
-        </w:rPr>
-      </w:pPr>
-      <w:r>
-        <w:rPr>
-          <w:rFonts w:asciiTheme="majorHAnsi" w:hAnsiTheme="majorHAnsi"/>
-          <w:b/>
-        </w:rPr>
-        <w:t>DE12144</w:t>
-      </w:r>
-      <w:r>
-        <w:rPr>
-          <w:rFonts w:asciiTheme="majorHAnsi" w:hAnsiTheme="majorHAnsi"/>
-          <w:b/>
-        </w:rPr>
-        <w:tab/>
-        <w:t>China Mobile Number (Create account) - Error message fails to appear when entering the invalid code in ur_02_03 screen.</w:t>
-      </w:r>
-    </w:p>
-    <w:p>
-      <w:pPr>
-        <w:pStyle w:val="NormalWeb"/>
-        <w:rPr>
-          <w:rFonts w:asciiTheme="majorHAnsi" w:hAnsiTheme="majorHAnsi"/>
-          <w:b/>
-        </w:rPr>
-      </w:pPr>
-      <w:r>
-        <w:rPr>
-          <w:rFonts w:asciiTheme="majorHAnsi" w:hAnsiTheme="majorHAnsi"/>
-          <w:b/>
-        </w:rPr>
-        <w:t>DE12145</w:t>
-      </w:r>
-      <w:r>
-        <w:rPr>
-          <w:rFonts w:asciiTheme="majorHAnsi" w:hAnsiTheme="majorHAnsi"/>
-          <w:b/>
-        </w:rPr>
-        <w:tab/>
-        <w:t>China Mobile Number (Create account) - The app keeps loading when tapping on resend after entering some code.</w:t>
-      </w:r>
-    </w:p>
-    <w:p>
-      <w:pPr>
-        <w:pStyle w:val="NormalWeb"/>
-        <w:rPr>
-          <w:rFonts w:asciiTheme="majorHAnsi" w:hAnsiTheme="majorHAnsi"/>
-          <w:b/>
-        </w:rPr>
-      </w:pPr>
-      <w:r>
-        <w:rPr>
-          <w:rFonts w:asciiTheme="majorHAnsi" w:hAnsiTheme="majorHAnsi"/>
-          <w:b/>
-        </w:rPr>
-        <w:t>DE9283</w:t>
-      </w:r>
-      <w:r>
-        <w:rPr>
-          <w:rFonts w:asciiTheme="majorHAnsi" w:hAnsiTheme="majorHAnsi"/>
-          <w:b/>
-        </w:rPr>
-        <w:tab/>
-        <w:t>Alignment for homepage should be right aligned for Arabic language</w:t>
-      </w:r>
-    </w:p>
-    <w:p>
-      <w:pPr>
-        <w:pStyle w:val="NormalWeb"/>
-        <w:rPr>
-          <w:rFonts w:asciiTheme="majorHAnsi" w:hAnsiTheme="majorHAnsi"/>
-          <w:b/>
-        </w:rPr>
-      </w:pPr>
-      <w:r>
-        <w:rPr>
-          <w:rFonts w:asciiTheme="majorHAnsi" w:hAnsiTheme="majorHAnsi"/>
-          <w:b/>
-        </w:rPr>
-        <w:t>DE10937</w:t>
-      </w:r>
-      <w:r>
-        <w:rPr>
-          <w:rFonts w:asciiTheme="majorHAnsi" w:hAnsiTheme="majorHAnsi"/>
-          <w:b/>
-        </w:rPr>
-        <w:tab/>
-        <w:t>Traditional merge -Tap on Continue we can see message "That email address is already in use"</w:t>
-      </w:r>
-    </w:p>
-    <w:p>
-      <w:pPr>
-        <w:pStyle w:val="NormalWeb"/>
-        <w:rPr>
-          <w:rFonts w:asciiTheme="majorHAnsi" w:hAnsiTheme="majorHAnsi"/>
-          <w:b/>
-        </w:rPr>
-      </w:pPr>
-      <w:r>
-        <w:rPr>
-          <w:rFonts w:asciiTheme="majorHAnsi" w:hAnsiTheme="majorHAnsi"/>
-          <w:b/>
-        </w:rPr>
-        <w:t>DE11072</w:t>
-      </w:r>
-      <w:r>
-        <w:rPr>
-          <w:rFonts w:asciiTheme="majorHAnsi" w:hAnsiTheme="majorHAnsi"/>
-          <w:b/>
-        </w:rPr>
-        <w:tab/>
-        <w:t>After we have have successfully reset password, "Your new password is set  Try to log into your Philips account with your new password" leads to No resource found</w:t>
-      </w:r>
-    </w:p>
-    <w:p>
-      <w:pPr>
-        <w:pStyle w:val="NormalWeb"/>
-        <w:rPr>
-          <w:rFonts w:asciiTheme="majorHAnsi" w:hAnsiTheme="majorHAnsi"/>
-          <w:b/>
-        </w:rPr>
-      </w:pPr>
-      <w:r>
-        <w:rPr>
-          <w:rFonts w:asciiTheme="majorHAnsi" w:hAnsiTheme="majorHAnsi"/>
-          <w:b/>
-        </w:rPr>
-        <w:t>DE11266</w:t>
-      </w:r>
-      <w:r>
-        <w:rPr>
-          <w:rFonts w:asciiTheme="majorHAnsi" w:hAnsiTheme="majorHAnsi"/>
-          <w:b/>
-        </w:rPr>
-        <w:tab/>
-        <w:t>Coppa - The 'Cancel' and 'Ok' button looks hidden might look complicated for some android users.</w:t>
-      </w:r>
-    </w:p>
-    <w:p>
-      <w:pPr>
-        <w:pStyle w:val="NormalWeb"/>
-        <w:rPr>
-          <w:rFonts w:asciiTheme="majorHAnsi" w:hAnsiTheme="majorHAnsi"/>
-          <w:b/>
-        </w:rPr>
-      </w:pPr>
-      <w:r>
-        <w:rPr>
-          <w:rFonts w:asciiTheme="majorHAnsi" w:hAnsiTheme="majorHAnsi"/>
-          <w:b/>
-        </w:rPr>
-        <w:t>DE11635</w:t>
-      </w:r>
-      <w:r>
-        <w:rPr>
-          <w:rFonts w:asciiTheme="majorHAnsi" w:hAnsiTheme="majorHAnsi"/>
-          <w:b/>
-        </w:rPr>
-        <w:tab/>
-        <w:t>The email ID which is provided for reset password is not recognised when user tries reset the password.</w:t>
-      </w:r>
-    </w:p>
-    <w:p>
-      <w:pPr>
-        <w:pStyle w:val="NormalWeb"/>
-        <w:rPr>
-          <w:rFonts w:asciiTheme="majorHAnsi" w:hAnsiTheme="majorHAnsi"/>
-          <w:b/>
-        </w:rPr>
-      </w:pPr>
-      <w:r>
-        <w:rPr>
-          <w:rFonts w:asciiTheme="majorHAnsi" w:hAnsiTheme="majorHAnsi"/>
-          <w:b/>
-        </w:rPr>
-        <w:t>DE11642</w:t>
-      </w:r>
-      <w:r>
-        <w:rPr>
-          <w:rFonts w:asciiTheme="majorHAnsi" w:hAnsiTheme="majorHAnsi"/>
-          <w:b/>
-        </w:rPr>
-        <w:tab/>
-        <w:t>Coppa : Enter the Year of birth as 0000 and after tap on ok we can see value displayed is 1956</w:t>
-      </w:r>
-    </w:p>
-    <w:p>
-      <w:pPr>
-        <w:pStyle w:val="NormalWeb"/>
-        <w:rPr>
-          <w:rFonts w:asciiTheme="majorHAnsi" w:hAnsiTheme="majorHAnsi"/>
-          <w:b/>
-        </w:rPr>
-      </w:pPr>
-      <w:r>
-        <w:rPr>
-          <w:rFonts w:asciiTheme="majorHAnsi" w:hAnsiTheme="majorHAnsi"/>
-          <w:b/>
-        </w:rPr>
-        <w:t>DE11643</w:t>
-      </w:r>
-      <w:r>
-        <w:rPr>
-          <w:rFonts w:asciiTheme="majorHAnsi" w:hAnsiTheme="majorHAnsi"/>
-          <w:b/>
-        </w:rPr>
-        <w:tab/>
-        <w:t>Coppa : UI Glitch is observed in disagree first,second consent</w:t>
-      </w:r>
-    </w:p>
-    <w:p>
-      <w:pPr>
-        <w:pStyle w:val="NormalWeb"/>
-        <w:rPr>
-          <w:rFonts w:asciiTheme="majorHAnsi" w:hAnsiTheme="majorHAnsi"/>
-          <w:b/>
-        </w:rPr>
-      </w:pPr>
-      <w:r>
-        <w:rPr>
-          <w:rFonts w:asciiTheme="majorHAnsi" w:hAnsiTheme="majorHAnsi"/>
-          <w:b/>
-        </w:rPr>
-        <w:t>DE11648</w:t>
-      </w:r>
-      <w:r>
-        <w:rPr>
-          <w:rFonts w:asciiTheme="majorHAnsi" w:hAnsiTheme="majorHAnsi"/>
-          <w:b/>
-        </w:rPr>
-        <w:tab/>
-        <w:t>Coppa : Trying to reset password for user tap on back button user details must be cleared similar to iOS</w:t>
-      </w:r>
-    </w:p>
-    <w:p>
-      <w:pPr>
-        <w:pStyle w:val="NormalWeb"/>
-        <w:rPr>
-          <w:rFonts w:asciiTheme="majorHAnsi" w:hAnsiTheme="majorHAnsi"/>
-          <w:b/>
-        </w:rPr>
-      </w:pPr>
-      <w:r>
-        <w:rPr>
-          <w:rFonts w:asciiTheme="majorHAnsi" w:hAnsiTheme="majorHAnsi"/>
-          <w:b/>
-        </w:rPr>
-        <w:t>DE11649</w:t>
-      </w:r>
-      <w:r>
-        <w:rPr>
-          <w:rFonts w:asciiTheme="majorHAnsi" w:hAnsiTheme="majorHAnsi"/>
-          <w:b/>
-        </w:rPr>
-        <w:tab/>
-        <w:t>Coppa : Arabic- localization issues</w:t>
-      </w:r>
-    </w:p>
-    <w:p>
-      <w:pPr>
-        <w:pStyle w:val="NormalWeb"/>
-        <w:rPr>
-          <w:rFonts w:asciiTheme="majorHAnsi" w:hAnsiTheme="majorHAnsi"/>
-          <w:b/>
-        </w:rPr>
-      </w:pPr>
-      <w:r>
-        <w:rPr>
-          <w:rFonts w:asciiTheme="majorHAnsi" w:hAnsiTheme="majorHAnsi"/>
-          <w:b/>
-        </w:rPr>
-        <w:t>DE11650</w:t>
-      </w:r>
-      <w:r>
-        <w:rPr>
-          <w:rFonts w:asciiTheme="majorHAnsi" w:hAnsiTheme="majorHAnsi"/>
-          <w:b/>
-        </w:rPr>
-        <w:tab/>
-        <w:t>Coppa : Arabic- Implementation of the I am under 16 and over 16 is not mirror as per the arabic language (Comparison can be observed with iOS implementation )</w:t>
-      </w:r>
-    </w:p>
-    <w:p>
-      <w:pPr>
-        <w:pStyle w:val="NormalWeb"/>
-        <w:rPr>
-          <w:rFonts w:asciiTheme="majorHAnsi" w:hAnsiTheme="majorHAnsi"/>
-          <w:b/>
-        </w:rPr>
-      </w:pPr>
-      <w:r>
-        <w:rPr>
-          <w:rFonts w:asciiTheme="majorHAnsi" w:hAnsiTheme="majorHAnsi"/>
-          <w:b/>
-        </w:rPr>
-        <w:t>DE11853</w:t>
-      </w:r>
-      <w:r>
-        <w:rPr>
-          <w:rFonts w:asciiTheme="majorHAnsi" w:hAnsiTheme="majorHAnsi"/>
-          <w:b/>
-        </w:rPr>
-        <w:tab/>
-        <w:t>Social Login/Merge/My Philips Login fails to work in developer Mode.</w:t>
-      </w:r>
-    </w:p>
-    <w:p>
-      <w:pPr>
-        <w:pStyle w:val="NormalWeb"/>
-        <w:rPr>
-          <w:rFonts w:asciiTheme="majorHAnsi" w:hAnsiTheme="majorHAnsi"/>
-          <w:b/>
-        </w:rPr>
-      </w:pPr>
-      <w:r>
-        <w:rPr>
-          <w:rFonts w:asciiTheme="majorHAnsi" w:hAnsiTheme="majorHAnsi"/>
-          <w:b/>
-        </w:rPr>
-        <w:t>DE11994</w:t>
-      </w:r>
-      <w:r>
-        <w:rPr>
-          <w:rFonts w:asciiTheme="majorHAnsi" w:hAnsiTheme="majorHAnsi"/>
-          <w:b/>
-        </w:rPr>
-        <w:tab/>
-        <w:t>Staging : Account activation is not possible.</w:t>
-      </w:r>
-    </w:p>
-    <w:p>
-      <w:pPr>
-        <w:pStyle w:val="NormalWeb"/>
-        <w:rPr>
-          <w:rFonts w:asciiTheme="majorHAnsi" w:hAnsiTheme="majorHAnsi"/>
-          <w:b/>
-        </w:rPr>
-      </w:pPr>
-      <w:r>
-        <w:rPr>
-          <w:rFonts w:asciiTheme="majorHAnsi" w:hAnsiTheme="majorHAnsi"/>
-          <w:b/>
-        </w:rPr>
-        <w:t>DE12011</w:t>
-      </w:r>
-      <w:r>
-        <w:rPr>
-          <w:rFonts w:asciiTheme="majorHAnsi" w:hAnsiTheme="majorHAnsi"/>
-          <w:b/>
-        </w:rPr>
-        <w:tab/>
-        <w:t>Coppa(Deny Consent) - UI is not according to the design spec</w:t>
-      </w:r>
-    </w:p>
-    <w:p>
-      <w:pPr>
-        <w:pStyle w:val="NormalWeb"/>
-        <w:rPr>
-          <w:rFonts w:asciiTheme="majorHAnsi" w:hAnsiTheme="majorHAnsi"/>
-          <w:b/>
-        </w:rPr>
-      </w:pPr>
-      <w:r>
-        <w:rPr>
-          <w:rFonts w:asciiTheme="majorHAnsi" w:hAnsiTheme="majorHAnsi"/>
-          <w:b/>
-        </w:rPr>
-        <w:lastRenderedPageBreak/>
-        <w:t>DE12142</w:t>
-      </w:r>
-      <w:r>
-        <w:rPr>
-          <w:rFonts w:asciiTheme="majorHAnsi" w:hAnsiTheme="majorHAnsi"/>
-          <w:b/>
-        </w:rPr>
-        <w:tab/>
-        <w:t>Performance - Blank screen is displayed before loading the page when logged in user taps on registration button</w:t>
-      </w:r>
-    </w:p>
-    <w:p>
-      <w:pPr>
-        <w:pStyle w:val="NormalWeb"/>
-        <w:rPr>
-          <w:rFonts w:asciiTheme="majorHAnsi" w:hAnsiTheme="majorHAnsi"/>
-          <w:b/>
-        </w:rPr>
-      </w:pPr>
-      <w:r>
-        <w:rPr>
-          <w:rFonts w:asciiTheme="majorHAnsi" w:hAnsiTheme="majorHAnsi"/>
-          <w:b/>
-        </w:rPr>
-        <w:t>DE12203</w:t>
-      </w:r>
-      <w:r>
-        <w:rPr>
-          <w:rFonts w:asciiTheme="majorHAnsi" w:hAnsiTheme="majorHAnsi"/>
-          <w:b/>
-        </w:rPr>
-        <w:tab/>
-        <w:t>HSDP/Standard: Facebook/Google Plus - The app keeps loading and does not let user to sign in sometimes reverts back to welcome screen.</w:t>
-      </w:r>
-    </w:p>
-    <w:p>
-      <w:pPr>
-        <w:pStyle w:val="NormalWeb"/>
-        <w:rPr>
-          <w:rFonts w:asciiTheme="majorHAnsi" w:hAnsiTheme="majorHAnsi"/>
-          <w:b/>
-        </w:rPr>
-      </w:pPr>
-      <w:r>
-        <w:rPr>
-          <w:rFonts w:asciiTheme="majorHAnsi" w:hAnsiTheme="majorHAnsi"/>
-          <w:b/>
-        </w:rPr>
-        <w:t>DE12228</w:t>
-      </w:r>
-      <w:r>
-        <w:rPr>
-          <w:rFonts w:asciiTheme="majorHAnsi" w:hAnsiTheme="majorHAnsi"/>
-          <w:b/>
-        </w:rPr>
-        <w:tab/>
-        <w:t>China Mobile Number (Create account/Login) - The Enter mobile number field accepts characters/Symbols in between the digits.</w:t>
-      </w:r>
-    </w:p>
-    <w:p>
-      <w:pPr>
-        <w:pStyle w:val="NormalWeb"/>
-        <w:rPr>
-          <w:rFonts w:asciiTheme="majorHAnsi" w:hAnsiTheme="majorHAnsi"/>
-          <w:b/>
-        </w:rPr>
-      </w:pPr>
-      <w:r>
-        <w:rPr>
-          <w:rFonts w:asciiTheme="majorHAnsi" w:hAnsiTheme="majorHAnsi"/>
-          <w:b/>
-        </w:rPr>
-        <w:t>DE12261</w:t>
-      </w:r>
-      <w:r>
-        <w:rPr>
-          <w:rFonts w:asciiTheme="majorHAnsi" w:hAnsiTheme="majorHAnsi"/>
-          <w:b/>
-        </w:rPr>
-        <w:tab/>
-        <w:t>Coppa(Deny Consent) - UI is not according to the design spec for CM-2 and CM-2.2 screens</w:t>
-      </w:r>
-    </w:p>
-    <w:p>
-      <w:pPr>
-        <w:pStyle w:val="NormalWeb"/>
-        <w:rPr>
-          <w:rFonts w:asciiTheme="majorHAnsi" w:hAnsiTheme="majorHAnsi"/>
-          <w:b/>
-        </w:rPr>
-      </w:pPr>
-      <w:r>
-        <w:rPr>
-          <w:rFonts w:asciiTheme="majorHAnsi" w:hAnsiTheme="majorHAnsi"/>
-          <w:b/>
-        </w:rPr>
-        <w:t>DE12266</w:t>
-      </w:r>
-      <w:r>
-        <w:rPr>
-          <w:rFonts w:asciiTheme="majorHAnsi" w:hAnsiTheme="majorHAnsi"/>
-          <w:b/>
-        </w:rPr>
-        <w:tab/>
-        <w:t>Coppa(Deny Consent) - Samsung Tab 4 (12 inch) UI and texts looks shrinked to the middle of the screen.</w:t>
-      </w:r>
-    </w:p>
-    <w:p>
-      <w:pPr>
-        <w:pStyle w:val="NormalWeb"/>
-        <w:rPr>
-          <w:rFonts w:asciiTheme="majorHAnsi" w:hAnsiTheme="majorHAnsi"/>
-          <w:b/>
-        </w:rPr>
-      </w:pPr>
-      <w:r>
-        <w:rPr>
-          <w:rFonts w:asciiTheme="majorHAnsi" w:hAnsiTheme="majorHAnsi"/>
-          <w:b/>
-        </w:rPr>
-        <w:t>DE12277</w:t>
-      </w:r>
-      <w:r>
-        <w:rPr>
-          <w:rFonts w:asciiTheme="majorHAnsi" w:hAnsiTheme="majorHAnsi"/>
-          <w:b/>
-        </w:rPr>
-        <w:tab/>
-        <w:t>Coppa(Deny Consent) - UI glitch when tapping on Continue option in Parental access screen.</w:t>
-      </w:r>
-    </w:p>
-    <w:p>
-      <w:pPr>
-        <w:pStyle w:val="NormalWeb"/>
-        <w:rPr>
-          <w:rFonts w:asciiTheme="majorHAnsi" w:hAnsiTheme="majorHAnsi"/>
-          <w:b/>
-        </w:rPr>
-      </w:pPr>
-      <w:r>
-        <w:rPr>
-          <w:rFonts w:asciiTheme="majorHAnsi" w:hAnsiTheme="majorHAnsi"/>
-          <w:b/>
-        </w:rPr>
-        <w:t>DE12314</w:t>
-      </w:r>
-      <w:r>
-        <w:rPr>
-          <w:rFonts w:asciiTheme="majorHAnsi" w:hAnsiTheme="majorHAnsi"/>
-          <w:b/>
-        </w:rPr>
-        <w:tab/>
-        <w:t>Coppa(Deny Consent) - "The token you passed was not valid" message is displayed when user taps on continue button.</w:t>
-      </w:r>
-    </w:p>
-    <w:p>
-      <w:pPr>
-        <w:pStyle w:val="NormalWeb"/>
-        <w:rPr>
-          <w:rFonts w:asciiTheme="majorHAnsi" w:hAnsiTheme="majorHAnsi"/>
-          <w:b/>
-        </w:rPr>
-      </w:pPr>
-      <w:r>
-        <w:rPr>
-          <w:rFonts w:asciiTheme="majorHAnsi" w:hAnsiTheme="majorHAnsi"/>
-          <w:b/>
-        </w:rPr>
-        <w:t>DE12360</w:t>
-      </w:r>
-      <w:r>
-        <w:rPr>
-          <w:rFonts w:asciiTheme="majorHAnsi" w:hAnsiTheme="majorHAnsi"/>
-          <w:b/>
-        </w:rPr>
-        <w:tab/>
-        <w:t>Dev environment - Receive marketing email status is showing as "False" in janrain even if the user accepts it while creating</w:t>
-      </w:r>
-    </w:p>
-    <w:p>
-      <w:pPr>
-        <w:pStyle w:val="NormalWeb"/>
-        <w:rPr>
-          <w:rFonts w:asciiTheme="majorHAnsi" w:hAnsiTheme="majorHAnsi"/>
-          <w:b/>
-        </w:rPr>
-      </w:pPr>
-      <w:r>
-        <w:rPr>
-          <w:rFonts w:asciiTheme="majorHAnsi" w:hAnsiTheme="majorHAnsi"/>
-          <w:b/>
-        </w:rPr>
-        <w:t>DE12364</w:t>
-      </w:r>
-      <w:r>
-        <w:rPr>
-          <w:rFonts w:asciiTheme="majorHAnsi" w:hAnsiTheme="majorHAnsi"/>
-          <w:b/>
-        </w:rPr>
-        <w:tab/>
-        <w:t>Coppa Deny Consent (Localisation) - "Verify and Activate" link not working for Non-US region</w:t>
-      </w:r>
-    </w:p>
-    <w:p>
-      <w:pPr>
-        <w:pStyle w:val="NormalWeb"/>
-        <w:rPr>
-          <w:rFonts w:asciiTheme="majorHAnsi" w:hAnsiTheme="majorHAnsi"/>
-          <w:b/>
-        </w:rPr>
-      </w:pPr>
-      <w:r>
-        <w:rPr>
-          <w:rFonts w:asciiTheme="majorHAnsi" w:hAnsiTheme="majorHAnsi"/>
-          <w:b/>
-        </w:rPr>
-        <w:t>DE12422</w:t>
-      </w:r>
-      <w:r>
-        <w:rPr>
-          <w:rFonts w:asciiTheme="majorHAnsi" w:hAnsiTheme="majorHAnsi"/>
-          <w:b/>
-        </w:rPr>
-        <w:tab/>
-        <w:t>Developer Mode [Coppa] - Observations/issues</w:t>
-      </w:r>
-    </w:p>
-    <w:p>
-      <w:pPr>
-        <w:pStyle w:val="NormalWeb"/>
-        <w:rPr>
-          <w:rFonts w:asciiTheme="majorHAnsi" w:hAnsiTheme="majorHAnsi"/>
-          <w:b/>
-        </w:rPr>
-      </w:pPr>
-      <w:r>
-        <w:rPr>
-          <w:rFonts w:asciiTheme="majorHAnsi" w:hAnsiTheme="majorHAnsi"/>
-          <w:b/>
-        </w:rPr>
-        <w:t>DE12429</w:t>
-      </w:r>
-      <w:r>
-        <w:rPr>
-          <w:rFonts w:asciiTheme="majorHAnsi" w:hAnsiTheme="majorHAnsi"/>
-          <w:b/>
-        </w:rPr>
-        <w:tab/>
-        <w:t>Coppa (Deny Consent) - CM 4.1 - The description text should be changed to 'Your Initial request' instead of 'Now' as per the new design.</w:t>
-      </w:r>
-    </w:p>
-    <w:p>
-      <w:pPr>
-        <w:pStyle w:val="NormalWeb"/>
-        <w:rPr>
-          <w:rFonts w:asciiTheme="majorHAnsi" w:hAnsiTheme="majorHAnsi"/>
-          <w:b/>
-        </w:rPr>
-      </w:pPr>
-      <w:r>
-        <w:rPr>
-          <w:rFonts w:asciiTheme="majorHAnsi" w:hAnsiTheme="majorHAnsi"/>
-          <w:b/>
-        </w:rPr>
-        <w:t>DE12451</w:t>
-      </w:r>
-      <w:r>
-        <w:rPr>
-          <w:rFonts w:asciiTheme="majorHAnsi" w:hAnsiTheme="majorHAnsi"/>
-          <w:b/>
-        </w:rPr>
-        <w:tab/>
-        <w:t>Coppa Deny Consent - The continue button fails to work and proceed to go to 'First Consent screen'.</w:t>
-      </w:r>
-    </w:p>
-    <w:p/>
     <w:p>
       <w:pPr>
         <w:pStyle w:val="NormalWeb"/>
@@ -6415,12 +6079,8 @@
       </w:pPr>
     </w:p>
     <w:sectPr>
-      <w:headerReference w:type="even" r:id="rId9"/>
-      <w:headerReference w:type="default" r:id="rId10"/>
-      <w:footerReference w:type="even" r:id="rId11"/>
-      <w:footerReference w:type="default" r:id="rId12"/>
-      <w:headerReference w:type="first" r:id="rId13"/>
-      <w:footerReference w:type="first" r:id="rId14"/>
+      <w:headerReference w:type="default" r:id="rId9"/>
+      <w:footerReference w:type="default" r:id="rId10"/>
       <w:pgSz w:w="11909" w:h="16834" w:code="9"/>
       <w:pgMar w:top="1440" w:right="1440" w:bottom="1440" w:left="1440" w:header="720" w:footer="720" w:gutter="0"/>
       <w:cols w:space="720"/>
@@ -6449,16 +6109,6 @@
 </file>
 
 <file path=word/footer1.xml><?xml version="1.0" encoding="utf-8"?>
-<w:ftr xmlns:wpc="http://schemas.microsoft.com/office/word/2010/wordprocessingCanvas" xmlns:mo="http://schemas.microsoft.com/office/mac/office/2008/main" xmlns:mc="http://schemas.openxmlformats.org/markup-compatibility/2006" xmlns:mv="urn:schemas-microsoft-com:mac:vml" xmlns:o="urn:schemas-microsoft-com:office:office" xmlns:r="http://schemas.openxmlformats.org/officeDocument/2006/relationships" xmlns:m="http://schemas.openxmlformats.org/officeDocument/2006/math" xmlns:v="urn:schemas-microsoft-com:vml" xmlns:wp14="http://schemas.microsoft.com/office/word/2010/wordprocessingDrawing" xmlns:wp="http://schemas.openxmlformats.org/drawingml/2006/wordprocessingDrawing" xmlns:w10="urn:schemas-microsoft-com:office:word" xmlns:w="http://schemas.openxmlformats.org/wordprocessingml/2006/main" xmlns:w14="http://schemas.microsoft.com/office/word/2010/wordml" xmlns:w15="http://schemas.microsoft.com/office/word/2012/wordml" xmlns:wpg="http://schemas.microsoft.com/office/word/2010/wordprocessingGroup" xmlns:wpi="http://schemas.microsoft.com/office/word/2010/wordprocessingInk" xmlns:wne="http://schemas.microsoft.com/office/word/2006/wordml" xmlns:wps="http://schemas.microsoft.com/office/word/2010/wordprocessingShape" mc:Ignorable="w14 w15 wp14">
-  <w:p>
-    <w:pPr>
-      <w:pStyle w:val="Footer"/>
-    </w:pPr>
-  </w:p>
-</w:ftr>
-</file>
-
-<file path=word/footer2.xml><?xml version="1.0" encoding="utf-8"?>
 <w:ftr xmlns:wpc="http://schemas.microsoft.com/office/word/2010/wordprocessingCanvas" xmlns:mo="http://schemas.microsoft.com/office/mac/office/2008/main" xmlns:mc="http://schemas.openxmlformats.org/markup-compatibility/2006" xmlns:mv="urn:schemas-microsoft-com:mac:vml" xmlns:o="urn:schemas-microsoft-com:office:office" xmlns:r="http://schemas.openxmlformats.org/officeDocument/2006/relationships" xmlns:m="http://schemas.openxmlformats.org/officeDocument/2006/math" xmlns:v="urn:schemas-microsoft-com:vml" xmlns:wp14="http://schemas.microsoft.com/office/word/2010/wordprocessingDrawing" xmlns:wp="http://schemas.openxmlformats.org/drawingml/2006/wordprocessingDrawing" xmlns:w10="urn:schemas-microsoft-com:office:word" xmlns:w="http://schemas.openxmlformats.org/wordprocessingml/2006/main" xmlns:w14="http://schemas.microsoft.com/office/word/2010/wordml" xmlns:w15="http://schemas.microsoft.com/office/word/2012/wordml" xmlns:wpg="http://schemas.microsoft.com/office/word/2010/wordprocessingGroup" xmlns:wpi="http://schemas.microsoft.com/office/word/2010/wordprocessingInk" xmlns:wne="http://schemas.microsoft.com/office/word/2006/wordml" xmlns:wps="http://schemas.microsoft.com/office/word/2010/wordprocessingShape" mc:Ignorable="w14 w15 wp14">
   <w:p>
     <w:pPr>
@@ -6596,7 +6246,7 @@
             <w:rPr>
               <w:rFonts w:ascii="Arial" w:hAnsi="Arial"/>
             </w:rPr>
-            <w:t xml:space="preserve"> QSPS/TMP/REL/7</w:t>
+            <w:t xml:space="preserve"> QSPS/TMP/REL/8</w:t>
           </w:r>
           <w:r>
             <w:rPr>
@@ -6651,10 +6301,8 @@
               <w:rFonts w:ascii="Arial" w:hAnsi="Arial"/>
               <w:b/>
             </w:rPr>
-            <w:t>Version 7</w:t>
+            <w:t>Version 8</w:t>
           </w:r>
-          <w:bookmarkStart w:id="0" w:name="_GoBack"/>
-          <w:bookmarkEnd w:id="0"/>
           <w:r>
             <w:rPr>
               <w:rFonts w:ascii="Arial" w:hAnsi="Arial"/>
@@ -6690,16 +6338,6 @@
 </w:ftr>
 </file>
 
-<file path=word/footer3.xml><?xml version="1.0" encoding="utf-8"?>
-<w:ftr xmlns:wpc="http://schemas.microsoft.com/office/word/2010/wordprocessingCanvas" xmlns:mo="http://schemas.microsoft.com/office/mac/office/2008/main" xmlns:mc="http://schemas.openxmlformats.org/markup-compatibility/2006" xmlns:mv="urn:schemas-microsoft-com:mac:vml" xmlns:o="urn:schemas-microsoft-com:office:office" xmlns:r="http://schemas.openxmlformats.org/officeDocument/2006/relationships" xmlns:m="http://schemas.openxmlformats.org/officeDocument/2006/math" xmlns:v="urn:schemas-microsoft-com:vml" xmlns:wp14="http://schemas.microsoft.com/office/word/2010/wordprocessingDrawing" xmlns:wp="http://schemas.openxmlformats.org/drawingml/2006/wordprocessingDrawing" xmlns:w10="urn:schemas-microsoft-com:office:word" xmlns:w="http://schemas.openxmlformats.org/wordprocessingml/2006/main" xmlns:w14="http://schemas.microsoft.com/office/word/2010/wordml" xmlns:w15="http://schemas.microsoft.com/office/word/2012/wordml" xmlns:wpg="http://schemas.microsoft.com/office/word/2010/wordprocessingGroup" xmlns:wpi="http://schemas.microsoft.com/office/word/2010/wordprocessingInk" xmlns:wne="http://schemas.microsoft.com/office/word/2006/wordml" xmlns:wps="http://schemas.microsoft.com/office/word/2010/wordprocessingShape" mc:Ignorable="w14 w15 wp14">
-  <w:p>
-    <w:pPr>
-      <w:pStyle w:val="Footer"/>
-    </w:pPr>
-  </w:p>
-</w:ftr>
-</file>
-
 <file path=word/footnotes.xml><?xml version="1.0" encoding="utf-8"?>
 <w:footnotes xmlns:wpc="http://schemas.microsoft.com/office/word/2010/wordprocessingCanvas" xmlns:mo="http://schemas.microsoft.com/office/mac/office/2008/main" xmlns:mc="http://schemas.openxmlformats.org/markup-compatibility/2006" xmlns:mv="urn:schemas-microsoft-com:mac:vml" xmlns:o="urn:schemas-microsoft-com:office:office" xmlns:r="http://schemas.openxmlformats.org/officeDocument/2006/relationships" xmlns:m="http://schemas.openxmlformats.org/officeDocument/2006/math" xmlns:v="urn:schemas-microsoft-com:vml" xmlns:wp14="http://schemas.microsoft.com/office/word/2010/wordprocessingDrawing" xmlns:wp="http://schemas.openxmlformats.org/drawingml/2006/wordprocessingDrawing" xmlns:w10="urn:schemas-microsoft-com:office:word" xmlns:w="http://schemas.openxmlformats.org/wordprocessingml/2006/main" xmlns:w14="http://schemas.microsoft.com/office/word/2010/wordml" xmlns:w15="http://schemas.microsoft.com/office/word/2012/wordml" xmlns:wpg="http://schemas.microsoft.com/office/word/2010/wordprocessingGroup" xmlns:wpi="http://schemas.microsoft.com/office/word/2010/wordprocessingInk" xmlns:wne="http://schemas.microsoft.com/office/word/2006/wordml" xmlns:wps="http://schemas.microsoft.com/office/word/2010/wordprocessingShape" mc:Ignorable="w14 w15 wp14">
   <w:footnote w:type="separator" w:id="-1">
@@ -6724,29 +6362,9 @@
   <w:p>
     <w:pPr>
       <w:pStyle w:val="Header"/>
-    </w:pPr>
-  </w:p>
-</w:hdr>
-</file>
-
-<file path=word/header2.xml><?xml version="1.0" encoding="utf-8"?>
-<w:hdr xmlns:wpc="http://schemas.microsoft.com/office/word/2010/wordprocessingCanvas" xmlns:mo="http://schemas.microsoft.com/office/mac/office/2008/main" xmlns:mc="http://schemas.openxmlformats.org/markup-compatibility/2006" xmlns:mv="urn:schemas-microsoft-com:mac:vml" xmlns:o="urn:schemas-microsoft-com:office:office" xmlns:r="http://schemas.openxmlformats.org/officeDocument/2006/relationships" xmlns:m="http://schemas.openxmlformats.org/officeDocument/2006/math" xmlns:v="urn:schemas-microsoft-com:vml" xmlns:wp14="http://schemas.microsoft.com/office/word/2010/wordprocessingDrawing" xmlns:wp="http://schemas.openxmlformats.org/drawingml/2006/wordprocessingDrawing" xmlns:w10="urn:schemas-microsoft-com:office:word" xmlns:w="http://schemas.openxmlformats.org/wordprocessingml/2006/main" xmlns:w14="http://schemas.microsoft.com/office/word/2010/wordml" xmlns:w15="http://schemas.microsoft.com/office/word/2012/wordml" xmlns:wpg="http://schemas.microsoft.com/office/word/2010/wordprocessingGroup" xmlns:wpi="http://schemas.microsoft.com/office/word/2010/wordprocessingInk" xmlns:wne="http://schemas.microsoft.com/office/word/2006/wordml" xmlns:wps="http://schemas.microsoft.com/office/word/2010/wordprocessingShape" mc:Ignorable="w14 w15 wp14">
-  <w:p>
-    <w:pPr>
-      <w:pStyle w:val="Header"/>
       <w:pBdr>
         <w:bottom w:val="none" w:sz="0" w:space="0" w:color="auto"/>
       </w:pBdr>
-    </w:pPr>
-  </w:p>
-</w:hdr>
-</file>
-
-<file path=word/header3.xml><?xml version="1.0" encoding="utf-8"?>
-<w:hdr xmlns:wpc="http://schemas.microsoft.com/office/word/2010/wordprocessingCanvas" xmlns:mo="http://schemas.microsoft.com/office/mac/office/2008/main" xmlns:mc="http://schemas.openxmlformats.org/markup-compatibility/2006" xmlns:mv="urn:schemas-microsoft-com:mac:vml" xmlns:o="urn:schemas-microsoft-com:office:office" xmlns:r="http://schemas.openxmlformats.org/officeDocument/2006/relationships" xmlns:m="http://schemas.openxmlformats.org/officeDocument/2006/math" xmlns:v="urn:schemas-microsoft-com:vml" xmlns:wp14="http://schemas.microsoft.com/office/word/2010/wordprocessingDrawing" xmlns:wp="http://schemas.openxmlformats.org/drawingml/2006/wordprocessingDrawing" xmlns:w10="urn:schemas-microsoft-com:office:word" xmlns:w="http://schemas.openxmlformats.org/wordprocessingml/2006/main" xmlns:w14="http://schemas.microsoft.com/office/word/2010/wordml" xmlns:w15="http://schemas.microsoft.com/office/word/2012/wordml" xmlns:wpg="http://schemas.microsoft.com/office/word/2010/wordprocessingGroup" xmlns:wpi="http://schemas.microsoft.com/office/word/2010/wordprocessingInk" xmlns:wne="http://schemas.microsoft.com/office/word/2006/wordml" xmlns:wps="http://schemas.microsoft.com/office/word/2010/wordprocessingShape" mc:Ignorable="w14 w15 wp14">
-  <w:p>
-    <w:pPr>
-      <w:pStyle w:val="Header"/>
     </w:pPr>
   </w:p>
 </w:hdr>
@@ -9922,7 +9540,7 @@
 </file>
 
 <file path=customXml/itemProps1.xml><?xml version="1.0" encoding="utf-8"?>
-<ds:datastoreItem xmlns:ds="http://schemas.openxmlformats.org/officeDocument/2006/customXml" ds:itemID="{4826B849-ACDA-664E-88C0-E3A8CA38816E}">
+<ds:datastoreItem xmlns:ds="http://schemas.openxmlformats.org/officeDocument/2006/customXml" ds:itemID="{10ACAE0C-33B3-2C41-8E41-D408B3899FED}">
   <ds:schemaRefs>
     <ds:schemaRef ds:uri="http://schemas.openxmlformats.org/officeDocument/2006/bibliography"/>
   </ds:schemaRefs>

</xml_diff>

<commit_message>
Changes : Documentation added
</commit_message>
<xml_diff>
--- a/Documents/External/Registration_Android_Release-Report.docx
+++ b/Documents/External/Registration_Android_Release-Report.docx
@@ -201,23 +201,31 @@
             <w:pPr>
               <w:rPr>
                 <w:rFonts w:ascii="Arial" w:hAnsi="Arial" w:cs="Arial"/>
-              </w:rPr>
-            </w:pPr>
-            <w:r>
-              <w:rPr>
-                <w:rFonts w:ascii="Arial" w:hAnsi="Arial" w:cs="Arial"/>
+                <w:sz w:val="16"/>
+                <w:szCs w:val="16"/>
+              </w:rPr>
+            </w:pPr>
+            <w:r>
+              <w:rPr>
+                <w:rFonts w:ascii="Arial" w:hAnsi="Arial" w:cs="Arial"/>
+                <w:sz w:val="16"/>
+                <w:szCs w:val="16"/>
               </w:rPr>
               <w:t>1.</w:t>
             </w:r>
             <w:r>
               <w:rPr>
                 <w:rFonts w:ascii="Arial" w:hAnsi="Arial" w:cs="Arial"/>
+                <w:sz w:val="16"/>
+                <w:szCs w:val="16"/>
               </w:rPr>
               <w:t>2</w:t>
             </w:r>
             <w:r>
               <w:rPr>
                 <w:rFonts w:ascii="Arial" w:hAnsi="Arial" w:cs="Arial"/>
+                <w:sz w:val="16"/>
+                <w:szCs w:val="16"/>
               </w:rPr>
               <w:t>.0</w:t>
             </w:r>
@@ -231,35 +239,47 @@
             <w:pPr>
               <w:rPr>
                 <w:rFonts w:ascii="Arial" w:hAnsi="Arial" w:cs="Arial"/>
-              </w:rPr>
-            </w:pPr>
-            <w:r>
-              <w:rPr>
-                <w:rFonts w:ascii="Arial" w:hAnsi="Arial" w:cs="Arial"/>
+                <w:sz w:val="16"/>
+                <w:szCs w:val="16"/>
+              </w:rPr>
+            </w:pPr>
+            <w:r>
+              <w:rPr>
+                <w:rFonts w:ascii="Arial" w:hAnsi="Arial" w:cs="Arial"/>
+                <w:sz w:val="16"/>
+                <w:szCs w:val="16"/>
               </w:rPr>
               <w:t>10</w:t>
             </w:r>
             <w:r>
               <w:rPr>
                 <w:rFonts w:ascii="Arial" w:hAnsi="Arial" w:cs="Arial"/>
+                <w:sz w:val="16"/>
+                <w:szCs w:val="16"/>
               </w:rPr>
               <w:t>-</w:t>
             </w:r>
             <w:r>
               <w:rPr>
                 <w:rFonts w:ascii="Arial" w:hAnsi="Arial" w:cs="Arial"/>
+                <w:sz w:val="16"/>
+                <w:szCs w:val="16"/>
               </w:rPr>
               <w:t>07</w:t>
             </w:r>
             <w:r>
               <w:rPr>
                 <w:rFonts w:ascii="Arial" w:hAnsi="Arial" w:cs="Arial"/>
+                <w:sz w:val="16"/>
+                <w:szCs w:val="16"/>
               </w:rPr>
               <w:t>-</w:t>
             </w:r>
             <w:r>
               <w:rPr>
                 <w:rFonts w:ascii="Arial" w:hAnsi="Arial" w:cs="Arial"/>
+                <w:sz w:val="16"/>
+                <w:szCs w:val="16"/>
               </w:rPr>
               <w:t>2015</w:t>
             </w:r>
@@ -273,11 +293,15 @@
             <w:pPr>
               <w:rPr>
                 <w:rFonts w:ascii="Arial" w:hAnsi="Arial" w:cs="Arial"/>
-              </w:rPr>
-            </w:pPr>
-            <w:r>
-              <w:rPr>
-                <w:rFonts w:ascii="Arial" w:hAnsi="Arial" w:cs="Arial"/>
+                <w:sz w:val="16"/>
+                <w:szCs w:val="16"/>
+              </w:rPr>
+            </w:pPr>
+            <w:r>
+              <w:rPr>
+                <w:rFonts w:ascii="Arial" w:hAnsi="Arial" w:cs="Arial"/>
+                <w:sz w:val="16"/>
+                <w:szCs w:val="16"/>
               </w:rPr>
               <w:t>Vinayakkumar G Udikeri</w:t>
             </w:r>
@@ -291,11 +315,15 @@
             <w:pPr>
               <w:rPr>
                 <w:rFonts w:ascii="Arial" w:hAnsi="Arial" w:cs="Arial"/>
-              </w:rPr>
-            </w:pPr>
-            <w:r>
-              <w:rPr>
-                <w:rFonts w:ascii="Arial" w:hAnsi="Arial" w:cs="Arial"/>
+                <w:sz w:val="16"/>
+                <w:szCs w:val="16"/>
+              </w:rPr>
+            </w:pPr>
+            <w:r>
+              <w:rPr>
+                <w:rFonts w:ascii="Arial" w:hAnsi="Arial" w:cs="Arial"/>
+                <w:sz w:val="16"/>
+                <w:szCs w:val="16"/>
               </w:rPr>
               <w:t>All</w:t>
             </w:r>
@@ -309,23 +337,31 @@
             <w:pPr>
               <w:rPr>
                 <w:rFonts w:ascii="Arial" w:hAnsi="Arial" w:cs="Arial"/>
-              </w:rPr>
-            </w:pPr>
-            <w:r>
-              <w:rPr>
-                <w:rFonts w:ascii="Arial" w:hAnsi="Arial" w:cs="Arial"/>
+                <w:sz w:val="16"/>
+                <w:szCs w:val="16"/>
+              </w:rPr>
+            </w:pPr>
+            <w:r>
+              <w:rPr>
+                <w:rFonts w:ascii="Arial" w:hAnsi="Arial" w:cs="Arial"/>
+                <w:sz w:val="16"/>
+                <w:szCs w:val="16"/>
               </w:rPr>
               <w:t>Release version 1.</w:t>
             </w:r>
             <w:r>
               <w:rPr>
                 <w:rFonts w:ascii="Arial" w:hAnsi="Arial" w:cs="Arial"/>
+                <w:sz w:val="16"/>
+                <w:szCs w:val="16"/>
               </w:rPr>
               <w:t>2</w:t>
             </w:r>
             <w:r>
               <w:rPr>
                 <w:rFonts w:ascii="Arial" w:hAnsi="Arial" w:cs="Arial"/>
+                <w:sz w:val="16"/>
+                <w:szCs w:val="16"/>
               </w:rPr>
               <w:t>.0</w:t>
             </w:r>
@@ -341,11 +377,15 @@
             <w:pPr>
               <w:rPr>
                 <w:rFonts w:ascii="Arial" w:hAnsi="Arial" w:cs="Arial"/>
-              </w:rPr>
-            </w:pPr>
-            <w:r>
-              <w:rPr>
-                <w:rFonts w:ascii="Arial" w:hAnsi="Arial" w:cs="Arial"/>
+                <w:sz w:val="16"/>
+                <w:szCs w:val="16"/>
+              </w:rPr>
+            </w:pPr>
+            <w:r>
+              <w:rPr>
+                <w:rFonts w:ascii="Arial" w:hAnsi="Arial" w:cs="Arial"/>
+                <w:sz w:val="16"/>
+                <w:szCs w:val="16"/>
               </w:rPr>
               <w:t>1.3.0</w:t>
             </w:r>
@@ -359,17 +399,23 @@
             <w:pPr>
               <w:rPr>
                 <w:rFonts w:ascii="Arial" w:hAnsi="Arial" w:cs="Arial"/>
-              </w:rPr>
-            </w:pPr>
-            <w:r>
-              <w:rPr>
-                <w:rFonts w:ascii="Arial" w:hAnsi="Arial" w:cs="Arial"/>
+                <w:sz w:val="16"/>
+                <w:szCs w:val="16"/>
+              </w:rPr>
+            </w:pPr>
+            <w:r>
+              <w:rPr>
+                <w:rFonts w:ascii="Arial" w:hAnsi="Arial" w:cs="Arial"/>
+                <w:sz w:val="16"/>
+                <w:szCs w:val="16"/>
               </w:rPr>
               <w:t>29</w:t>
             </w:r>
             <w:r>
               <w:rPr>
                 <w:rFonts w:ascii="Arial" w:hAnsi="Arial" w:cs="Arial"/>
+                <w:sz w:val="16"/>
+                <w:szCs w:val="16"/>
               </w:rPr>
               <w:t>-07-2015</w:t>
             </w:r>
@@ -383,11 +429,15 @@
             <w:pPr>
               <w:rPr>
                 <w:rFonts w:ascii="Arial" w:hAnsi="Arial" w:cs="Arial"/>
-              </w:rPr>
-            </w:pPr>
-            <w:r>
-              <w:rPr>
-                <w:rFonts w:ascii="Arial" w:hAnsi="Arial" w:cs="Arial"/>
+                <w:sz w:val="16"/>
+                <w:szCs w:val="16"/>
+              </w:rPr>
+            </w:pPr>
+            <w:r>
+              <w:rPr>
+                <w:rFonts w:ascii="Arial" w:hAnsi="Arial" w:cs="Arial"/>
+                <w:sz w:val="16"/>
+                <w:szCs w:val="16"/>
               </w:rPr>
               <w:t>Vinayakkumar G Udikeri</w:t>
             </w:r>
@@ -401,11 +451,15 @@
             <w:pPr>
               <w:rPr>
                 <w:rFonts w:ascii="Arial" w:hAnsi="Arial" w:cs="Arial"/>
-              </w:rPr>
-            </w:pPr>
-            <w:r>
-              <w:rPr>
-                <w:rFonts w:ascii="Arial" w:hAnsi="Arial" w:cs="Arial"/>
+                <w:sz w:val="16"/>
+                <w:szCs w:val="16"/>
+              </w:rPr>
+            </w:pPr>
+            <w:r>
+              <w:rPr>
+                <w:rFonts w:ascii="Arial" w:hAnsi="Arial" w:cs="Arial"/>
+                <w:sz w:val="16"/>
+                <w:szCs w:val="16"/>
               </w:rPr>
               <w:t>All</w:t>
             </w:r>
@@ -419,11 +473,15 @@
             <w:pPr>
               <w:rPr>
                 <w:rFonts w:ascii="Arial" w:hAnsi="Arial" w:cs="Arial"/>
-              </w:rPr>
-            </w:pPr>
-            <w:r>
-              <w:rPr>
-                <w:rFonts w:ascii="Arial" w:hAnsi="Arial" w:cs="Arial"/>
+                <w:sz w:val="16"/>
+                <w:szCs w:val="16"/>
+              </w:rPr>
+            </w:pPr>
+            <w:r>
+              <w:rPr>
+                <w:rFonts w:ascii="Arial" w:hAnsi="Arial" w:cs="Arial"/>
+                <w:sz w:val="16"/>
+                <w:szCs w:val="16"/>
               </w:rPr>
               <w:t>Release version 1.3.0</w:t>
             </w:r>
@@ -439,11 +497,15 @@
             <w:pPr>
               <w:rPr>
                 <w:rFonts w:ascii="Arial" w:hAnsi="Arial" w:cs="Arial"/>
-              </w:rPr>
-            </w:pPr>
-            <w:r>
-              <w:rPr>
-                <w:rFonts w:ascii="Arial" w:hAnsi="Arial" w:cs="Arial"/>
+                <w:sz w:val="16"/>
+                <w:szCs w:val="16"/>
+              </w:rPr>
+            </w:pPr>
+            <w:r>
+              <w:rPr>
+                <w:rFonts w:ascii="Arial" w:hAnsi="Arial" w:cs="Arial"/>
+                <w:sz w:val="16"/>
+                <w:szCs w:val="16"/>
               </w:rPr>
               <w:t>2.0.0</w:t>
             </w:r>
@@ -457,11 +519,15 @@
             <w:pPr>
               <w:rPr>
                 <w:rFonts w:ascii="Arial" w:hAnsi="Arial" w:cs="Arial"/>
-              </w:rPr>
-            </w:pPr>
-            <w:r>
-              <w:rPr>
-                <w:rFonts w:ascii="Arial" w:hAnsi="Arial" w:cs="Arial"/>
+                <w:sz w:val="16"/>
+                <w:szCs w:val="16"/>
+              </w:rPr>
+            </w:pPr>
+            <w:r>
+              <w:rPr>
+                <w:rFonts w:ascii="Arial" w:hAnsi="Arial" w:cs="Arial"/>
+                <w:sz w:val="16"/>
+                <w:szCs w:val="16"/>
               </w:rPr>
               <w:t>13-08-2015</w:t>
             </w:r>
@@ -475,11 +541,15 @@
             <w:pPr>
               <w:rPr>
                 <w:rFonts w:ascii="Arial" w:hAnsi="Arial" w:cs="Arial"/>
-              </w:rPr>
-            </w:pPr>
-            <w:r>
-              <w:rPr>
-                <w:rFonts w:ascii="Arial" w:hAnsi="Arial" w:cs="Arial"/>
+                <w:sz w:val="16"/>
+                <w:szCs w:val="16"/>
+              </w:rPr>
+            </w:pPr>
+            <w:r>
+              <w:rPr>
+                <w:rFonts w:ascii="Arial" w:hAnsi="Arial" w:cs="Arial"/>
+                <w:sz w:val="16"/>
+                <w:szCs w:val="16"/>
               </w:rPr>
               <w:t>Vinayakkumar G Udikeri</w:t>
             </w:r>
@@ -493,11 +563,15 @@
             <w:pPr>
               <w:rPr>
                 <w:rFonts w:ascii="Arial" w:hAnsi="Arial" w:cs="Arial"/>
-              </w:rPr>
-            </w:pPr>
-            <w:r>
-              <w:rPr>
-                <w:rFonts w:ascii="Arial" w:hAnsi="Arial" w:cs="Arial"/>
+                <w:sz w:val="16"/>
+                <w:szCs w:val="16"/>
+              </w:rPr>
+            </w:pPr>
+            <w:r>
+              <w:rPr>
+                <w:rFonts w:ascii="Arial" w:hAnsi="Arial" w:cs="Arial"/>
+                <w:sz w:val="16"/>
+                <w:szCs w:val="16"/>
               </w:rPr>
               <w:t>All</w:t>
             </w:r>
@@ -511,11 +585,15 @@
             <w:pPr>
               <w:rPr>
                 <w:rFonts w:ascii="Arial" w:hAnsi="Arial" w:cs="Arial"/>
-              </w:rPr>
-            </w:pPr>
-            <w:r>
-              <w:rPr>
-                <w:rFonts w:ascii="Arial" w:hAnsi="Arial" w:cs="Arial"/>
+                <w:sz w:val="16"/>
+                <w:szCs w:val="16"/>
+              </w:rPr>
+            </w:pPr>
+            <w:r>
+              <w:rPr>
+                <w:rFonts w:ascii="Arial" w:hAnsi="Arial" w:cs="Arial"/>
+                <w:sz w:val="16"/>
+                <w:szCs w:val="16"/>
               </w:rPr>
               <w:t>Release version 2.0.0</w:t>
             </w:r>
@@ -531,11 +609,15 @@
             <w:pPr>
               <w:rPr>
                 <w:rFonts w:ascii="Arial" w:hAnsi="Arial" w:cs="Arial"/>
-              </w:rPr>
-            </w:pPr>
-            <w:r>
-              <w:rPr>
-                <w:rFonts w:ascii="Arial" w:hAnsi="Arial" w:cs="Arial"/>
+                <w:sz w:val="16"/>
+                <w:szCs w:val="16"/>
+              </w:rPr>
+            </w:pPr>
+            <w:r>
+              <w:rPr>
+                <w:rFonts w:ascii="Arial" w:hAnsi="Arial" w:cs="Arial"/>
+                <w:sz w:val="16"/>
+                <w:szCs w:val="16"/>
               </w:rPr>
               <w:t>2.1.8</w:t>
             </w:r>
@@ -549,11 +631,15 @@
             <w:pPr>
               <w:rPr>
                 <w:rFonts w:ascii="Arial" w:hAnsi="Arial" w:cs="Arial"/>
-              </w:rPr>
-            </w:pPr>
-            <w:r>
-              <w:rPr>
-                <w:rFonts w:ascii="Arial" w:hAnsi="Arial" w:cs="Arial"/>
+                <w:sz w:val="16"/>
+                <w:szCs w:val="16"/>
+              </w:rPr>
+            </w:pPr>
+            <w:r>
+              <w:rPr>
+                <w:rFonts w:ascii="Arial" w:hAnsi="Arial" w:cs="Arial"/>
+                <w:sz w:val="16"/>
+                <w:szCs w:val="16"/>
               </w:rPr>
               <w:t>01-10-2015</w:t>
             </w:r>
@@ -567,11 +653,15 @@
             <w:pPr>
               <w:rPr>
                 <w:rFonts w:ascii="Arial" w:hAnsi="Arial" w:cs="Arial"/>
-              </w:rPr>
-            </w:pPr>
-            <w:r>
-              <w:rPr>
-                <w:rFonts w:ascii="Arial" w:hAnsi="Arial" w:cs="Arial"/>
+                <w:sz w:val="16"/>
+                <w:szCs w:val="16"/>
+              </w:rPr>
+            </w:pPr>
+            <w:r>
+              <w:rPr>
+                <w:rFonts w:ascii="Arial" w:hAnsi="Arial" w:cs="Arial"/>
+                <w:sz w:val="16"/>
+                <w:szCs w:val="16"/>
               </w:rPr>
               <w:t>Vinayakkumar G Udikeri</w:t>
             </w:r>
@@ -585,11 +675,15 @@
             <w:pPr>
               <w:rPr>
                 <w:rFonts w:ascii="Arial" w:hAnsi="Arial" w:cs="Arial"/>
-              </w:rPr>
-            </w:pPr>
-            <w:r>
-              <w:rPr>
-                <w:rFonts w:ascii="Arial" w:hAnsi="Arial" w:cs="Arial"/>
+                <w:sz w:val="16"/>
+                <w:szCs w:val="16"/>
+              </w:rPr>
+            </w:pPr>
+            <w:r>
+              <w:rPr>
+                <w:rFonts w:ascii="Arial" w:hAnsi="Arial" w:cs="Arial"/>
+                <w:sz w:val="16"/>
+                <w:szCs w:val="16"/>
               </w:rPr>
               <w:t>All</w:t>
             </w:r>
@@ -603,11 +697,15 @@
             <w:pPr>
               <w:rPr>
                 <w:rFonts w:ascii="Arial" w:hAnsi="Arial" w:cs="Arial"/>
-              </w:rPr>
-            </w:pPr>
-            <w:r>
-              <w:rPr>
-                <w:rFonts w:ascii="Arial" w:hAnsi="Arial" w:cs="Arial"/>
+                <w:sz w:val="16"/>
+                <w:szCs w:val="16"/>
+              </w:rPr>
+            </w:pPr>
+            <w:r>
+              <w:rPr>
+                <w:rFonts w:ascii="Arial" w:hAnsi="Arial" w:cs="Arial"/>
+                <w:sz w:val="16"/>
+                <w:szCs w:val="16"/>
               </w:rPr>
               <w:t>Release version 2.1.8</w:t>
             </w:r>
@@ -623,11 +721,15 @@
             <w:pPr>
               <w:rPr>
                 <w:rFonts w:ascii="Arial" w:hAnsi="Arial" w:cs="Arial"/>
-              </w:rPr>
-            </w:pPr>
-            <w:r>
-              <w:rPr>
-                <w:rFonts w:ascii="Arial" w:hAnsi="Arial" w:cs="Arial"/>
+                <w:sz w:val="16"/>
+                <w:szCs w:val="16"/>
+              </w:rPr>
+            </w:pPr>
+            <w:r>
+              <w:rPr>
+                <w:rFonts w:ascii="Arial" w:hAnsi="Arial" w:cs="Arial"/>
+                <w:sz w:val="16"/>
+                <w:szCs w:val="16"/>
               </w:rPr>
               <w:t>2.1.9</w:t>
             </w:r>
@@ -641,11 +743,15 @@
             <w:pPr>
               <w:rPr>
                 <w:rFonts w:ascii="Arial" w:hAnsi="Arial" w:cs="Arial"/>
-              </w:rPr>
-            </w:pPr>
-            <w:r>
-              <w:rPr>
-                <w:rFonts w:ascii="Arial" w:hAnsi="Arial" w:cs="Arial"/>
+                <w:sz w:val="16"/>
+                <w:szCs w:val="16"/>
+              </w:rPr>
+            </w:pPr>
+            <w:r>
+              <w:rPr>
+                <w:rFonts w:ascii="Arial" w:hAnsi="Arial" w:cs="Arial"/>
+                <w:sz w:val="16"/>
+                <w:szCs w:val="16"/>
               </w:rPr>
               <w:t>01-10-2015</w:t>
             </w:r>
@@ -659,11 +765,15 @@
             <w:pPr>
               <w:rPr>
                 <w:rFonts w:ascii="Arial" w:hAnsi="Arial" w:cs="Arial"/>
-              </w:rPr>
-            </w:pPr>
-            <w:r>
-              <w:rPr>
-                <w:rFonts w:ascii="Arial" w:hAnsi="Arial" w:cs="Arial"/>
+                <w:sz w:val="16"/>
+                <w:szCs w:val="16"/>
+              </w:rPr>
+            </w:pPr>
+            <w:r>
+              <w:rPr>
+                <w:rFonts w:ascii="Arial" w:hAnsi="Arial" w:cs="Arial"/>
+                <w:sz w:val="16"/>
+                <w:szCs w:val="16"/>
               </w:rPr>
               <w:t>Vinayakkumar G Udikeri</w:t>
             </w:r>
@@ -677,11 +787,15 @@
             <w:pPr>
               <w:rPr>
                 <w:rFonts w:ascii="Arial" w:hAnsi="Arial" w:cs="Arial"/>
-              </w:rPr>
-            </w:pPr>
-            <w:r>
-              <w:rPr>
-                <w:rFonts w:ascii="Arial" w:hAnsi="Arial" w:cs="Arial"/>
+                <w:sz w:val="16"/>
+                <w:szCs w:val="16"/>
+              </w:rPr>
+            </w:pPr>
+            <w:r>
+              <w:rPr>
+                <w:rFonts w:ascii="Arial" w:hAnsi="Arial" w:cs="Arial"/>
+                <w:sz w:val="16"/>
+                <w:szCs w:val="16"/>
               </w:rPr>
               <w:t>All</w:t>
             </w:r>
@@ -695,11 +809,15 @@
             <w:pPr>
               <w:rPr>
                 <w:rFonts w:ascii="Arial" w:hAnsi="Arial" w:cs="Arial"/>
-              </w:rPr>
-            </w:pPr>
-            <w:r>
-              <w:rPr>
-                <w:rFonts w:ascii="Arial" w:hAnsi="Arial" w:cs="Arial"/>
+                <w:sz w:val="16"/>
+                <w:szCs w:val="16"/>
+              </w:rPr>
+            </w:pPr>
+            <w:r>
+              <w:rPr>
+                <w:rFonts w:ascii="Arial" w:hAnsi="Arial" w:cs="Arial"/>
+                <w:sz w:val="16"/>
+                <w:szCs w:val="16"/>
               </w:rPr>
               <w:t>Release version 2.1.9</w:t>
             </w:r>
@@ -718,11 +836,15 @@
             <w:pPr>
               <w:rPr>
                 <w:rFonts w:ascii="Arial" w:hAnsi="Arial" w:cs="Arial"/>
-              </w:rPr>
-            </w:pPr>
-            <w:r>
-              <w:rPr>
-                <w:rFonts w:ascii="Arial" w:hAnsi="Arial" w:cs="Arial"/>
+                <w:sz w:val="16"/>
+                <w:szCs w:val="16"/>
+              </w:rPr>
+            </w:pPr>
+            <w:r>
+              <w:rPr>
+                <w:rFonts w:ascii="Arial" w:hAnsi="Arial" w:cs="Arial"/>
+                <w:sz w:val="16"/>
+                <w:szCs w:val="16"/>
               </w:rPr>
               <w:t>3.0.0</w:t>
             </w:r>
@@ -736,11 +858,15 @@
             <w:pPr>
               <w:rPr>
                 <w:rFonts w:ascii="Arial" w:hAnsi="Arial" w:cs="Arial"/>
-              </w:rPr>
-            </w:pPr>
-            <w:r>
-              <w:rPr>
-                <w:rFonts w:ascii="Arial" w:hAnsi="Arial" w:cs="Arial"/>
+                <w:sz w:val="16"/>
+                <w:szCs w:val="16"/>
+              </w:rPr>
+            </w:pPr>
+            <w:r>
+              <w:rPr>
+                <w:rFonts w:ascii="Arial" w:hAnsi="Arial" w:cs="Arial"/>
+                <w:sz w:val="16"/>
+                <w:szCs w:val="16"/>
               </w:rPr>
               <w:t>21-10-2015</w:t>
             </w:r>
@@ -754,11 +880,15 @@
             <w:pPr>
               <w:rPr>
                 <w:rFonts w:ascii="Arial" w:hAnsi="Arial" w:cs="Arial"/>
-              </w:rPr>
-            </w:pPr>
-            <w:r>
-              <w:rPr>
-                <w:rFonts w:ascii="Arial" w:hAnsi="Arial" w:cs="Arial"/>
+                <w:sz w:val="16"/>
+                <w:szCs w:val="16"/>
+              </w:rPr>
+            </w:pPr>
+            <w:r>
+              <w:rPr>
+                <w:rFonts w:ascii="Arial" w:hAnsi="Arial" w:cs="Arial"/>
+                <w:sz w:val="16"/>
+                <w:szCs w:val="16"/>
               </w:rPr>
               <w:t>Vinayakkumar G Udikeri</w:t>
             </w:r>
@@ -772,11 +902,15 @@
             <w:pPr>
               <w:rPr>
                 <w:rFonts w:ascii="Arial" w:hAnsi="Arial" w:cs="Arial"/>
-              </w:rPr>
-            </w:pPr>
-            <w:r>
-              <w:rPr>
-                <w:rFonts w:ascii="Arial" w:hAnsi="Arial" w:cs="Arial"/>
+                <w:sz w:val="16"/>
+                <w:szCs w:val="16"/>
+              </w:rPr>
+            </w:pPr>
+            <w:r>
+              <w:rPr>
+                <w:rFonts w:ascii="Arial" w:hAnsi="Arial" w:cs="Arial"/>
+                <w:sz w:val="16"/>
+                <w:szCs w:val="16"/>
               </w:rPr>
               <w:t>All</w:t>
             </w:r>
@@ -790,11 +924,15 @@
             <w:pPr>
               <w:rPr>
                 <w:rFonts w:ascii="Arial" w:hAnsi="Arial" w:cs="Arial"/>
-              </w:rPr>
-            </w:pPr>
-            <w:r>
-              <w:rPr>
-                <w:rFonts w:ascii="Arial" w:hAnsi="Arial" w:cs="Arial"/>
+                <w:sz w:val="16"/>
+                <w:szCs w:val="16"/>
+              </w:rPr>
+            </w:pPr>
+            <w:r>
+              <w:rPr>
+                <w:rFonts w:ascii="Arial" w:hAnsi="Arial" w:cs="Arial"/>
+                <w:sz w:val="16"/>
+                <w:szCs w:val="16"/>
               </w:rPr>
               <w:t>Release version 3.0.0</w:t>
             </w:r>
@@ -813,11 +951,15 @@
             <w:pPr>
               <w:rPr>
                 <w:rFonts w:ascii="Arial" w:hAnsi="Arial" w:cs="Arial"/>
-              </w:rPr>
-            </w:pPr>
-            <w:r>
-              <w:rPr>
-                <w:rFonts w:ascii="Arial" w:hAnsi="Arial" w:cs="Arial"/>
+                <w:sz w:val="16"/>
+                <w:szCs w:val="16"/>
+              </w:rPr>
+            </w:pPr>
+            <w:r>
+              <w:rPr>
+                <w:rFonts w:ascii="Arial" w:hAnsi="Arial" w:cs="Arial"/>
+                <w:sz w:val="16"/>
+                <w:szCs w:val="16"/>
               </w:rPr>
               <w:t>4.0.0</w:t>
             </w:r>
@@ -831,11 +973,15 @@
             <w:pPr>
               <w:rPr>
                 <w:rFonts w:ascii="Arial" w:hAnsi="Arial" w:cs="Arial"/>
-              </w:rPr>
-            </w:pPr>
-            <w:r>
-              <w:rPr>
-                <w:rFonts w:ascii="Arial" w:hAnsi="Arial" w:cs="Arial"/>
+                <w:sz w:val="16"/>
+                <w:szCs w:val="16"/>
+              </w:rPr>
+            </w:pPr>
+            <w:r>
+              <w:rPr>
+                <w:rFonts w:ascii="Arial" w:hAnsi="Arial" w:cs="Arial"/>
+                <w:sz w:val="16"/>
+                <w:szCs w:val="16"/>
               </w:rPr>
               <w:t>04-12-2015</w:t>
             </w:r>
@@ -849,11 +995,15 @@
             <w:pPr>
               <w:rPr>
                 <w:rFonts w:ascii="Arial" w:hAnsi="Arial" w:cs="Arial"/>
-              </w:rPr>
-            </w:pPr>
-            <w:r>
-              <w:rPr>
-                <w:rFonts w:ascii="Arial" w:hAnsi="Arial" w:cs="Arial"/>
+                <w:sz w:val="16"/>
+                <w:szCs w:val="16"/>
+              </w:rPr>
+            </w:pPr>
+            <w:r>
+              <w:rPr>
+                <w:rFonts w:ascii="Arial" w:hAnsi="Arial" w:cs="Arial"/>
+                <w:sz w:val="16"/>
+                <w:szCs w:val="16"/>
               </w:rPr>
               <w:t>Vinayakkumar G Udikeri</w:t>
             </w:r>
@@ -867,11 +1017,15 @@
             <w:pPr>
               <w:rPr>
                 <w:rFonts w:ascii="Arial" w:hAnsi="Arial" w:cs="Arial"/>
-              </w:rPr>
-            </w:pPr>
-            <w:r>
-              <w:rPr>
-                <w:rFonts w:ascii="Arial" w:hAnsi="Arial" w:cs="Arial"/>
+                <w:sz w:val="16"/>
+                <w:szCs w:val="16"/>
+              </w:rPr>
+            </w:pPr>
+            <w:r>
+              <w:rPr>
+                <w:rFonts w:ascii="Arial" w:hAnsi="Arial" w:cs="Arial"/>
+                <w:sz w:val="16"/>
+                <w:szCs w:val="16"/>
               </w:rPr>
               <w:t>All</w:t>
             </w:r>
@@ -885,11 +1039,15 @@
             <w:pPr>
               <w:rPr>
                 <w:rFonts w:ascii="Arial" w:hAnsi="Arial" w:cs="Arial"/>
-              </w:rPr>
-            </w:pPr>
-            <w:r>
-              <w:rPr>
-                <w:rFonts w:ascii="Arial" w:hAnsi="Arial" w:cs="Arial"/>
+                <w:sz w:val="16"/>
+                <w:szCs w:val="16"/>
+              </w:rPr>
+            </w:pPr>
+            <w:r>
+              <w:rPr>
+                <w:rFonts w:ascii="Arial" w:hAnsi="Arial" w:cs="Arial"/>
+                <w:sz w:val="16"/>
+                <w:szCs w:val="16"/>
               </w:rPr>
               <w:t>Release version 4.0.0</w:t>
             </w:r>
@@ -908,11 +1066,15 @@
             <w:pPr>
               <w:rPr>
                 <w:rFonts w:ascii="Arial" w:hAnsi="Arial" w:cs="Arial"/>
-              </w:rPr>
-            </w:pPr>
-            <w:r>
-              <w:rPr>
-                <w:rFonts w:ascii="Arial" w:hAnsi="Arial" w:cs="Arial"/>
+                <w:sz w:val="16"/>
+                <w:szCs w:val="16"/>
+              </w:rPr>
+            </w:pPr>
+            <w:r>
+              <w:rPr>
+                <w:rFonts w:ascii="Arial" w:hAnsi="Arial" w:cs="Arial"/>
+                <w:sz w:val="16"/>
+                <w:szCs w:val="16"/>
               </w:rPr>
               <w:t>4.1.0</w:t>
             </w:r>
@@ -926,11 +1088,15 @@
             <w:pPr>
               <w:rPr>
                 <w:rFonts w:ascii="Arial" w:hAnsi="Arial" w:cs="Arial"/>
-              </w:rPr>
-            </w:pPr>
-            <w:r>
-              <w:rPr>
-                <w:rFonts w:ascii="Arial" w:hAnsi="Arial" w:cs="Arial"/>
+                <w:sz w:val="16"/>
+                <w:szCs w:val="16"/>
+              </w:rPr>
+            </w:pPr>
+            <w:r>
+              <w:rPr>
+                <w:rFonts w:ascii="Arial" w:hAnsi="Arial" w:cs="Arial"/>
+                <w:sz w:val="16"/>
+                <w:szCs w:val="16"/>
               </w:rPr>
               <w:t>04-02-2016</w:t>
             </w:r>
@@ -944,11 +1110,15 @@
             <w:pPr>
               <w:rPr>
                 <w:rFonts w:ascii="Arial" w:hAnsi="Arial" w:cs="Arial"/>
-              </w:rPr>
-            </w:pPr>
-            <w:r>
-              <w:rPr>
-                <w:rFonts w:ascii="Arial" w:hAnsi="Arial" w:cs="Arial"/>
+                <w:sz w:val="16"/>
+                <w:szCs w:val="16"/>
+              </w:rPr>
+            </w:pPr>
+            <w:r>
+              <w:rPr>
+                <w:rFonts w:ascii="Arial" w:hAnsi="Arial" w:cs="Arial"/>
+                <w:sz w:val="16"/>
+                <w:szCs w:val="16"/>
               </w:rPr>
               <w:t>Vinayakkumar G Udikeri</w:t>
             </w:r>
@@ -962,11 +1132,15 @@
             <w:pPr>
               <w:rPr>
                 <w:rFonts w:ascii="Arial" w:hAnsi="Arial" w:cs="Arial"/>
-              </w:rPr>
-            </w:pPr>
-            <w:r>
-              <w:rPr>
-                <w:rFonts w:ascii="Arial" w:hAnsi="Arial" w:cs="Arial"/>
+                <w:sz w:val="16"/>
+                <w:szCs w:val="16"/>
+              </w:rPr>
+            </w:pPr>
+            <w:r>
+              <w:rPr>
+                <w:rFonts w:ascii="Arial" w:hAnsi="Arial" w:cs="Arial"/>
+                <w:sz w:val="16"/>
+                <w:szCs w:val="16"/>
               </w:rPr>
               <w:t>All</w:t>
             </w:r>
@@ -980,11 +1154,15 @@
             <w:pPr>
               <w:rPr>
                 <w:rFonts w:ascii="Arial" w:hAnsi="Arial" w:cs="Arial"/>
-              </w:rPr>
-            </w:pPr>
-            <w:r>
-              <w:rPr>
-                <w:rFonts w:ascii="Arial" w:hAnsi="Arial" w:cs="Arial"/>
+                <w:sz w:val="16"/>
+                <w:szCs w:val="16"/>
+              </w:rPr>
+            </w:pPr>
+            <w:r>
+              <w:rPr>
+                <w:rFonts w:ascii="Arial" w:hAnsi="Arial" w:cs="Arial"/>
+                <w:sz w:val="16"/>
+                <w:szCs w:val="16"/>
               </w:rPr>
               <w:t>Release version 4.1.0</w:t>
             </w:r>
@@ -1003,11 +1181,15 @@
             <w:pPr>
               <w:rPr>
                 <w:rFonts w:ascii="Arial" w:hAnsi="Arial" w:cs="Arial"/>
-              </w:rPr>
-            </w:pPr>
-            <w:r>
-              <w:rPr>
-                <w:rFonts w:ascii="Arial" w:hAnsi="Arial" w:cs="Arial"/>
+                <w:sz w:val="16"/>
+                <w:szCs w:val="16"/>
+              </w:rPr>
+            </w:pPr>
+            <w:r>
+              <w:rPr>
+                <w:rFonts w:ascii="Arial" w:hAnsi="Arial" w:cs="Arial"/>
+                <w:sz w:val="16"/>
+                <w:szCs w:val="16"/>
               </w:rPr>
               <w:t>5.0.0</w:t>
             </w:r>
@@ -1021,11 +1203,15 @@
             <w:pPr>
               <w:rPr>
                 <w:rFonts w:ascii="Arial" w:hAnsi="Arial" w:cs="Arial"/>
-              </w:rPr>
-            </w:pPr>
-            <w:r>
-              <w:rPr>
-                <w:rFonts w:ascii="Arial" w:hAnsi="Arial" w:cs="Arial"/>
+                <w:sz w:val="16"/>
+                <w:szCs w:val="16"/>
+              </w:rPr>
+            </w:pPr>
+            <w:r>
+              <w:rPr>
+                <w:rFonts w:ascii="Arial" w:hAnsi="Arial" w:cs="Arial"/>
+                <w:sz w:val="16"/>
+                <w:szCs w:val="16"/>
               </w:rPr>
               <w:t>04-03-2016</w:t>
             </w:r>
@@ -1039,11 +1225,15 @@
             <w:pPr>
               <w:rPr>
                 <w:rFonts w:ascii="Arial" w:hAnsi="Arial" w:cs="Arial"/>
-              </w:rPr>
-            </w:pPr>
-            <w:r>
-              <w:rPr>
-                <w:rFonts w:ascii="Arial" w:hAnsi="Arial" w:cs="Arial"/>
+                <w:sz w:val="16"/>
+                <w:szCs w:val="16"/>
+              </w:rPr>
+            </w:pPr>
+            <w:r>
+              <w:rPr>
+                <w:rFonts w:ascii="Arial" w:hAnsi="Arial" w:cs="Arial"/>
+                <w:sz w:val="16"/>
+                <w:szCs w:val="16"/>
               </w:rPr>
               <w:t>Vinayakkumar G Udikeri</w:t>
             </w:r>
@@ -1057,11 +1247,15 @@
             <w:pPr>
               <w:rPr>
                 <w:rFonts w:ascii="Arial" w:hAnsi="Arial" w:cs="Arial"/>
-              </w:rPr>
-            </w:pPr>
-            <w:r>
-              <w:rPr>
-                <w:rFonts w:ascii="Arial" w:hAnsi="Arial" w:cs="Arial"/>
+                <w:sz w:val="16"/>
+                <w:szCs w:val="16"/>
+              </w:rPr>
+            </w:pPr>
+            <w:r>
+              <w:rPr>
+                <w:rFonts w:ascii="Arial" w:hAnsi="Arial" w:cs="Arial"/>
+                <w:sz w:val="16"/>
+                <w:szCs w:val="16"/>
               </w:rPr>
               <w:t>All</w:t>
             </w:r>
@@ -1075,11 +1269,15 @@
             <w:pPr>
               <w:rPr>
                 <w:rFonts w:ascii="Arial" w:hAnsi="Arial" w:cs="Arial"/>
-              </w:rPr>
-            </w:pPr>
-            <w:r>
-              <w:rPr>
-                <w:rFonts w:ascii="Arial" w:hAnsi="Arial" w:cs="Arial"/>
+                <w:sz w:val="16"/>
+                <w:szCs w:val="16"/>
+              </w:rPr>
+            </w:pPr>
+            <w:r>
+              <w:rPr>
+                <w:rFonts w:ascii="Arial" w:hAnsi="Arial" w:cs="Arial"/>
+                <w:sz w:val="16"/>
+                <w:szCs w:val="16"/>
               </w:rPr>
               <w:t>Release version 5.0.0</w:t>
             </w:r>
@@ -1098,11 +1296,15 @@
             <w:pPr>
               <w:rPr>
                 <w:rFonts w:ascii="Arial" w:hAnsi="Arial" w:cs="Arial"/>
-              </w:rPr>
-            </w:pPr>
-            <w:r>
-              <w:rPr>
-                <w:rFonts w:ascii="Arial" w:hAnsi="Arial" w:cs="Arial"/>
+                <w:sz w:val="16"/>
+                <w:szCs w:val="16"/>
+              </w:rPr>
+            </w:pPr>
+            <w:r>
+              <w:rPr>
+                <w:rFonts w:ascii="Arial" w:hAnsi="Arial" w:cs="Arial"/>
+                <w:sz w:val="16"/>
+                <w:szCs w:val="16"/>
               </w:rPr>
               <w:t>6.0.0</w:t>
             </w:r>
@@ -1116,17 +1318,23 @@
             <w:pPr>
               <w:rPr>
                 <w:rFonts w:ascii="Arial" w:hAnsi="Arial" w:cs="Arial"/>
-              </w:rPr>
-            </w:pPr>
-            <w:r>
-              <w:rPr>
-                <w:rFonts w:ascii="Arial" w:hAnsi="Arial" w:cs="Arial"/>
+                <w:sz w:val="16"/>
+                <w:szCs w:val="16"/>
+              </w:rPr>
+            </w:pPr>
+            <w:r>
+              <w:rPr>
+                <w:rFonts w:ascii="Arial" w:hAnsi="Arial" w:cs="Arial"/>
+                <w:sz w:val="16"/>
+                <w:szCs w:val="16"/>
               </w:rPr>
               <w:t>1</w:t>
             </w:r>
             <w:r>
               <w:rPr>
                 <w:rFonts w:ascii="Arial" w:hAnsi="Arial" w:cs="Arial"/>
+                <w:sz w:val="16"/>
+                <w:szCs w:val="16"/>
               </w:rPr>
               <w:t>3-05-2016</w:t>
             </w:r>
@@ -1140,11 +1348,15 @@
             <w:pPr>
               <w:rPr>
                 <w:rFonts w:ascii="Arial" w:hAnsi="Arial" w:cs="Arial"/>
-              </w:rPr>
-            </w:pPr>
-            <w:r>
-              <w:rPr>
-                <w:rFonts w:ascii="Arial" w:hAnsi="Arial" w:cs="Arial"/>
+                <w:sz w:val="16"/>
+                <w:szCs w:val="16"/>
+              </w:rPr>
+            </w:pPr>
+            <w:r>
+              <w:rPr>
+                <w:rFonts w:ascii="Arial" w:hAnsi="Arial" w:cs="Arial"/>
+                <w:sz w:val="16"/>
+                <w:szCs w:val="16"/>
               </w:rPr>
               <w:t>Vinayakkumar G Udikeri</w:t>
             </w:r>
@@ -1158,11 +1370,15 @@
             <w:pPr>
               <w:rPr>
                 <w:rFonts w:ascii="Arial" w:hAnsi="Arial" w:cs="Arial"/>
-              </w:rPr>
-            </w:pPr>
-            <w:r>
-              <w:rPr>
-                <w:rFonts w:ascii="Arial" w:hAnsi="Arial" w:cs="Arial"/>
+                <w:sz w:val="16"/>
+                <w:szCs w:val="16"/>
+              </w:rPr>
+            </w:pPr>
+            <w:r>
+              <w:rPr>
+                <w:rFonts w:ascii="Arial" w:hAnsi="Arial" w:cs="Arial"/>
+                <w:sz w:val="16"/>
+                <w:szCs w:val="16"/>
               </w:rPr>
               <w:t>All</w:t>
             </w:r>
@@ -1176,11 +1392,15 @@
             <w:pPr>
               <w:rPr>
                 <w:rFonts w:ascii="Arial" w:hAnsi="Arial" w:cs="Arial"/>
-              </w:rPr>
-            </w:pPr>
-            <w:r>
-              <w:rPr>
-                <w:rFonts w:ascii="Arial" w:hAnsi="Arial" w:cs="Arial"/>
+                <w:sz w:val="16"/>
+                <w:szCs w:val="16"/>
+              </w:rPr>
+            </w:pPr>
+            <w:r>
+              <w:rPr>
+                <w:rFonts w:ascii="Arial" w:hAnsi="Arial" w:cs="Arial"/>
+                <w:sz w:val="16"/>
+                <w:szCs w:val="16"/>
               </w:rPr>
               <w:t>Release version 6.0.0</w:t>
             </w:r>
@@ -1199,13 +1419,35 @@
             <w:pPr>
               <w:rPr>
                 <w:rFonts w:ascii="Arial" w:hAnsi="Arial" w:cs="Arial"/>
-              </w:rPr>
-            </w:pPr>
-            <w:r>
-              <w:rPr>
-                <w:rFonts w:ascii="Arial" w:hAnsi="Arial" w:cs="Arial"/>
-              </w:rPr>
-              <w:t>7.0..0</w:t>
+                <w:sz w:val="16"/>
+                <w:szCs w:val="16"/>
+              </w:rPr>
+            </w:pPr>
+            <w:r>
+              <w:rPr>
+                <w:rFonts w:ascii="Arial" w:hAnsi="Arial" w:cs="Arial"/>
+                <w:sz w:val="16"/>
+                <w:szCs w:val="16"/>
+              </w:rPr>
+              <w:t>7.</w:t>
+            </w:r>
+            <w:proofErr w:type="gramStart"/>
+            <w:r>
+              <w:rPr>
+                <w:rFonts w:ascii="Arial" w:hAnsi="Arial" w:cs="Arial"/>
+                <w:sz w:val="16"/>
+                <w:szCs w:val="16"/>
+              </w:rPr>
+              <w:t>0..</w:t>
+            </w:r>
+            <w:proofErr w:type="gramEnd"/>
+            <w:r>
+              <w:rPr>
+                <w:rFonts w:ascii="Arial" w:hAnsi="Arial" w:cs="Arial"/>
+                <w:sz w:val="16"/>
+                <w:szCs w:val="16"/>
+              </w:rPr>
+              <w:t>0</w:t>
             </w:r>
           </w:p>
         </w:tc>
@@ -1217,11 +1459,15 @@
             <w:pPr>
               <w:rPr>
                 <w:rFonts w:ascii="Arial" w:hAnsi="Arial" w:cs="Arial"/>
-              </w:rPr>
-            </w:pPr>
-            <w:r>
-              <w:rPr>
-                <w:rFonts w:ascii="Arial" w:hAnsi="Arial" w:cs="Arial"/>
+                <w:sz w:val="16"/>
+                <w:szCs w:val="16"/>
+              </w:rPr>
+            </w:pPr>
+            <w:r>
+              <w:rPr>
+                <w:rFonts w:ascii="Arial" w:hAnsi="Arial" w:cs="Arial"/>
+                <w:sz w:val="16"/>
+                <w:szCs w:val="16"/>
               </w:rPr>
               <w:t>22-07-2016</w:t>
             </w:r>
@@ -1235,11 +1481,15 @@
             <w:pPr>
               <w:rPr>
                 <w:rFonts w:ascii="Arial" w:hAnsi="Arial" w:cs="Arial"/>
-              </w:rPr>
-            </w:pPr>
-            <w:r>
-              <w:rPr>
-                <w:rFonts w:ascii="Arial" w:hAnsi="Arial" w:cs="Arial"/>
+                <w:sz w:val="16"/>
+                <w:szCs w:val="16"/>
+              </w:rPr>
+            </w:pPr>
+            <w:r>
+              <w:rPr>
+                <w:rFonts w:ascii="Arial" w:hAnsi="Arial" w:cs="Arial"/>
+                <w:sz w:val="16"/>
+                <w:szCs w:val="16"/>
               </w:rPr>
               <w:t>Vinayakkumar G Udikeri</w:t>
             </w:r>
@@ -1253,11 +1503,15 @@
             <w:pPr>
               <w:rPr>
                 <w:rFonts w:ascii="Arial" w:hAnsi="Arial" w:cs="Arial"/>
-              </w:rPr>
-            </w:pPr>
-            <w:r>
-              <w:rPr>
-                <w:rFonts w:ascii="Arial" w:hAnsi="Arial" w:cs="Arial"/>
+                <w:sz w:val="16"/>
+                <w:szCs w:val="16"/>
+              </w:rPr>
+            </w:pPr>
+            <w:r>
+              <w:rPr>
+                <w:rFonts w:ascii="Arial" w:hAnsi="Arial" w:cs="Arial"/>
+                <w:sz w:val="16"/>
+                <w:szCs w:val="16"/>
               </w:rPr>
               <w:t>All</w:t>
             </w:r>
@@ -1271,13 +1525,140 @@
             <w:pPr>
               <w:rPr>
                 <w:rFonts w:ascii="Arial" w:hAnsi="Arial" w:cs="Arial"/>
-              </w:rPr>
-            </w:pPr>
-            <w:r>
-              <w:rPr>
-                <w:rFonts w:ascii="Arial" w:hAnsi="Arial" w:cs="Arial"/>
+                <w:sz w:val="16"/>
+                <w:szCs w:val="16"/>
+              </w:rPr>
+            </w:pPr>
+            <w:r>
+              <w:rPr>
+                <w:rFonts w:ascii="Arial" w:hAnsi="Arial" w:cs="Arial"/>
+                <w:sz w:val="16"/>
+                <w:szCs w:val="16"/>
               </w:rPr>
               <w:t>Release version 7.0.0</w:t>
+            </w:r>
+          </w:p>
+        </w:tc>
+      </w:tr>
+      <w:tr>
+        <w:trPr>
+          <w:trHeight w:val="515"/>
+        </w:trPr>
+        <w:tc>
+          <w:tcPr>
+            <w:tcW w:w="990" w:type="dxa"/>
+          </w:tcPr>
+          <w:p>
+            <w:pPr>
+              <w:rPr>
+                <w:rFonts w:ascii="Arial" w:hAnsi="Arial" w:cs="Arial"/>
+                <w:sz w:val="16"/>
+                <w:szCs w:val="16"/>
+              </w:rPr>
+            </w:pPr>
+            <w:r>
+              <w:rPr>
+                <w:rFonts w:ascii="Arial" w:hAnsi="Arial" w:cs="Arial"/>
+                <w:sz w:val="16"/>
+                <w:szCs w:val="16"/>
+              </w:rPr>
+              <w:t>8.0.0</w:t>
+            </w:r>
+          </w:p>
+        </w:tc>
+        <w:tc>
+          <w:tcPr>
+            <w:tcW w:w="1260" w:type="dxa"/>
+          </w:tcPr>
+          <w:p>
+            <w:pPr>
+              <w:rPr>
+                <w:rFonts w:ascii="Arial" w:hAnsi="Arial" w:cs="Arial"/>
+                <w:sz w:val="16"/>
+                <w:szCs w:val="16"/>
+              </w:rPr>
+            </w:pPr>
+            <w:r>
+              <w:rPr>
+                <w:rFonts w:ascii="Arial" w:hAnsi="Arial" w:cs="Arial"/>
+                <w:sz w:val="16"/>
+                <w:szCs w:val="16"/>
+              </w:rPr>
+              <w:t>27-09-2016</w:t>
+            </w:r>
+          </w:p>
+        </w:tc>
+        <w:tc>
+          <w:tcPr>
+            <w:tcW w:w="1666" w:type="dxa"/>
+          </w:tcPr>
+          <w:p>
+            <w:pPr>
+              <w:rPr>
+                <w:rFonts w:ascii="Arial" w:hAnsi="Arial" w:cs="Arial"/>
+                <w:sz w:val="16"/>
+                <w:szCs w:val="16"/>
+              </w:rPr>
+            </w:pPr>
+            <w:r>
+              <w:rPr>
+                <w:rFonts w:ascii="Arial" w:hAnsi="Arial" w:cs="Arial"/>
+                <w:sz w:val="16"/>
+                <w:szCs w:val="16"/>
+              </w:rPr>
+              <w:t>Vinayakkumar G Udikeri</w:t>
+            </w:r>
+          </w:p>
+        </w:tc>
+        <w:tc>
+          <w:tcPr>
+            <w:tcW w:w="1823" w:type="dxa"/>
+          </w:tcPr>
+          <w:p>
+            <w:pPr>
+              <w:rPr>
+                <w:rFonts w:ascii="Arial" w:hAnsi="Arial" w:cs="Arial"/>
+                <w:sz w:val="16"/>
+                <w:szCs w:val="16"/>
+              </w:rPr>
+            </w:pPr>
+            <w:r>
+              <w:rPr>
+                <w:rFonts w:ascii="Arial" w:hAnsi="Arial" w:cs="Arial"/>
+                <w:sz w:val="16"/>
+                <w:szCs w:val="16"/>
+              </w:rPr>
+              <w:t>All</w:t>
+            </w:r>
+          </w:p>
+        </w:tc>
+        <w:tc>
+          <w:tcPr>
+            <w:tcW w:w="3288" w:type="dxa"/>
+          </w:tcPr>
+          <w:p>
+            <w:pPr>
+              <w:rPr>
+                <w:rFonts w:ascii="Arial" w:hAnsi="Arial" w:cs="Arial"/>
+                <w:sz w:val="16"/>
+                <w:szCs w:val="16"/>
+              </w:rPr>
+            </w:pPr>
+            <w:r>
+              <w:rPr>
+                <w:rFonts w:ascii="Arial" w:hAnsi="Arial" w:cs="Arial"/>
+                <w:sz w:val="16"/>
+                <w:szCs w:val="16"/>
+              </w:rPr>
+              <w:t>Release version 8</w:t>
+            </w:r>
+            <w:r>
+              <w:rPr>
+                <w:rFonts w:ascii="Arial" w:hAnsi="Arial" w:cs="Arial"/>
+                <w:sz w:val="16"/>
+                <w:szCs w:val="16"/>
+              </w:rPr>
+              <w:t>.0.0</w:t>
             </w:r>
           </w:p>
         </w:tc>
@@ -1294,13 +1675,17 @@
             <w:pPr>
               <w:rPr>
                 <w:rFonts w:ascii="Arial" w:hAnsi="Arial" w:cs="Arial"/>
-              </w:rPr>
-            </w:pPr>
-            <w:r>
-              <w:rPr>
-                <w:rFonts w:ascii="Arial" w:hAnsi="Arial" w:cs="Arial"/>
-              </w:rPr>
-              <w:t>8.0.0</w:t>
+                <w:sz w:val="16"/>
+                <w:szCs w:val="16"/>
+              </w:rPr>
+            </w:pPr>
+            <w:r>
+              <w:rPr>
+                <w:rFonts w:ascii="Arial" w:hAnsi="Arial" w:cs="Arial"/>
+                <w:sz w:val="16"/>
+                <w:szCs w:val="16"/>
+              </w:rPr>
+              <w:t>8.3.0</w:t>
             </w:r>
           </w:p>
         </w:tc>
@@ -1312,11 +1697,15 @@
             <w:pPr>
               <w:rPr>
                 <w:rFonts w:ascii="Arial" w:hAnsi="Arial" w:cs="Arial"/>
-              </w:rPr>
-            </w:pPr>
-            <w:r>
-              <w:rPr>
-                <w:rFonts w:ascii="Arial" w:hAnsi="Arial" w:cs="Arial"/>
+                <w:sz w:val="16"/>
+                <w:szCs w:val="16"/>
+              </w:rPr>
+            </w:pPr>
+            <w:r>
+              <w:rPr>
+                <w:rFonts w:ascii="Arial" w:hAnsi="Arial" w:cs="Arial"/>
+                <w:sz w:val="16"/>
+                <w:szCs w:val="16"/>
               </w:rPr>
               <w:t>27-09-2016</w:t>
             </w:r>
@@ -1330,11 +1719,15 @@
             <w:pPr>
               <w:rPr>
                 <w:rFonts w:ascii="Arial" w:hAnsi="Arial" w:cs="Arial"/>
-              </w:rPr>
-            </w:pPr>
-            <w:r>
-              <w:rPr>
-                <w:rFonts w:ascii="Arial" w:hAnsi="Arial" w:cs="Arial"/>
+                <w:sz w:val="16"/>
+                <w:szCs w:val="16"/>
+              </w:rPr>
+            </w:pPr>
+            <w:r>
+              <w:rPr>
+                <w:rFonts w:ascii="Arial" w:hAnsi="Arial" w:cs="Arial"/>
+                <w:sz w:val="16"/>
+                <w:szCs w:val="16"/>
               </w:rPr>
               <w:t>Vinayakkumar G Udikeri</w:t>
             </w:r>
@@ -1348,11 +1741,15 @@
             <w:pPr>
               <w:rPr>
                 <w:rFonts w:ascii="Arial" w:hAnsi="Arial" w:cs="Arial"/>
-              </w:rPr>
-            </w:pPr>
-            <w:r>
-              <w:rPr>
-                <w:rFonts w:ascii="Arial" w:hAnsi="Arial" w:cs="Arial"/>
+                <w:sz w:val="16"/>
+                <w:szCs w:val="16"/>
+              </w:rPr>
+            </w:pPr>
+            <w:r>
+              <w:rPr>
+                <w:rFonts w:ascii="Arial" w:hAnsi="Arial" w:cs="Arial"/>
+                <w:sz w:val="16"/>
+                <w:szCs w:val="16"/>
               </w:rPr>
               <w:t>All</w:t>
             </w:r>
@@ -1366,48 +1763,26 @@
             <w:pPr>
               <w:rPr>
                 <w:rFonts w:ascii="Arial" w:hAnsi="Arial" w:cs="Arial"/>
-              </w:rPr>
-            </w:pPr>
-            <w:r>
-              <w:rPr>
-                <w:rFonts w:ascii="Arial" w:hAnsi="Arial" w:cs="Arial"/>
-              </w:rPr>
-              <w:t>Release version 8</w:t>
-            </w:r>
-            <w:r>
-              <w:rPr>
-                <w:rFonts w:ascii="Arial" w:hAnsi="Arial" w:cs="Arial"/>
-              </w:rPr>
-              <w:t>.0.0</w:t>
+                <w:sz w:val="16"/>
+                <w:szCs w:val="16"/>
+              </w:rPr>
+            </w:pPr>
+            <w:r>
+              <w:rPr>
+                <w:rFonts w:ascii="Arial" w:hAnsi="Arial" w:cs="Arial"/>
+                <w:sz w:val="16"/>
+                <w:szCs w:val="16"/>
+              </w:rPr>
+              <w:t>Release version 8.3.0</w:t>
             </w:r>
           </w:p>
         </w:tc>
       </w:tr>
     </w:tbl>
-    <w:p>
-      <w:pPr>
-        <w:rPr>
-          <w:rFonts w:ascii="Arial" w:hAnsi="Arial" w:cs="Arial"/>
-          <w:sz w:val="24"/>
-        </w:rPr>
-      </w:pPr>
-    </w:p>
-    <w:p>
-      <w:pPr>
-        <w:tabs>
-          <w:tab w:val="left" w:pos="7920"/>
-        </w:tabs>
-        <w:rPr>
-          <w:rFonts w:ascii="Arial" w:hAnsi="Arial" w:cs="Arial"/>
-          <w:b/>
-          <w:sz w:val="24"/>
-        </w:rPr>
-      </w:pPr>
-    </w:p>
     <w:tbl>
       <w:tblPr>
+        <w:tblpPr w:leftFromText="180" w:rightFromText="180" w:vertAnchor="text" w:horzAnchor="page" w:tblpXSpec="center" w:tblpY="131"/>
         <w:tblW w:w="0" w:type="auto"/>
-        <w:tblInd w:w="108" w:type="dxa"/>
         <w:tblBorders>
           <w:top w:val="single" w:sz="6" w:space="0" w:color="000000"/>
           <w:left w:val="single" w:sz="6" w:space="0" w:color="000000"/>
@@ -1493,21 +1868,7 @@
                 <w:rFonts w:ascii="Arial" w:hAnsi="Arial" w:cs="Arial"/>
                 <w:sz w:val="24"/>
               </w:rPr>
-              <w:t>Horizontal (</w:t>
-            </w:r>
-            <w:r>
-              <w:rPr>
-                <w:rFonts w:ascii="Arial" w:hAnsi="Arial" w:cs="Arial"/>
-                <w:sz w:val="24"/>
-              </w:rPr>
-              <w:t xml:space="preserve">User </w:t>
-            </w:r>
-            <w:r>
-              <w:rPr>
-                <w:rFonts w:ascii="Arial" w:hAnsi="Arial" w:cs="Arial"/>
-                <w:sz w:val="24"/>
-              </w:rPr>
-              <w:t>Registration)</w:t>
+              <w:t>Horizontal (User Registration)</w:t>
             </w:r>
           </w:p>
         </w:tc>
@@ -1671,35 +2032,7 @@
                 <w:rFonts w:ascii="Arial" w:hAnsi="Arial" w:cs="Arial"/>
                 <w:sz w:val="24"/>
               </w:rPr>
-              <w:t>27</w:t>
-            </w:r>
-            <w:r>
-              <w:rPr>
-                <w:rFonts w:ascii="Arial" w:hAnsi="Arial" w:cs="Arial"/>
-                <w:sz w:val="24"/>
-              </w:rPr>
-              <w:t>-</w:t>
-            </w:r>
-            <w:r>
-              <w:rPr>
-                <w:rFonts w:ascii="Arial" w:hAnsi="Arial" w:cs="Arial"/>
-                <w:sz w:val="24"/>
-              </w:rPr>
-              <w:t>Sept</w:t>
-            </w:r>
-            <w:r>
-              <w:rPr>
-                <w:rFonts w:ascii="Arial" w:hAnsi="Arial" w:cs="Arial"/>
-                <w:sz w:val="24"/>
-              </w:rPr>
-              <w:t>-201</w:t>
-            </w:r>
-            <w:r>
-              <w:rPr>
-                <w:rFonts w:ascii="Arial" w:hAnsi="Arial" w:cs="Arial"/>
-                <w:sz w:val="24"/>
-              </w:rPr>
-              <w:t>6</w:t>
+              <w:t>02-Dec-2016</w:t>
             </w:r>
           </w:p>
         </w:tc>
@@ -1804,6 +2137,9 @@
         </w:tc>
       </w:tr>
       <w:tr>
+        <w:trPr>
+          <w:trHeight w:val="653"/>
+        </w:trPr>
         <w:tc>
           <w:tcPr>
             <w:tcW w:w="1701" w:type="dxa"/>
@@ -1906,26 +2242,32 @@
                 <w:rFonts w:ascii="Arial" w:hAnsi="Arial" w:cs="Arial"/>
                 <w:sz w:val="24"/>
               </w:rPr>
-              <w:t xml:space="preserve">All Project in </w:t>
-            </w:r>
-            <w:r>
-              <w:rPr>
-                <w:rFonts w:ascii="Arial" w:hAnsi="Arial" w:cs="Arial"/>
-                <w:sz w:val="24"/>
-              </w:rPr>
-              <w:t>CDP</w:t>
-            </w:r>
-            <w:r>
-              <w:rPr>
-                <w:rFonts w:ascii="Arial" w:hAnsi="Arial" w:cs="Arial"/>
-                <w:sz w:val="24"/>
-              </w:rPr>
-              <w:t xml:space="preserve"> </w:t>
+              <w:t xml:space="preserve">All Project in CDP </w:t>
             </w:r>
           </w:p>
         </w:tc>
       </w:tr>
     </w:tbl>
+    <w:p>
+      <w:pPr>
+        <w:rPr>
+          <w:rFonts w:ascii="Arial" w:hAnsi="Arial" w:cs="Arial"/>
+          <w:sz w:val="24"/>
+        </w:rPr>
+      </w:pPr>
+    </w:p>
+    <w:p>
+      <w:pPr>
+        <w:tabs>
+          <w:tab w:val="left" w:pos="7920"/>
+        </w:tabs>
+        <w:rPr>
+          <w:rFonts w:ascii="Arial" w:hAnsi="Arial" w:cs="Arial"/>
+          <w:b/>
+          <w:sz w:val="24"/>
+        </w:rPr>
+      </w:pPr>
+    </w:p>
     <w:tbl>
       <w:tblPr>
         <w:tblpPr w:leftFromText="180" w:rightFromText="180" w:vertAnchor="text" w:horzAnchor="page" w:tblpX="1630" w:tblpY="123"/>
@@ -2235,7 +2577,7 @@
                 <v:stroke joinstyle="miter"/>
                 <v:path gradientshapeok="t" o:connecttype="rect"/>
               </v:shapetype>
-              <v:shape id="Text_x0020_Box_x0020_2" o:spid="_x0000_s1026" type="#_x0000_t202" style="position:absolute;left:0;text-align:left;margin-left:144.75pt;margin-top:8.3pt;width:135.75pt;height:24.75pt;z-index:251656704;visibility:visible;mso-wrap-style:square;mso-width-percent:0;mso-height-percent:0;mso-wrap-distance-left:9pt;mso-wrap-distance-top:0;mso-wrap-distance-right:9pt;mso-wrap-distance-bottom:0;mso-position-horizontal:absolute;mso-position-horizontal-relative:text;mso-position-vertical:absolute;mso-position-vertical-relative:text;mso-width-percent:0;mso-height-percent:0;mso-width-relative:page;mso-height-relative:page;v-text-anchor:top" o:gfxdata="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" o:allowincell="f">
+              <v:shape id="Text Box 2" o:spid="_x0000_s1026" type="#_x0000_t202" style="position:absolute;left:0;text-align:left;margin-left:144.75pt;margin-top:8.3pt;width:135.75pt;height:24.75pt;z-index:251656704;visibility:visible;mso-wrap-style:square;mso-width-percent:0;mso-height-percent:0;mso-wrap-distance-left:9pt;mso-wrap-distance-top:0;mso-wrap-distance-right:9pt;mso-wrap-distance-bottom:0;mso-position-horizontal:absolute;mso-position-horizontal-relative:text;mso-position-vertical:absolute;mso-position-vertical-relative:text;mso-width-percent:0;mso-height-percent:0;mso-width-relative:page;mso-height-relative:page;v-text-anchor:top" o:gfxdata="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" o:allowincell="f">
                 <v:textbox>
                   <w:txbxContent>
                     <w:p>
@@ -2422,7 +2764,15 @@
           <w:b/>
           <w:sz w:val="24"/>
         </w:rPr>
-        <w:t xml:space="preserve">.0.0 </w:t>
+        <w:t>.3</w:t>
+      </w:r>
+      <w:r>
+        <w:rPr>
+          <w:rFonts w:ascii="Arial" w:hAnsi="Arial" w:cs="Arial"/>
+          <w:b/>
+          <w:sz w:val="24"/>
+        </w:rPr>
+        <w:t xml:space="preserve">.0 </w:t>
       </w:r>
     </w:p>
     <w:p>
@@ -2476,7 +2826,7 @@
           <w:sz w:val="24"/>
           <w:szCs w:val="24"/>
         </w:rPr>
-        <w:t>27-Sept</w:t>
+        <w:t>30-Dec</w:t>
       </w:r>
       <w:r>
         <w:rPr>
@@ -2727,7 +3077,7 @@
           <w:sz w:val="24"/>
           <w:lang w:val="en-GB"/>
         </w:rPr>
-        <w:t>7</w:t>
+        <w:t>8</w:t>
       </w:r>
       <w:r>
         <w:rPr>
@@ -2743,7 +3093,7 @@
           <w:sz w:val="24"/>
           <w:lang w:val="en-GB"/>
         </w:rPr>
-        <w:t>0</w:t>
+        <w:t>3</w:t>
       </w:r>
       <w:r>
         <w:rPr>
@@ -2959,57 +3309,21 @@
           <w:szCs w:val="26"/>
         </w:rPr>
       </w:pPr>
-      <w:proofErr w:type="spellStart"/>
       <w:r>
         <w:rPr>
           <w:rFonts w:ascii="Helvetica" w:hAnsi="Helvetica" w:cs="Helvetica"/>
           <w:sz w:val="26"/>
           <w:szCs w:val="26"/>
         </w:rPr>
-        <w:t>AppInfra</w:t>
-      </w:r>
-      <w:proofErr w:type="spellEnd"/>
+        <w:t>China mobile registration is completed</w:t>
+      </w:r>
       <w:r>
         <w:rPr>
           <w:rFonts w:ascii="Helvetica" w:hAnsi="Helvetica" w:cs="Helvetica"/>
           <w:sz w:val="26"/>
           <w:szCs w:val="26"/>
         </w:rPr>
-        <w:t xml:space="preserve"> Component is consumed for </w:t>
-      </w:r>
-      <w:r>
-        <w:rPr>
-          <w:rFonts w:ascii="Helvetica" w:hAnsi="Helvetica" w:cs="Helvetica"/>
-          <w:sz w:val="26"/>
-          <w:szCs w:val="26"/>
-        </w:rPr>
-        <w:t>Service</w:t>
-      </w:r>
-      <w:r>
-        <w:rPr>
-          <w:rFonts w:ascii="Helvetica" w:hAnsi="Helvetica" w:cs="Helvetica"/>
-          <w:sz w:val="26"/>
-          <w:szCs w:val="26"/>
-        </w:rPr>
-        <w:t xml:space="preserve"> discovery and one point </w:t>
-      </w:r>
-      <w:proofErr w:type="spellStart"/>
-      <w:r>
-        <w:rPr>
-          <w:rFonts w:ascii="Helvetica" w:hAnsi="Helvetica" w:cs="Helvetica"/>
-          <w:sz w:val="26"/>
-          <w:szCs w:val="26"/>
-        </w:rPr>
-        <w:t>AppInfra</w:t>
-      </w:r>
-      <w:proofErr w:type="spellEnd"/>
-      <w:r>
-        <w:rPr>
-          <w:rFonts w:ascii="Helvetica" w:hAnsi="Helvetica" w:cs="Helvetica"/>
-          <w:sz w:val="26"/>
-          <w:szCs w:val="26"/>
-        </w:rPr>
-        <w:t xml:space="preserve"> configuration.</w:t>
+        <w:t>.</w:t>
       </w:r>
     </w:p>
     <w:p>
@@ -3035,25 +3349,7 @@
           <w:sz w:val="26"/>
           <w:szCs w:val="26"/>
         </w:rPr>
-        <w:t xml:space="preserve">API normalization has been taken care as per </w:t>
-      </w:r>
-      <w:proofErr w:type="spellStart"/>
-      <w:r>
-        <w:rPr>
-          <w:rFonts w:ascii="Helvetica" w:hAnsi="Helvetica" w:cs="Helvetica"/>
-          <w:sz w:val="26"/>
-          <w:szCs w:val="26"/>
-        </w:rPr>
-        <w:t>mApp</w:t>
-      </w:r>
-      <w:proofErr w:type="spellEnd"/>
-      <w:r>
-        <w:rPr>
-          <w:rFonts w:ascii="Helvetica" w:hAnsi="Helvetica" w:cs="Helvetica"/>
-          <w:sz w:val="26"/>
-          <w:szCs w:val="26"/>
-        </w:rPr>
-        <w:t xml:space="preserve"> API’s specifications</w:t>
+        <w:t>AB testing.</w:t>
       </w:r>
     </w:p>
     <w:p>
@@ -3079,7 +3375,15 @@
           <w:sz w:val="26"/>
           <w:szCs w:val="26"/>
         </w:rPr>
-        <w:t>Some APIs are deprecated and removed.</w:t>
+        <w:t>Localization.</w:t>
+      </w:r>
+      <w:r>
+        <w:rPr>
+          <w:rFonts w:ascii="Helvetica" w:hAnsi="Helvetica" w:cs="Helvetica"/>
+          <w:sz w:val="26"/>
+          <w:szCs w:val="26"/>
+        </w:rPr>
+        <w:t xml:space="preserve"> </w:t>
       </w:r>
     </w:p>
     <w:p>
@@ -3105,25 +3409,25 @@
           <w:sz w:val="26"/>
           <w:szCs w:val="26"/>
         </w:rPr>
-        <w:t xml:space="preserve">User events listener are now </w:t>
-      </w:r>
-      <w:proofErr w:type="gramStart"/>
+        <w:t xml:space="preserve">Secure Storage is now used form </w:t>
+      </w:r>
+      <w:proofErr w:type="spellStart"/>
       <w:r>
         <w:rPr>
           <w:rFonts w:ascii="Helvetica" w:hAnsi="Helvetica" w:cs="Helvetica"/>
           <w:sz w:val="26"/>
           <w:szCs w:val="26"/>
         </w:rPr>
-        <w:t>be</w:t>
-      </w:r>
-      <w:proofErr w:type="gramEnd"/>
+        <w:t>AppInfra</w:t>
+      </w:r>
+      <w:proofErr w:type="spellEnd"/>
       <w:r>
         <w:rPr>
           <w:rFonts w:ascii="Helvetica" w:hAnsi="Helvetica" w:cs="Helvetica"/>
           <w:sz w:val="26"/>
           <w:szCs w:val="26"/>
         </w:rPr>
-        <w:t xml:space="preserve"> listened form user object.</w:t>
+        <w:t>.</w:t>
       </w:r>
     </w:p>
     <w:p>
@@ -3143,13 +3447,23 @@
           <w:szCs w:val="26"/>
         </w:rPr>
       </w:pPr>
+      <w:proofErr w:type="spellStart"/>
       <w:r>
         <w:rPr>
           <w:rFonts w:ascii="Helvetica" w:hAnsi="Helvetica" w:cs="Helvetica"/>
           <w:sz w:val="26"/>
           <w:szCs w:val="26"/>
         </w:rPr>
-        <w:t xml:space="preserve">Interface Separation is done for UI and non UI events form module to vertical app. </w:t>
+        <w:t>Stand alone</w:t>
+      </w:r>
+      <w:proofErr w:type="spellEnd"/>
+      <w:r>
+        <w:rPr>
+          <w:rFonts w:ascii="Helvetica" w:hAnsi="Helvetica" w:cs="Helvetica"/>
+          <w:sz w:val="26"/>
+          <w:szCs w:val="26"/>
+        </w:rPr>
+        <w:t xml:space="preserve"> server time component is removed </w:t>
       </w:r>
     </w:p>
     <w:p>
@@ -3175,7 +3489,7 @@
           <w:sz w:val="26"/>
           <w:szCs w:val="26"/>
         </w:rPr>
-        <w:t>Code coverage is done up to 50%</w:t>
+        <w:t>Some APIs are deprecated and removed.</w:t>
       </w:r>
     </w:p>
     <w:p>
@@ -3197,6 +3511,76 @@
       </w:pPr>
       <w:r>
         <w:rPr>
+          <w:rFonts w:ascii="Helvetica" w:hAnsi="Helvetica" w:cs="Helvetica"/>
+          <w:sz w:val="26"/>
+          <w:szCs w:val="26"/>
+        </w:rPr>
+        <w:t xml:space="preserve">User events listener are now </w:t>
+      </w:r>
+      <w:proofErr w:type="gramStart"/>
+      <w:r>
+        <w:rPr>
+          <w:rFonts w:ascii="Helvetica" w:hAnsi="Helvetica" w:cs="Helvetica"/>
+          <w:sz w:val="26"/>
+          <w:szCs w:val="26"/>
+        </w:rPr>
+        <w:t>be</w:t>
+      </w:r>
+      <w:proofErr w:type="gramEnd"/>
+      <w:r>
+        <w:rPr>
+          <w:rFonts w:ascii="Helvetica" w:hAnsi="Helvetica" w:cs="Helvetica"/>
+          <w:sz w:val="26"/>
+          <w:szCs w:val="26"/>
+        </w:rPr>
+        <w:t xml:space="preserve"> listened form user object.</w:t>
+      </w:r>
+    </w:p>
+    <w:p>
+      <w:pPr>
+        <w:pStyle w:val="ListParagraph"/>
+        <w:widowControl w:val="0"/>
+        <w:numPr>
+          <w:ilvl w:val="0"/>
+          <w:numId w:val="4"/>
+        </w:numPr>
+        <w:autoSpaceDE w:val="0"/>
+        <w:autoSpaceDN w:val="0"/>
+        <w:adjustRightInd w:val="0"/>
+        <w:rPr>
+          <w:rFonts w:ascii="Helvetica" w:hAnsi="Helvetica" w:cs="Helvetica"/>
+          <w:sz w:val="26"/>
+          <w:szCs w:val="26"/>
+        </w:rPr>
+      </w:pPr>
+      <w:r>
+        <w:rPr>
+          <w:rFonts w:ascii="Helvetica" w:hAnsi="Helvetica" w:cs="Helvetica"/>
+          <w:sz w:val="26"/>
+          <w:szCs w:val="26"/>
+        </w:rPr>
+        <w:t>Code coverage is done up to 50%</w:t>
+      </w:r>
+    </w:p>
+    <w:p>
+      <w:pPr>
+        <w:pStyle w:val="ListParagraph"/>
+        <w:widowControl w:val="0"/>
+        <w:numPr>
+          <w:ilvl w:val="0"/>
+          <w:numId w:val="4"/>
+        </w:numPr>
+        <w:autoSpaceDE w:val="0"/>
+        <w:autoSpaceDN w:val="0"/>
+        <w:adjustRightInd w:val="0"/>
+        <w:rPr>
+          <w:rFonts w:ascii="Helvetica" w:hAnsi="Helvetica" w:cs="Helvetica"/>
+          <w:sz w:val="26"/>
+          <w:szCs w:val="26"/>
+        </w:rPr>
+      </w:pPr>
+      <w:r>
+        <w:rPr>
           <w:rFonts w:ascii="Helvetica Neue" w:hAnsi="Helvetica Neue" w:cs="Helvetica Neue"/>
           <w:sz w:val="24"/>
           <w:szCs w:val="24"/>
@@ -3290,7 +3674,6 @@
         <w:rPr>
           <w:rFonts w:ascii="Arial" w:hAnsi="Arial" w:cs="Arial"/>
         </w:rPr>
-        <w:lastRenderedPageBreak/>
         <w:t>O</w:t>
       </w:r>
       <w:r>
@@ -3317,6 +3700,7 @@
           <w:b/>
           <w:sz w:val="24"/>
         </w:rPr>
+        <w:lastRenderedPageBreak/>
         <w:t>Known Bugs and Workarounds:</w:t>
       </w:r>
     </w:p>
@@ -3686,421 +4070,1189 @@
         <w:t>:</w:t>
       </w:r>
     </w:p>
-    <w:p>
-      <w:bookmarkStart w:id="0" w:name="_GoBack"/>
-      <w:bookmarkEnd w:id="0"/>
-    </w:p>
-    <w:p>
-      <w:pPr>
-        <w:pStyle w:val="NormalWeb"/>
-        <w:rPr>
-          <w:rFonts w:asciiTheme="majorHAnsi" w:hAnsiTheme="majorHAnsi"/>
-          <w:b/>
-        </w:rPr>
-      </w:pPr>
-      <w:r>
-        <w:rPr>
-          <w:rFonts w:asciiTheme="majorHAnsi" w:hAnsiTheme="majorHAnsi"/>
-          <w:b/>
-        </w:rPr>
-        <w:t>DE12229</w:t>
-      </w:r>
-      <w:r>
-        <w:rPr>
-          <w:rFonts w:asciiTheme="majorHAnsi" w:hAnsiTheme="majorHAnsi"/>
-          <w:b/>
-        </w:rPr>
-        <w:tab/>
-        <w:t>Text on the forgot password pop over not displayed</w:t>
-      </w:r>
-    </w:p>
-    <w:p>
-      <w:pPr>
-        <w:rPr>
-          <w:rFonts w:asciiTheme="majorHAnsi" w:eastAsiaTheme="minorHAnsi" w:hAnsiTheme="majorHAnsi"/>
-          <w:b/>
-          <w:sz w:val="24"/>
-          <w:szCs w:val="24"/>
-          <w:lang w:val="en-IN" w:eastAsia="en-IN"/>
-        </w:rPr>
-      </w:pPr>
-      <w:r>
-        <w:rPr>
-          <w:rFonts w:asciiTheme="majorHAnsi" w:eastAsiaTheme="minorHAnsi" w:hAnsiTheme="majorHAnsi"/>
-          <w:b/>
-          <w:sz w:val="24"/>
-          <w:szCs w:val="24"/>
-          <w:lang w:val="en-IN" w:eastAsia="en-IN"/>
-        </w:rPr>
-        <w:t>DE12870</w:t>
-      </w:r>
-      <w:r>
-        <w:rPr>
-          <w:rFonts w:asciiTheme="majorHAnsi" w:eastAsiaTheme="minorHAnsi" w:hAnsiTheme="majorHAnsi"/>
-          <w:b/>
-          <w:sz w:val="24"/>
-          <w:szCs w:val="24"/>
-          <w:lang w:val="en-IN" w:eastAsia="en-IN"/>
-        </w:rPr>
-        <w:tab/>
-        <w:t>[ANDROID-</w:t>
-      </w:r>
-      <w:proofErr w:type="spellStart"/>
-      <w:r>
-        <w:rPr>
-          <w:rFonts w:asciiTheme="majorHAnsi" w:eastAsiaTheme="minorHAnsi" w:hAnsiTheme="majorHAnsi"/>
-          <w:b/>
-          <w:sz w:val="24"/>
-          <w:szCs w:val="24"/>
-          <w:lang w:val="en-IN" w:eastAsia="en-IN"/>
-        </w:rPr>
-        <w:t>OneRoof</w:t>
-      </w:r>
-      <w:proofErr w:type="spellEnd"/>
-      <w:r>
-        <w:rPr>
-          <w:rFonts w:asciiTheme="majorHAnsi" w:eastAsiaTheme="minorHAnsi" w:hAnsiTheme="majorHAnsi"/>
-          <w:b/>
-          <w:sz w:val="24"/>
-          <w:szCs w:val="24"/>
-          <w:lang w:val="en-IN" w:eastAsia="en-IN"/>
-        </w:rPr>
-        <w:t xml:space="preserve">] </w:t>
-      </w:r>
-      <w:proofErr w:type="spellStart"/>
-      <w:r>
-        <w:rPr>
-          <w:rFonts w:asciiTheme="majorHAnsi" w:eastAsiaTheme="minorHAnsi" w:hAnsiTheme="majorHAnsi"/>
-          <w:b/>
-          <w:sz w:val="24"/>
-          <w:szCs w:val="24"/>
-          <w:lang w:val="en-IN" w:eastAsia="en-IN"/>
-        </w:rPr>
-        <w:t>AppFramework</w:t>
-      </w:r>
-      <w:proofErr w:type="spellEnd"/>
-      <w:r>
-        <w:rPr>
-          <w:rFonts w:asciiTheme="majorHAnsi" w:eastAsiaTheme="minorHAnsi" w:hAnsiTheme="majorHAnsi"/>
-          <w:b/>
-          <w:sz w:val="24"/>
-          <w:szCs w:val="24"/>
-          <w:lang w:val="en-IN" w:eastAsia="en-IN"/>
-        </w:rPr>
-        <w:t xml:space="preserve"> header is overlapped with welcome screen</w:t>
-      </w:r>
-    </w:p>
-    <w:p>
-      <w:pPr>
-        <w:rPr>
-          <w:rFonts w:asciiTheme="majorHAnsi" w:eastAsiaTheme="minorHAnsi" w:hAnsiTheme="majorHAnsi"/>
-          <w:b/>
-          <w:sz w:val="24"/>
-          <w:szCs w:val="24"/>
-          <w:lang w:val="en-IN" w:eastAsia="en-IN"/>
-        </w:rPr>
-      </w:pPr>
-      <w:r>
-        <w:rPr>
-          <w:rFonts w:asciiTheme="majorHAnsi" w:eastAsiaTheme="minorHAnsi" w:hAnsiTheme="majorHAnsi"/>
-          <w:b/>
-          <w:sz w:val="24"/>
-          <w:szCs w:val="24"/>
-          <w:lang w:val="en-IN" w:eastAsia="en-IN"/>
-        </w:rPr>
-        <w:t>DE12887</w:t>
-      </w:r>
-      <w:r>
-        <w:rPr>
-          <w:rFonts w:asciiTheme="majorHAnsi" w:eastAsiaTheme="minorHAnsi" w:hAnsiTheme="majorHAnsi"/>
-          <w:b/>
-          <w:sz w:val="24"/>
-          <w:szCs w:val="24"/>
-          <w:lang w:val="en-IN" w:eastAsia="en-IN"/>
-        </w:rPr>
-        <w:tab/>
-        <w:t>[Grooming Android]: App crashes when try to logout</w:t>
-      </w:r>
-    </w:p>
-    <w:p>
-      <w:pPr>
-        <w:rPr>
-          <w:rFonts w:asciiTheme="majorHAnsi" w:eastAsiaTheme="minorHAnsi" w:hAnsiTheme="majorHAnsi"/>
-          <w:b/>
-          <w:sz w:val="24"/>
-          <w:szCs w:val="24"/>
-          <w:lang w:val="en-IN" w:eastAsia="en-IN"/>
-        </w:rPr>
-      </w:pPr>
-      <w:r>
-        <w:rPr>
-          <w:rFonts w:asciiTheme="majorHAnsi" w:eastAsiaTheme="minorHAnsi" w:hAnsiTheme="majorHAnsi"/>
-          <w:b/>
-          <w:sz w:val="24"/>
-          <w:szCs w:val="24"/>
-          <w:lang w:val="en-IN" w:eastAsia="en-IN"/>
-        </w:rPr>
-        <w:t>DE13035</w:t>
-      </w:r>
-      <w:r>
-        <w:rPr>
-          <w:rFonts w:asciiTheme="majorHAnsi" w:eastAsiaTheme="minorHAnsi" w:hAnsiTheme="majorHAnsi"/>
-          <w:b/>
-          <w:sz w:val="24"/>
-          <w:szCs w:val="24"/>
-          <w:lang w:val="en-IN" w:eastAsia="en-IN"/>
-        </w:rPr>
-        <w:tab/>
-        <w:t xml:space="preserve">[Login/Registration] [Tuscany </w:t>
-      </w:r>
-      <w:proofErr w:type="spellStart"/>
-      <w:r>
-        <w:rPr>
-          <w:rFonts w:asciiTheme="majorHAnsi" w:eastAsiaTheme="minorHAnsi" w:hAnsiTheme="majorHAnsi"/>
-          <w:b/>
-          <w:sz w:val="24"/>
-          <w:szCs w:val="24"/>
-          <w:lang w:val="en-IN" w:eastAsia="en-IN"/>
-        </w:rPr>
-        <w:t>Sonicare</w:t>
-      </w:r>
-      <w:proofErr w:type="spellEnd"/>
-      <w:r>
-        <w:rPr>
-          <w:rFonts w:asciiTheme="majorHAnsi" w:eastAsiaTheme="minorHAnsi" w:hAnsiTheme="majorHAnsi"/>
-          <w:b/>
-          <w:sz w:val="24"/>
-          <w:szCs w:val="24"/>
-          <w:lang w:val="en-IN" w:eastAsia="en-IN"/>
-        </w:rPr>
-        <w:t>] - Internal server error, Message is not displayed when user is not able to login.</w:t>
-      </w:r>
-    </w:p>
-    <w:p>
-      <w:pPr>
-        <w:rPr>
-          <w:rFonts w:asciiTheme="majorHAnsi" w:eastAsiaTheme="minorHAnsi" w:hAnsiTheme="majorHAnsi"/>
-          <w:b/>
-          <w:sz w:val="24"/>
-          <w:szCs w:val="24"/>
-          <w:lang w:val="en-IN" w:eastAsia="en-IN"/>
-        </w:rPr>
-      </w:pPr>
-      <w:r>
-        <w:rPr>
-          <w:rFonts w:asciiTheme="majorHAnsi" w:eastAsiaTheme="minorHAnsi" w:hAnsiTheme="majorHAnsi"/>
-          <w:b/>
-          <w:sz w:val="24"/>
-          <w:szCs w:val="24"/>
-          <w:lang w:val="en-IN" w:eastAsia="en-IN"/>
-        </w:rPr>
-        <w:t>DE13041</w:t>
-      </w:r>
-      <w:r>
-        <w:rPr>
-          <w:rFonts w:asciiTheme="majorHAnsi" w:eastAsiaTheme="minorHAnsi" w:hAnsiTheme="majorHAnsi"/>
-          <w:b/>
-          <w:sz w:val="24"/>
-          <w:szCs w:val="24"/>
-          <w:lang w:val="en-IN" w:eastAsia="en-IN"/>
-        </w:rPr>
-        <w:tab/>
-        <w:t>[ANDROID] Cosmetic issues with error messages</w:t>
-      </w:r>
-    </w:p>
-    <w:p>
-      <w:pPr>
-        <w:rPr>
-          <w:rFonts w:asciiTheme="majorHAnsi" w:eastAsiaTheme="minorHAnsi" w:hAnsiTheme="majorHAnsi"/>
-          <w:b/>
-          <w:sz w:val="24"/>
-          <w:szCs w:val="24"/>
-          <w:lang w:val="en-IN" w:eastAsia="en-IN"/>
-        </w:rPr>
-      </w:pPr>
-      <w:r>
-        <w:rPr>
-          <w:rFonts w:asciiTheme="majorHAnsi" w:eastAsiaTheme="minorHAnsi" w:hAnsiTheme="majorHAnsi"/>
-          <w:b/>
-          <w:sz w:val="24"/>
-          <w:szCs w:val="24"/>
-          <w:lang w:val="en-IN" w:eastAsia="en-IN"/>
-        </w:rPr>
-        <w:t>DE13045</w:t>
-      </w:r>
-      <w:r>
-        <w:rPr>
-          <w:rFonts w:asciiTheme="majorHAnsi" w:eastAsiaTheme="minorHAnsi" w:hAnsiTheme="majorHAnsi"/>
-          <w:b/>
-          <w:sz w:val="24"/>
-          <w:szCs w:val="24"/>
-          <w:lang w:val="en-IN" w:eastAsia="en-IN"/>
-        </w:rPr>
-        <w:tab/>
-        <w:t>Android N - App crashed when trying to launch multi window option</w:t>
-      </w:r>
-    </w:p>
-    <w:p>
-      <w:pPr>
-        <w:rPr>
-          <w:rFonts w:asciiTheme="majorHAnsi" w:eastAsiaTheme="minorHAnsi" w:hAnsiTheme="majorHAnsi"/>
-          <w:b/>
-          <w:sz w:val="24"/>
-          <w:szCs w:val="24"/>
-          <w:lang w:val="en-IN" w:eastAsia="en-IN"/>
-        </w:rPr>
-      </w:pPr>
-      <w:r>
-        <w:rPr>
-          <w:rFonts w:asciiTheme="majorHAnsi" w:eastAsiaTheme="minorHAnsi" w:hAnsiTheme="majorHAnsi"/>
-          <w:b/>
-          <w:sz w:val="24"/>
-          <w:szCs w:val="24"/>
-          <w:lang w:val="en-IN" w:eastAsia="en-IN"/>
-        </w:rPr>
-        <w:t>DE13068</w:t>
-      </w:r>
-      <w:r>
-        <w:rPr>
-          <w:rFonts w:asciiTheme="majorHAnsi" w:eastAsiaTheme="minorHAnsi" w:hAnsiTheme="majorHAnsi"/>
-          <w:b/>
-          <w:sz w:val="24"/>
-          <w:szCs w:val="24"/>
-          <w:lang w:val="en-IN" w:eastAsia="en-IN"/>
-        </w:rPr>
-        <w:tab/>
-      </w:r>
-      <w:proofErr w:type="spellStart"/>
-      <w:r>
-        <w:rPr>
-          <w:rFonts w:asciiTheme="majorHAnsi" w:eastAsiaTheme="minorHAnsi" w:hAnsiTheme="majorHAnsi"/>
-          <w:b/>
-          <w:sz w:val="24"/>
-          <w:szCs w:val="24"/>
-          <w:lang w:val="en-IN" w:eastAsia="en-IN"/>
-        </w:rPr>
-        <w:t>RefreshLoginSession</w:t>
-      </w:r>
-      <w:proofErr w:type="spellEnd"/>
-      <w:r>
-        <w:rPr>
-          <w:rFonts w:asciiTheme="majorHAnsi" w:eastAsiaTheme="minorHAnsi" w:hAnsiTheme="majorHAnsi"/>
-          <w:b/>
-          <w:sz w:val="24"/>
-          <w:szCs w:val="24"/>
-          <w:lang w:val="en-IN" w:eastAsia="en-IN"/>
-        </w:rPr>
-        <w:t xml:space="preserve"> crashed when </w:t>
-      </w:r>
-      <w:proofErr w:type="spellStart"/>
-      <w:r>
-        <w:rPr>
-          <w:rFonts w:asciiTheme="majorHAnsi" w:eastAsiaTheme="minorHAnsi" w:hAnsiTheme="majorHAnsi"/>
-          <w:b/>
-          <w:sz w:val="24"/>
-          <w:szCs w:val="24"/>
-          <w:lang w:val="en-IN" w:eastAsia="en-IN"/>
-        </w:rPr>
-        <w:t>WiFi</w:t>
-      </w:r>
-      <w:proofErr w:type="spellEnd"/>
-      <w:r>
-        <w:rPr>
-          <w:rFonts w:asciiTheme="majorHAnsi" w:eastAsiaTheme="minorHAnsi" w:hAnsiTheme="majorHAnsi"/>
-          <w:b/>
-          <w:sz w:val="24"/>
-          <w:szCs w:val="24"/>
-          <w:lang w:val="en-IN" w:eastAsia="en-IN"/>
-        </w:rPr>
-        <w:t xml:space="preserve"> was disabled/offline</w:t>
-      </w:r>
-    </w:p>
-    <w:p>
-      <w:pPr>
-        <w:rPr>
-          <w:rFonts w:asciiTheme="majorHAnsi" w:eastAsiaTheme="minorHAnsi" w:hAnsiTheme="majorHAnsi"/>
-          <w:b/>
-          <w:sz w:val="24"/>
-          <w:szCs w:val="24"/>
-          <w:lang w:val="en-IN" w:eastAsia="en-IN"/>
-        </w:rPr>
-      </w:pPr>
-      <w:r>
-        <w:rPr>
-          <w:rFonts w:asciiTheme="majorHAnsi" w:eastAsiaTheme="minorHAnsi" w:hAnsiTheme="majorHAnsi"/>
-          <w:b/>
-          <w:sz w:val="24"/>
-          <w:szCs w:val="24"/>
-          <w:lang w:val="en-IN" w:eastAsia="en-IN"/>
-        </w:rPr>
-        <w:t>DE13103</w:t>
-      </w:r>
-      <w:r>
-        <w:rPr>
-          <w:rFonts w:asciiTheme="majorHAnsi" w:eastAsiaTheme="minorHAnsi" w:hAnsiTheme="majorHAnsi"/>
-          <w:b/>
-          <w:sz w:val="24"/>
-          <w:szCs w:val="24"/>
-          <w:lang w:val="en-IN" w:eastAsia="en-IN"/>
-        </w:rPr>
-        <w:tab/>
-        <w:t xml:space="preserve">On click on create my </w:t>
-      </w:r>
-      <w:proofErr w:type="spellStart"/>
-      <w:r>
-        <w:rPr>
-          <w:rFonts w:asciiTheme="majorHAnsi" w:eastAsiaTheme="minorHAnsi" w:hAnsiTheme="majorHAnsi"/>
-          <w:b/>
-          <w:sz w:val="24"/>
-          <w:szCs w:val="24"/>
-          <w:lang w:val="en-IN" w:eastAsia="en-IN"/>
-        </w:rPr>
-        <w:t>philips</w:t>
-      </w:r>
-      <w:proofErr w:type="spellEnd"/>
-      <w:r>
-        <w:rPr>
-          <w:rFonts w:asciiTheme="majorHAnsi" w:eastAsiaTheme="minorHAnsi" w:hAnsiTheme="majorHAnsi"/>
-          <w:b/>
-          <w:sz w:val="24"/>
-          <w:szCs w:val="24"/>
-          <w:lang w:val="en-IN" w:eastAsia="en-IN"/>
-        </w:rPr>
-        <w:t xml:space="preserve"> account -app crashed .</w:t>
-      </w:r>
-    </w:p>
-    <w:p>
-      <w:r>
-        <w:rPr>
-          <w:rFonts w:asciiTheme="majorHAnsi" w:eastAsiaTheme="minorHAnsi" w:hAnsiTheme="majorHAnsi"/>
-          <w:b/>
-          <w:sz w:val="24"/>
-          <w:szCs w:val="24"/>
-          <w:lang w:val="en-IN" w:eastAsia="en-IN"/>
-        </w:rPr>
-        <w:t>DE13198</w:t>
-      </w:r>
-      <w:r>
-        <w:rPr>
-          <w:rFonts w:asciiTheme="majorHAnsi" w:eastAsiaTheme="minorHAnsi" w:hAnsiTheme="majorHAnsi"/>
-          <w:b/>
-          <w:sz w:val="24"/>
-          <w:szCs w:val="24"/>
-          <w:lang w:val="en-IN" w:eastAsia="en-IN"/>
-        </w:rPr>
-        <w:tab/>
-        <w:t>[iOS] opt-in text change in v 6.0.4 as per the legal team</w:t>
-      </w:r>
-    </w:p>
-    <w:p>
-      <w:pPr>
-        <w:pStyle w:val="NormalWeb"/>
-        <w:rPr>
-          <w:rFonts w:asciiTheme="majorHAnsi" w:hAnsiTheme="majorHAnsi"/>
-          <w:b/>
-        </w:rPr>
-      </w:pPr>
-    </w:p>
+    <w:p/>
+    <w:tbl>
+      <w:tblPr>
+        <w:tblW w:w="9360" w:type="dxa"/>
+        <w:tblInd w:w="108" w:type="dxa"/>
+        <w:tblLook w:val="04A0" w:firstRow="1" w:lastRow="0" w:firstColumn="1" w:lastColumn="0" w:noHBand="0" w:noVBand="1"/>
+      </w:tblPr>
+      <w:tblGrid>
+        <w:gridCol w:w="1217"/>
+        <w:gridCol w:w="8602"/>
+      </w:tblGrid>
+      <w:tr>
+        <w:trPr>
+          <w:trHeight w:val="320"/>
+        </w:trPr>
+        <w:tc>
+          <w:tcPr>
+            <w:tcW w:w="758" w:type="dxa"/>
+            <w:tcBorders>
+              <w:top w:val="nil"/>
+              <w:left w:val="nil"/>
+              <w:bottom w:val="nil"/>
+              <w:right w:val="nil"/>
+            </w:tcBorders>
+            <w:shd w:val="clear" w:color="auto" w:fill="auto"/>
+            <w:noWrap/>
+            <w:vAlign w:val="bottom"/>
+            <w:hideMark/>
+          </w:tcPr>
+          <w:p>
+            <w:pPr>
+              <w:rPr>
+                <w:rFonts w:ascii="Arial" w:hAnsi="Arial" w:cs="Arial"/>
+                <w:color w:val="000000"/>
+                <w:sz w:val="24"/>
+                <w:szCs w:val="24"/>
+              </w:rPr>
+            </w:pPr>
+            <w:r>
+              <w:rPr>
+                <w:rFonts w:ascii="Arial" w:hAnsi="Arial" w:cs="Arial"/>
+                <w:color w:val="000000"/>
+                <w:sz w:val="24"/>
+                <w:szCs w:val="24"/>
+              </w:rPr>
+              <w:t>DE12870</w:t>
+            </w:r>
+          </w:p>
+        </w:tc>
+        <w:tc>
+          <w:tcPr>
+            <w:tcW w:w="8602" w:type="dxa"/>
+            <w:tcBorders>
+              <w:top w:val="nil"/>
+              <w:left w:val="nil"/>
+              <w:bottom w:val="nil"/>
+              <w:right w:val="nil"/>
+            </w:tcBorders>
+            <w:shd w:val="clear" w:color="auto" w:fill="auto"/>
+            <w:noWrap/>
+            <w:vAlign w:val="bottom"/>
+            <w:hideMark/>
+          </w:tcPr>
+          <w:p>
+            <w:pPr>
+              <w:rPr>
+                <w:rFonts w:ascii="Arial" w:hAnsi="Arial" w:cs="Arial"/>
+                <w:color w:val="000000"/>
+                <w:sz w:val="24"/>
+                <w:szCs w:val="24"/>
+              </w:rPr>
+            </w:pPr>
+            <w:r>
+              <w:rPr>
+                <w:rFonts w:ascii="Arial" w:hAnsi="Arial" w:cs="Arial"/>
+                <w:color w:val="000000"/>
+                <w:sz w:val="24"/>
+                <w:szCs w:val="24"/>
+              </w:rPr>
+              <w:t>[ANDROID-</w:t>
+            </w:r>
+            <w:proofErr w:type="spellStart"/>
+            <w:r>
+              <w:rPr>
+                <w:rFonts w:ascii="Arial" w:hAnsi="Arial" w:cs="Arial"/>
+                <w:color w:val="000000"/>
+                <w:sz w:val="24"/>
+                <w:szCs w:val="24"/>
+              </w:rPr>
+              <w:t>OneRoof</w:t>
+            </w:r>
+            <w:proofErr w:type="spellEnd"/>
+            <w:r>
+              <w:rPr>
+                <w:rFonts w:ascii="Arial" w:hAnsi="Arial" w:cs="Arial"/>
+                <w:color w:val="000000"/>
+                <w:sz w:val="24"/>
+                <w:szCs w:val="24"/>
+              </w:rPr>
+              <w:t xml:space="preserve">] </w:t>
+            </w:r>
+            <w:proofErr w:type="spellStart"/>
+            <w:r>
+              <w:rPr>
+                <w:rFonts w:ascii="Arial" w:hAnsi="Arial" w:cs="Arial"/>
+                <w:color w:val="000000"/>
+                <w:sz w:val="24"/>
+                <w:szCs w:val="24"/>
+              </w:rPr>
+              <w:t>AppFramework</w:t>
+            </w:r>
+            <w:proofErr w:type="spellEnd"/>
+            <w:r>
+              <w:rPr>
+                <w:rFonts w:ascii="Arial" w:hAnsi="Arial" w:cs="Arial"/>
+                <w:color w:val="000000"/>
+                <w:sz w:val="24"/>
+                <w:szCs w:val="24"/>
+              </w:rPr>
+              <w:t xml:space="preserve"> header is overlapped with welcome screen</w:t>
+            </w:r>
+          </w:p>
+        </w:tc>
+      </w:tr>
+      <w:tr>
+        <w:trPr>
+          <w:trHeight w:val="320"/>
+        </w:trPr>
+        <w:tc>
+          <w:tcPr>
+            <w:tcW w:w="758" w:type="dxa"/>
+            <w:tcBorders>
+              <w:top w:val="nil"/>
+              <w:left w:val="nil"/>
+              <w:bottom w:val="nil"/>
+              <w:right w:val="nil"/>
+            </w:tcBorders>
+            <w:shd w:val="clear" w:color="auto" w:fill="auto"/>
+            <w:noWrap/>
+            <w:vAlign w:val="bottom"/>
+            <w:hideMark/>
+          </w:tcPr>
+          <w:p>
+            <w:pPr>
+              <w:rPr>
+                <w:rFonts w:ascii="Arial" w:hAnsi="Arial" w:cs="Arial"/>
+                <w:color w:val="000000"/>
+                <w:sz w:val="24"/>
+                <w:szCs w:val="24"/>
+              </w:rPr>
+            </w:pPr>
+            <w:r>
+              <w:rPr>
+                <w:rFonts w:ascii="Arial" w:hAnsi="Arial" w:cs="Arial"/>
+                <w:color w:val="000000"/>
+                <w:sz w:val="24"/>
+                <w:szCs w:val="24"/>
+              </w:rPr>
+              <w:t>DE13041</w:t>
+            </w:r>
+          </w:p>
+        </w:tc>
+        <w:tc>
+          <w:tcPr>
+            <w:tcW w:w="8602" w:type="dxa"/>
+            <w:tcBorders>
+              <w:top w:val="nil"/>
+              <w:left w:val="nil"/>
+              <w:bottom w:val="nil"/>
+              <w:right w:val="nil"/>
+            </w:tcBorders>
+            <w:shd w:val="clear" w:color="auto" w:fill="auto"/>
+            <w:noWrap/>
+            <w:vAlign w:val="bottom"/>
+            <w:hideMark/>
+          </w:tcPr>
+          <w:p>
+            <w:pPr>
+              <w:rPr>
+                <w:rFonts w:ascii="Arial" w:hAnsi="Arial" w:cs="Arial"/>
+                <w:color w:val="000000"/>
+                <w:sz w:val="24"/>
+                <w:szCs w:val="24"/>
+              </w:rPr>
+            </w:pPr>
+            <w:r>
+              <w:rPr>
+                <w:rFonts w:ascii="Arial" w:hAnsi="Arial" w:cs="Arial"/>
+                <w:color w:val="000000"/>
+                <w:sz w:val="24"/>
+                <w:szCs w:val="24"/>
+              </w:rPr>
+              <w:t>[ANDROID] Cosmetic issues with error messages</w:t>
+            </w:r>
+          </w:p>
+        </w:tc>
+        <w:bookmarkStart w:id="0" w:name="_GoBack"/>
+        <w:bookmarkEnd w:id="0"/>
+      </w:tr>
+      <w:tr>
+        <w:trPr>
+          <w:trHeight w:val="320"/>
+        </w:trPr>
+        <w:tc>
+          <w:tcPr>
+            <w:tcW w:w="758" w:type="dxa"/>
+            <w:tcBorders>
+              <w:top w:val="nil"/>
+              <w:left w:val="nil"/>
+              <w:bottom w:val="nil"/>
+              <w:right w:val="nil"/>
+            </w:tcBorders>
+            <w:shd w:val="clear" w:color="auto" w:fill="auto"/>
+            <w:noWrap/>
+            <w:vAlign w:val="bottom"/>
+            <w:hideMark/>
+          </w:tcPr>
+          <w:p>
+            <w:pPr>
+              <w:rPr>
+                <w:rFonts w:ascii="Arial" w:hAnsi="Arial" w:cs="Arial"/>
+                <w:color w:val="000000"/>
+                <w:sz w:val="24"/>
+                <w:szCs w:val="24"/>
+              </w:rPr>
+            </w:pPr>
+            <w:r>
+              <w:rPr>
+                <w:rFonts w:ascii="Arial" w:hAnsi="Arial" w:cs="Arial"/>
+                <w:color w:val="000000"/>
+                <w:sz w:val="24"/>
+                <w:szCs w:val="24"/>
+              </w:rPr>
+              <w:t>DE13226</w:t>
+            </w:r>
+          </w:p>
+        </w:tc>
+        <w:tc>
+          <w:tcPr>
+            <w:tcW w:w="8602" w:type="dxa"/>
+            <w:tcBorders>
+              <w:top w:val="nil"/>
+              <w:left w:val="nil"/>
+              <w:bottom w:val="nil"/>
+              <w:right w:val="nil"/>
+            </w:tcBorders>
+            <w:shd w:val="clear" w:color="auto" w:fill="auto"/>
+            <w:noWrap/>
+            <w:vAlign w:val="bottom"/>
+            <w:hideMark/>
+          </w:tcPr>
+          <w:p>
+            <w:pPr>
+              <w:rPr>
+                <w:rFonts w:ascii="Arial" w:hAnsi="Arial" w:cs="Arial"/>
+                <w:color w:val="000000"/>
+                <w:sz w:val="24"/>
+                <w:szCs w:val="24"/>
+              </w:rPr>
+            </w:pPr>
+            <w:r>
+              <w:rPr>
+                <w:rFonts w:ascii="Arial" w:hAnsi="Arial" w:cs="Arial"/>
+                <w:color w:val="000000"/>
+                <w:sz w:val="24"/>
+                <w:szCs w:val="24"/>
+              </w:rPr>
+              <w:t>[ANDROID] First email to reset password is always wrong</w:t>
+            </w:r>
+          </w:p>
+        </w:tc>
+      </w:tr>
+      <w:tr>
+        <w:trPr>
+          <w:trHeight w:val="320"/>
+        </w:trPr>
+        <w:tc>
+          <w:tcPr>
+            <w:tcW w:w="758" w:type="dxa"/>
+            <w:tcBorders>
+              <w:top w:val="nil"/>
+              <w:left w:val="nil"/>
+              <w:bottom w:val="nil"/>
+              <w:right w:val="nil"/>
+            </w:tcBorders>
+            <w:shd w:val="clear" w:color="auto" w:fill="auto"/>
+            <w:noWrap/>
+            <w:vAlign w:val="bottom"/>
+            <w:hideMark/>
+          </w:tcPr>
+          <w:p>
+            <w:pPr>
+              <w:rPr>
+                <w:rFonts w:ascii="Arial" w:hAnsi="Arial" w:cs="Arial"/>
+                <w:color w:val="000000"/>
+                <w:sz w:val="24"/>
+                <w:szCs w:val="24"/>
+              </w:rPr>
+            </w:pPr>
+            <w:r>
+              <w:rPr>
+                <w:rFonts w:ascii="Arial" w:hAnsi="Arial" w:cs="Arial"/>
+                <w:color w:val="000000"/>
+                <w:sz w:val="24"/>
+                <w:szCs w:val="24"/>
+              </w:rPr>
+              <w:t>DE13279</w:t>
+            </w:r>
+          </w:p>
+        </w:tc>
+        <w:tc>
+          <w:tcPr>
+            <w:tcW w:w="8602" w:type="dxa"/>
+            <w:tcBorders>
+              <w:top w:val="nil"/>
+              <w:left w:val="nil"/>
+              <w:bottom w:val="nil"/>
+              <w:right w:val="nil"/>
+            </w:tcBorders>
+            <w:shd w:val="clear" w:color="auto" w:fill="auto"/>
+            <w:noWrap/>
+            <w:vAlign w:val="bottom"/>
+            <w:hideMark/>
+          </w:tcPr>
+          <w:p>
+            <w:pPr>
+              <w:rPr>
+                <w:rFonts w:ascii="Arial" w:hAnsi="Arial" w:cs="Arial"/>
+                <w:color w:val="000000"/>
+                <w:sz w:val="24"/>
+                <w:szCs w:val="24"/>
+              </w:rPr>
+            </w:pPr>
+            <w:r>
+              <w:rPr>
+                <w:rFonts w:ascii="Arial" w:hAnsi="Arial" w:cs="Arial"/>
+                <w:color w:val="000000"/>
+                <w:sz w:val="24"/>
+                <w:szCs w:val="24"/>
+              </w:rPr>
+              <w:t>Memory Leak Issue - USER REGISTRATION</w:t>
+            </w:r>
+          </w:p>
+        </w:tc>
+      </w:tr>
+      <w:tr>
+        <w:trPr>
+          <w:trHeight w:val="320"/>
+        </w:trPr>
+        <w:tc>
+          <w:tcPr>
+            <w:tcW w:w="758" w:type="dxa"/>
+            <w:tcBorders>
+              <w:top w:val="nil"/>
+              <w:left w:val="nil"/>
+              <w:bottom w:val="nil"/>
+              <w:right w:val="nil"/>
+            </w:tcBorders>
+            <w:shd w:val="clear" w:color="auto" w:fill="auto"/>
+            <w:noWrap/>
+            <w:vAlign w:val="bottom"/>
+            <w:hideMark/>
+          </w:tcPr>
+          <w:p>
+            <w:pPr>
+              <w:rPr>
+                <w:rFonts w:ascii="Arial" w:hAnsi="Arial" w:cs="Arial"/>
+                <w:color w:val="000000"/>
+                <w:sz w:val="24"/>
+                <w:szCs w:val="24"/>
+              </w:rPr>
+            </w:pPr>
+            <w:r>
+              <w:rPr>
+                <w:rFonts w:ascii="Arial" w:hAnsi="Arial" w:cs="Arial"/>
+                <w:color w:val="000000"/>
+                <w:sz w:val="24"/>
+                <w:szCs w:val="24"/>
+              </w:rPr>
+              <w:t>DE13493</w:t>
+            </w:r>
+          </w:p>
+        </w:tc>
+        <w:tc>
+          <w:tcPr>
+            <w:tcW w:w="8602" w:type="dxa"/>
+            <w:tcBorders>
+              <w:top w:val="nil"/>
+              <w:left w:val="nil"/>
+              <w:bottom w:val="nil"/>
+              <w:right w:val="nil"/>
+            </w:tcBorders>
+            <w:shd w:val="clear" w:color="auto" w:fill="auto"/>
+            <w:noWrap/>
+            <w:vAlign w:val="bottom"/>
+            <w:hideMark/>
+          </w:tcPr>
+          <w:p>
+            <w:pPr>
+              <w:rPr>
+                <w:rFonts w:ascii="Arial" w:hAnsi="Arial" w:cs="Arial"/>
+                <w:color w:val="000000"/>
+                <w:sz w:val="24"/>
+                <w:szCs w:val="24"/>
+              </w:rPr>
+            </w:pPr>
+            <w:r>
+              <w:rPr>
+                <w:rFonts w:ascii="Arial" w:hAnsi="Arial" w:cs="Arial"/>
+                <w:color w:val="000000"/>
+                <w:sz w:val="24"/>
+                <w:szCs w:val="24"/>
+              </w:rPr>
+              <w:t xml:space="preserve">Tuscany- For Canada region, </w:t>
+            </w:r>
+            <w:proofErr w:type="spellStart"/>
+            <w:r>
+              <w:rPr>
+                <w:rFonts w:ascii="Arial" w:hAnsi="Arial" w:cs="Arial"/>
+                <w:color w:val="000000"/>
+                <w:sz w:val="24"/>
+                <w:szCs w:val="24"/>
+              </w:rPr>
+              <w:t>facebook</w:t>
+            </w:r>
+            <w:proofErr w:type="spellEnd"/>
+            <w:r>
+              <w:rPr>
+                <w:rFonts w:ascii="Arial" w:hAnsi="Arial" w:cs="Arial"/>
+                <w:color w:val="000000"/>
+                <w:sz w:val="24"/>
+                <w:szCs w:val="24"/>
+              </w:rPr>
+              <w:t xml:space="preserve"> login Country in </w:t>
+            </w:r>
+            <w:proofErr w:type="spellStart"/>
+            <w:r>
+              <w:rPr>
+                <w:rFonts w:ascii="Arial" w:hAnsi="Arial" w:cs="Arial"/>
+                <w:color w:val="000000"/>
+                <w:sz w:val="24"/>
+                <w:szCs w:val="24"/>
+              </w:rPr>
+              <w:t>Janrain</w:t>
+            </w:r>
+            <w:proofErr w:type="spellEnd"/>
+            <w:r>
+              <w:rPr>
+                <w:rFonts w:ascii="Arial" w:hAnsi="Arial" w:cs="Arial"/>
+                <w:color w:val="000000"/>
+                <w:sz w:val="24"/>
+                <w:szCs w:val="24"/>
+              </w:rPr>
+              <w:t xml:space="preserve"> displays as GB/US</w:t>
+            </w:r>
+          </w:p>
+        </w:tc>
+      </w:tr>
+      <w:tr>
+        <w:trPr>
+          <w:trHeight w:val="320"/>
+        </w:trPr>
+        <w:tc>
+          <w:tcPr>
+            <w:tcW w:w="758" w:type="dxa"/>
+            <w:tcBorders>
+              <w:top w:val="nil"/>
+              <w:left w:val="nil"/>
+              <w:bottom w:val="nil"/>
+              <w:right w:val="nil"/>
+            </w:tcBorders>
+            <w:shd w:val="clear" w:color="auto" w:fill="auto"/>
+            <w:noWrap/>
+            <w:vAlign w:val="bottom"/>
+            <w:hideMark/>
+          </w:tcPr>
+          <w:p>
+            <w:pPr>
+              <w:rPr>
+                <w:rFonts w:ascii="Arial" w:hAnsi="Arial" w:cs="Arial"/>
+                <w:color w:val="000000"/>
+                <w:sz w:val="24"/>
+                <w:szCs w:val="24"/>
+              </w:rPr>
+            </w:pPr>
+            <w:r>
+              <w:rPr>
+                <w:rFonts w:ascii="Arial" w:hAnsi="Arial" w:cs="Arial"/>
+                <w:color w:val="000000"/>
+                <w:sz w:val="24"/>
+                <w:szCs w:val="24"/>
+              </w:rPr>
+              <w:t>DE13673</w:t>
+            </w:r>
+          </w:p>
+        </w:tc>
+        <w:tc>
+          <w:tcPr>
+            <w:tcW w:w="8602" w:type="dxa"/>
+            <w:tcBorders>
+              <w:top w:val="nil"/>
+              <w:left w:val="nil"/>
+              <w:bottom w:val="nil"/>
+              <w:right w:val="nil"/>
+            </w:tcBorders>
+            <w:shd w:val="clear" w:color="auto" w:fill="auto"/>
+            <w:noWrap/>
+            <w:vAlign w:val="bottom"/>
+            <w:hideMark/>
+          </w:tcPr>
+          <w:p>
+            <w:pPr>
+              <w:rPr>
+                <w:rFonts w:ascii="Arial" w:hAnsi="Arial" w:cs="Arial"/>
+                <w:color w:val="000000"/>
+                <w:sz w:val="24"/>
+                <w:szCs w:val="24"/>
+              </w:rPr>
+            </w:pPr>
+            <w:r>
+              <w:rPr>
+                <w:rFonts w:ascii="Arial" w:hAnsi="Arial" w:cs="Arial"/>
+                <w:color w:val="000000"/>
+                <w:sz w:val="24"/>
+                <w:szCs w:val="24"/>
+              </w:rPr>
+              <w:t>[ANDROID] ANR is seen on Splash activity while launching the app</w:t>
+            </w:r>
+          </w:p>
+        </w:tc>
+      </w:tr>
+      <w:tr>
+        <w:trPr>
+          <w:trHeight w:val="320"/>
+        </w:trPr>
+        <w:tc>
+          <w:tcPr>
+            <w:tcW w:w="758" w:type="dxa"/>
+            <w:tcBorders>
+              <w:top w:val="nil"/>
+              <w:left w:val="nil"/>
+              <w:bottom w:val="nil"/>
+              <w:right w:val="nil"/>
+            </w:tcBorders>
+            <w:shd w:val="clear" w:color="auto" w:fill="auto"/>
+            <w:noWrap/>
+            <w:vAlign w:val="bottom"/>
+            <w:hideMark/>
+          </w:tcPr>
+          <w:p>
+            <w:pPr>
+              <w:rPr>
+                <w:rFonts w:ascii="Arial" w:hAnsi="Arial" w:cs="Arial"/>
+                <w:color w:val="000000"/>
+                <w:sz w:val="24"/>
+                <w:szCs w:val="24"/>
+              </w:rPr>
+            </w:pPr>
+            <w:r>
+              <w:rPr>
+                <w:rFonts w:ascii="Arial" w:hAnsi="Arial" w:cs="Arial"/>
+                <w:color w:val="000000"/>
+                <w:sz w:val="24"/>
+                <w:szCs w:val="24"/>
+              </w:rPr>
+              <w:t>DE13686</w:t>
+            </w:r>
+          </w:p>
+        </w:tc>
+        <w:tc>
+          <w:tcPr>
+            <w:tcW w:w="8602" w:type="dxa"/>
+            <w:tcBorders>
+              <w:top w:val="nil"/>
+              <w:left w:val="nil"/>
+              <w:bottom w:val="nil"/>
+              <w:right w:val="nil"/>
+            </w:tcBorders>
+            <w:shd w:val="clear" w:color="auto" w:fill="auto"/>
+            <w:noWrap/>
+            <w:vAlign w:val="bottom"/>
+            <w:hideMark/>
+          </w:tcPr>
+          <w:p>
+            <w:pPr>
+              <w:rPr>
+                <w:rFonts w:ascii="Arial" w:hAnsi="Arial" w:cs="Arial"/>
+                <w:color w:val="000000"/>
+                <w:sz w:val="24"/>
+                <w:szCs w:val="24"/>
+              </w:rPr>
+            </w:pPr>
+            <w:r>
+              <w:rPr>
+                <w:rFonts w:ascii="Arial" w:hAnsi="Arial" w:cs="Arial"/>
+                <w:color w:val="000000"/>
+                <w:sz w:val="24"/>
+                <w:szCs w:val="24"/>
+              </w:rPr>
+              <w:t>[Healthy Drinks- Android] Translation missing</w:t>
+            </w:r>
+          </w:p>
+        </w:tc>
+      </w:tr>
+      <w:tr>
+        <w:trPr>
+          <w:trHeight w:val="320"/>
+        </w:trPr>
+        <w:tc>
+          <w:tcPr>
+            <w:tcW w:w="758" w:type="dxa"/>
+            <w:tcBorders>
+              <w:top w:val="nil"/>
+              <w:left w:val="nil"/>
+              <w:bottom w:val="nil"/>
+              <w:right w:val="nil"/>
+            </w:tcBorders>
+            <w:shd w:val="clear" w:color="auto" w:fill="auto"/>
+            <w:noWrap/>
+            <w:vAlign w:val="bottom"/>
+            <w:hideMark/>
+          </w:tcPr>
+          <w:p>
+            <w:pPr>
+              <w:rPr>
+                <w:rFonts w:ascii="Arial" w:hAnsi="Arial" w:cs="Arial"/>
+                <w:color w:val="000000"/>
+                <w:sz w:val="24"/>
+                <w:szCs w:val="24"/>
+              </w:rPr>
+            </w:pPr>
+            <w:r>
+              <w:rPr>
+                <w:rFonts w:ascii="Arial" w:hAnsi="Arial" w:cs="Arial"/>
+                <w:color w:val="000000"/>
+                <w:sz w:val="24"/>
+                <w:szCs w:val="24"/>
+              </w:rPr>
+              <w:t>DE13849</w:t>
+            </w:r>
+          </w:p>
+        </w:tc>
+        <w:tc>
+          <w:tcPr>
+            <w:tcW w:w="8602" w:type="dxa"/>
+            <w:tcBorders>
+              <w:top w:val="nil"/>
+              <w:left w:val="nil"/>
+              <w:bottom w:val="nil"/>
+              <w:right w:val="nil"/>
+            </w:tcBorders>
+            <w:shd w:val="clear" w:color="auto" w:fill="auto"/>
+            <w:noWrap/>
+            <w:vAlign w:val="bottom"/>
+            <w:hideMark/>
+          </w:tcPr>
+          <w:p>
+            <w:pPr>
+              <w:rPr>
+                <w:rFonts w:ascii="Arial" w:hAnsi="Arial" w:cs="Arial"/>
+                <w:color w:val="000000"/>
+                <w:sz w:val="24"/>
+                <w:szCs w:val="24"/>
+              </w:rPr>
+            </w:pPr>
+            <w:r>
+              <w:rPr>
+                <w:rFonts w:ascii="Arial" w:hAnsi="Arial" w:cs="Arial"/>
+                <w:color w:val="000000"/>
+                <w:sz w:val="24"/>
+                <w:szCs w:val="24"/>
+              </w:rPr>
+              <w:t>[</w:t>
+            </w:r>
+            <w:proofErr w:type="spellStart"/>
+            <w:r>
+              <w:rPr>
+                <w:rFonts w:ascii="Arial" w:hAnsi="Arial" w:cs="Arial"/>
+                <w:color w:val="000000"/>
+                <w:sz w:val="24"/>
+                <w:szCs w:val="24"/>
+              </w:rPr>
+              <w:t>uGrow</w:t>
+            </w:r>
+            <w:proofErr w:type="spellEnd"/>
+            <w:r>
+              <w:rPr>
+                <w:rFonts w:ascii="Arial" w:hAnsi="Arial" w:cs="Arial"/>
+                <w:color w:val="000000"/>
+                <w:sz w:val="24"/>
+                <w:szCs w:val="24"/>
+              </w:rPr>
+              <w:t xml:space="preserve"> DE2672] App crash/Data loss observed whilst trying to logout from the application and when there was </w:t>
+            </w:r>
+            <w:proofErr w:type="spellStart"/>
+            <w:proofErr w:type="gramStart"/>
+            <w:r>
+              <w:rPr>
+                <w:rFonts w:ascii="Arial" w:hAnsi="Arial" w:cs="Arial"/>
+                <w:color w:val="000000"/>
+                <w:sz w:val="24"/>
+                <w:szCs w:val="24"/>
+              </w:rPr>
+              <w:t>a</w:t>
+            </w:r>
+            <w:proofErr w:type="spellEnd"/>
+            <w:proofErr w:type="gramEnd"/>
+            <w:r>
+              <w:rPr>
+                <w:rFonts w:ascii="Arial" w:hAnsi="Arial" w:cs="Arial"/>
+                <w:color w:val="000000"/>
+                <w:sz w:val="24"/>
+                <w:szCs w:val="24"/>
+              </w:rPr>
+              <w:t xml:space="preserve"> inconsistency with network connection.</w:t>
+            </w:r>
+          </w:p>
+        </w:tc>
+      </w:tr>
+      <w:tr>
+        <w:trPr>
+          <w:trHeight w:val="320"/>
+        </w:trPr>
+        <w:tc>
+          <w:tcPr>
+            <w:tcW w:w="758" w:type="dxa"/>
+            <w:tcBorders>
+              <w:top w:val="nil"/>
+              <w:left w:val="nil"/>
+              <w:bottom w:val="nil"/>
+              <w:right w:val="nil"/>
+            </w:tcBorders>
+            <w:shd w:val="clear" w:color="auto" w:fill="auto"/>
+            <w:noWrap/>
+            <w:vAlign w:val="bottom"/>
+            <w:hideMark/>
+          </w:tcPr>
+          <w:p>
+            <w:pPr>
+              <w:rPr>
+                <w:rFonts w:ascii="Arial" w:hAnsi="Arial" w:cs="Arial"/>
+                <w:color w:val="000000"/>
+                <w:sz w:val="24"/>
+                <w:szCs w:val="24"/>
+              </w:rPr>
+            </w:pPr>
+            <w:r>
+              <w:rPr>
+                <w:rFonts w:ascii="Arial" w:hAnsi="Arial" w:cs="Arial"/>
+                <w:color w:val="000000"/>
+                <w:sz w:val="24"/>
+                <w:szCs w:val="24"/>
+              </w:rPr>
+              <w:t>DE13923</w:t>
+            </w:r>
+          </w:p>
+        </w:tc>
+        <w:tc>
+          <w:tcPr>
+            <w:tcW w:w="8602" w:type="dxa"/>
+            <w:tcBorders>
+              <w:top w:val="nil"/>
+              <w:left w:val="nil"/>
+              <w:bottom w:val="nil"/>
+              <w:right w:val="nil"/>
+            </w:tcBorders>
+            <w:shd w:val="clear" w:color="auto" w:fill="auto"/>
+            <w:noWrap/>
+            <w:vAlign w:val="bottom"/>
+            <w:hideMark/>
+          </w:tcPr>
+          <w:p>
+            <w:pPr>
+              <w:rPr>
+                <w:rFonts w:ascii="Arial" w:hAnsi="Arial" w:cs="Arial"/>
+                <w:color w:val="000000"/>
+                <w:sz w:val="24"/>
+                <w:szCs w:val="24"/>
+              </w:rPr>
+            </w:pPr>
+            <w:r>
+              <w:rPr>
+                <w:rFonts w:ascii="Arial" w:hAnsi="Arial" w:cs="Arial"/>
+                <w:color w:val="000000"/>
+                <w:sz w:val="24"/>
+                <w:szCs w:val="24"/>
+              </w:rPr>
+              <w:t>[</w:t>
+            </w:r>
+            <w:proofErr w:type="spellStart"/>
+            <w:r>
+              <w:rPr>
+                <w:rFonts w:ascii="Arial" w:hAnsi="Arial" w:cs="Arial"/>
+                <w:color w:val="000000"/>
+                <w:sz w:val="24"/>
+                <w:szCs w:val="24"/>
+              </w:rPr>
+              <w:t>uGrow</w:t>
+            </w:r>
+            <w:proofErr w:type="spellEnd"/>
+            <w:r>
+              <w:rPr>
+                <w:rFonts w:ascii="Arial" w:hAnsi="Arial" w:cs="Arial"/>
+                <w:color w:val="000000"/>
+                <w:sz w:val="24"/>
+                <w:szCs w:val="24"/>
+              </w:rPr>
+              <w:t xml:space="preserve"> PR DE2723] Crash seen on logout login several times</w:t>
+            </w:r>
+          </w:p>
+        </w:tc>
+      </w:tr>
+      <w:tr>
+        <w:trPr>
+          <w:trHeight w:val="320"/>
+        </w:trPr>
+        <w:tc>
+          <w:tcPr>
+            <w:tcW w:w="758" w:type="dxa"/>
+            <w:tcBorders>
+              <w:top w:val="nil"/>
+              <w:left w:val="nil"/>
+              <w:bottom w:val="nil"/>
+              <w:right w:val="nil"/>
+            </w:tcBorders>
+            <w:shd w:val="clear" w:color="auto" w:fill="auto"/>
+            <w:noWrap/>
+            <w:vAlign w:val="bottom"/>
+            <w:hideMark/>
+          </w:tcPr>
+          <w:p>
+            <w:pPr>
+              <w:rPr>
+                <w:rFonts w:ascii="Arial" w:hAnsi="Arial" w:cs="Arial"/>
+                <w:color w:val="000000"/>
+                <w:sz w:val="24"/>
+                <w:szCs w:val="24"/>
+              </w:rPr>
+            </w:pPr>
+            <w:r>
+              <w:rPr>
+                <w:rFonts w:ascii="Arial" w:hAnsi="Arial" w:cs="Arial"/>
+                <w:color w:val="000000"/>
+                <w:sz w:val="24"/>
+                <w:szCs w:val="24"/>
+              </w:rPr>
+              <w:t>DE13999</w:t>
+            </w:r>
+          </w:p>
+        </w:tc>
+        <w:tc>
+          <w:tcPr>
+            <w:tcW w:w="8602" w:type="dxa"/>
+            <w:tcBorders>
+              <w:top w:val="nil"/>
+              <w:left w:val="nil"/>
+              <w:bottom w:val="nil"/>
+              <w:right w:val="nil"/>
+            </w:tcBorders>
+            <w:shd w:val="clear" w:color="auto" w:fill="auto"/>
+            <w:noWrap/>
+            <w:vAlign w:val="bottom"/>
+            <w:hideMark/>
+          </w:tcPr>
+          <w:p>
+            <w:pPr>
+              <w:rPr>
+                <w:rFonts w:ascii="Arial" w:hAnsi="Arial" w:cs="Arial"/>
+                <w:color w:val="000000"/>
+                <w:sz w:val="24"/>
+                <w:szCs w:val="24"/>
+              </w:rPr>
+            </w:pPr>
+            <w:r>
+              <w:rPr>
+                <w:rFonts w:ascii="Arial" w:hAnsi="Arial" w:cs="Arial"/>
+                <w:color w:val="000000"/>
+                <w:sz w:val="24"/>
+                <w:szCs w:val="24"/>
+              </w:rPr>
+              <w:t>[-</w:t>
+            </w:r>
+            <w:proofErr w:type="spellStart"/>
+            <w:r>
+              <w:rPr>
+                <w:rFonts w:ascii="Arial" w:hAnsi="Arial" w:cs="Arial"/>
+                <w:color w:val="000000"/>
+                <w:sz w:val="24"/>
+                <w:szCs w:val="24"/>
+              </w:rPr>
+              <w:t>UgROW</w:t>
+            </w:r>
+            <w:proofErr w:type="spellEnd"/>
+            <w:r>
+              <w:rPr>
+                <w:rFonts w:ascii="Arial" w:hAnsi="Arial" w:cs="Arial"/>
+                <w:color w:val="000000"/>
+                <w:sz w:val="24"/>
+                <w:szCs w:val="24"/>
+              </w:rPr>
+              <w:t xml:space="preserve"> </w:t>
+            </w:r>
+            <w:proofErr w:type="spellStart"/>
+            <w:r>
+              <w:rPr>
+                <w:rFonts w:ascii="Arial" w:hAnsi="Arial" w:cs="Arial"/>
+                <w:color w:val="000000"/>
+                <w:sz w:val="24"/>
+                <w:szCs w:val="24"/>
+              </w:rPr>
+              <w:t>aNDROID</w:t>
+            </w:r>
+            <w:proofErr w:type="spellEnd"/>
+            <w:r>
+              <w:rPr>
+                <w:rFonts w:ascii="Arial" w:hAnsi="Arial" w:cs="Arial"/>
+                <w:color w:val="000000"/>
+                <w:sz w:val="24"/>
+                <w:szCs w:val="24"/>
+              </w:rPr>
+              <w:t xml:space="preserve"> DE</w:t>
+            </w:r>
+            <w:proofErr w:type="gramStart"/>
+            <w:r>
+              <w:rPr>
+                <w:rFonts w:ascii="Arial" w:hAnsi="Arial" w:cs="Arial"/>
+                <w:color w:val="000000"/>
+                <w:sz w:val="24"/>
+                <w:szCs w:val="24"/>
+              </w:rPr>
+              <w:t>2776]Field</w:t>
+            </w:r>
+            <w:proofErr w:type="gramEnd"/>
+            <w:r>
+              <w:rPr>
+                <w:rFonts w:ascii="Arial" w:hAnsi="Arial" w:cs="Arial"/>
+                <w:color w:val="000000"/>
+                <w:sz w:val="24"/>
+                <w:szCs w:val="24"/>
+              </w:rPr>
+              <w:t xml:space="preserve"> Crash Seen </w:t>
+            </w:r>
+            <w:proofErr w:type="spellStart"/>
+            <w:r>
+              <w:rPr>
+                <w:rFonts w:ascii="Arial" w:hAnsi="Arial" w:cs="Arial"/>
+                <w:color w:val="000000"/>
+                <w:sz w:val="24"/>
+                <w:szCs w:val="24"/>
+              </w:rPr>
+              <w:t>uGrow</w:t>
+            </w:r>
+            <w:proofErr w:type="spellEnd"/>
+            <w:r>
+              <w:rPr>
+                <w:rFonts w:ascii="Arial" w:hAnsi="Arial" w:cs="Arial"/>
+                <w:color w:val="000000"/>
+                <w:sz w:val="24"/>
+                <w:szCs w:val="24"/>
+              </w:rPr>
+              <w:t xml:space="preserve"> Android - Out Of Memory error</w:t>
+            </w:r>
+          </w:p>
+        </w:tc>
+      </w:tr>
+      <w:tr>
+        <w:trPr>
+          <w:trHeight w:val="320"/>
+        </w:trPr>
+        <w:tc>
+          <w:tcPr>
+            <w:tcW w:w="758" w:type="dxa"/>
+            <w:tcBorders>
+              <w:top w:val="nil"/>
+              <w:left w:val="nil"/>
+              <w:bottom w:val="nil"/>
+              <w:right w:val="nil"/>
+            </w:tcBorders>
+            <w:shd w:val="clear" w:color="auto" w:fill="auto"/>
+            <w:noWrap/>
+            <w:vAlign w:val="bottom"/>
+            <w:hideMark/>
+          </w:tcPr>
+          <w:p>
+            <w:pPr>
+              <w:rPr>
+                <w:rFonts w:ascii="Arial" w:hAnsi="Arial" w:cs="Arial"/>
+                <w:color w:val="000000"/>
+                <w:sz w:val="24"/>
+                <w:szCs w:val="24"/>
+              </w:rPr>
+            </w:pPr>
+            <w:r>
+              <w:rPr>
+                <w:rFonts w:ascii="Arial" w:hAnsi="Arial" w:cs="Arial"/>
+                <w:color w:val="000000"/>
+                <w:sz w:val="24"/>
+                <w:szCs w:val="24"/>
+              </w:rPr>
+              <w:t>DE14000</w:t>
+            </w:r>
+          </w:p>
+        </w:tc>
+        <w:tc>
+          <w:tcPr>
+            <w:tcW w:w="8602" w:type="dxa"/>
+            <w:tcBorders>
+              <w:top w:val="nil"/>
+              <w:left w:val="nil"/>
+              <w:bottom w:val="nil"/>
+              <w:right w:val="nil"/>
+            </w:tcBorders>
+            <w:shd w:val="clear" w:color="auto" w:fill="auto"/>
+            <w:noWrap/>
+            <w:vAlign w:val="bottom"/>
+            <w:hideMark/>
+          </w:tcPr>
+          <w:p>
+            <w:pPr>
+              <w:rPr>
+                <w:rFonts w:ascii="Arial" w:hAnsi="Arial" w:cs="Arial"/>
+                <w:color w:val="000000"/>
+                <w:sz w:val="24"/>
+                <w:szCs w:val="24"/>
+              </w:rPr>
+            </w:pPr>
+            <w:r>
+              <w:rPr>
+                <w:rFonts w:ascii="Arial" w:hAnsi="Arial" w:cs="Arial"/>
+                <w:color w:val="000000"/>
+                <w:sz w:val="24"/>
+                <w:szCs w:val="24"/>
+              </w:rPr>
+              <w:t>[</w:t>
+            </w:r>
+            <w:proofErr w:type="spellStart"/>
+            <w:r>
+              <w:rPr>
+                <w:rFonts w:ascii="Arial" w:hAnsi="Arial" w:cs="Arial"/>
+                <w:color w:val="000000"/>
+                <w:sz w:val="24"/>
+                <w:szCs w:val="24"/>
+              </w:rPr>
+              <w:t>uGrow</w:t>
+            </w:r>
+            <w:proofErr w:type="spellEnd"/>
+            <w:r>
+              <w:rPr>
+                <w:rFonts w:ascii="Arial" w:hAnsi="Arial" w:cs="Arial"/>
+                <w:color w:val="000000"/>
+                <w:sz w:val="24"/>
+                <w:szCs w:val="24"/>
+              </w:rPr>
+              <w:t xml:space="preserve"> Android DE2778] Field Crash Seen </w:t>
+            </w:r>
+            <w:proofErr w:type="spellStart"/>
+            <w:r>
+              <w:rPr>
+                <w:rFonts w:ascii="Arial" w:hAnsi="Arial" w:cs="Arial"/>
+                <w:color w:val="000000"/>
+                <w:sz w:val="24"/>
+                <w:szCs w:val="24"/>
+              </w:rPr>
+              <w:t>uGrow</w:t>
+            </w:r>
+            <w:proofErr w:type="spellEnd"/>
+            <w:r>
+              <w:rPr>
+                <w:rFonts w:ascii="Arial" w:hAnsi="Arial" w:cs="Arial"/>
+                <w:color w:val="000000"/>
+                <w:sz w:val="24"/>
+                <w:szCs w:val="24"/>
+              </w:rPr>
+              <w:t xml:space="preserve"> Android - </w:t>
+            </w:r>
+            <w:proofErr w:type="spellStart"/>
+            <w:r>
+              <w:rPr>
+                <w:rFonts w:ascii="Arial" w:hAnsi="Arial" w:cs="Arial"/>
+                <w:color w:val="000000"/>
+                <w:sz w:val="24"/>
+                <w:szCs w:val="24"/>
+              </w:rPr>
+              <w:t>NullPointerException</w:t>
+            </w:r>
+            <w:proofErr w:type="spellEnd"/>
+          </w:p>
+        </w:tc>
+      </w:tr>
+      <w:tr>
+        <w:trPr>
+          <w:trHeight w:val="81"/>
+        </w:trPr>
+        <w:tc>
+          <w:tcPr>
+            <w:tcW w:w="758" w:type="dxa"/>
+            <w:tcBorders>
+              <w:top w:val="nil"/>
+              <w:left w:val="nil"/>
+              <w:bottom w:val="nil"/>
+              <w:right w:val="nil"/>
+            </w:tcBorders>
+            <w:shd w:val="clear" w:color="auto" w:fill="auto"/>
+            <w:noWrap/>
+            <w:vAlign w:val="bottom"/>
+            <w:hideMark/>
+          </w:tcPr>
+          <w:p>
+            <w:pPr>
+              <w:rPr>
+                <w:rFonts w:ascii="Arial" w:hAnsi="Arial" w:cs="Arial"/>
+                <w:color w:val="000000"/>
+                <w:sz w:val="24"/>
+                <w:szCs w:val="24"/>
+              </w:rPr>
+            </w:pPr>
+            <w:r>
+              <w:rPr>
+                <w:rFonts w:ascii="Arial" w:hAnsi="Arial" w:cs="Arial"/>
+                <w:color w:val="000000"/>
+                <w:sz w:val="24"/>
+                <w:szCs w:val="24"/>
+              </w:rPr>
+              <w:t>DE14042</w:t>
+            </w:r>
+          </w:p>
+        </w:tc>
+        <w:tc>
+          <w:tcPr>
+            <w:tcW w:w="8602" w:type="dxa"/>
+            <w:tcBorders>
+              <w:top w:val="nil"/>
+              <w:left w:val="nil"/>
+              <w:bottom w:val="nil"/>
+              <w:right w:val="nil"/>
+            </w:tcBorders>
+            <w:shd w:val="clear" w:color="auto" w:fill="auto"/>
+            <w:noWrap/>
+            <w:vAlign w:val="bottom"/>
+            <w:hideMark/>
+          </w:tcPr>
+          <w:p>
+            <w:pPr>
+              <w:rPr>
+                <w:rFonts w:ascii="Arial" w:hAnsi="Arial" w:cs="Arial"/>
+                <w:color w:val="000000"/>
+                <w:sz w:val="24"/>
+                <w:szCs w:val="24"/>
+              </w:rPr>
+            </w:pPr>
+            <w:r>
+              <w:rPr>
+                <w:rFonts w:ascii="Arial" w:hAnsi="Arial" w:cs="Arial"/>
+                <w:color w:val="000000"/>
+                <w:sz w:val="24"/>
+                <w:szCs w:val="24"/>
+              </w:rPr>
+              <w:t>[</w:t>
+            </w:r>
+            <w:proofErr w:type="spellStart"/>
+            <w:r>
+              <w:rPr>
+                <w:rFonts w:ascii="Arial" w:hAnsi="Arial" w:cs="Arial"/>
+                <w:color w:val="000000"/>
+                <w:sz w:val="24"/>
+                <w:szCs w:val="24"/>
+              </w:rPr>
+              <w:t>uGrow</w:t>
+            </w:r>
+            <w:proofErr w:type="spellEnd"/>
+            <w:r>
+              <w:rPr>
+                <w:rFonts w:ascii="Arial" w:hAnsi="Arial" w:cs="Arial"/>
+                <w:color w:val="000000"/>
+                <w:sz w:val="24"/>
+                <w:szCs w:val="24"/>
+              </w:rPr>
+              <w:t>] Random crash observed on “Onboarding flow”</w:t>
+            </w:r>
+          </w:p>
+        </w:tc>
+      </w:tr>
+    </w:tbl>
     <w:p>
       <w:pPr>
         <w:pStyle w:val="NormalWeb"/>
@@ -6252,7 +7404,13 @@
             <w:rPr>
               <w:rFonts w:ascii="Arial" w:hAnsi="Arial"/>
             </w:rPr>
-            <w:t>.0.0</w:t>
+            <w:t>.3</w:t>
+          </w:r>
+          <w:r>
+            <w:rPr>
+              <w:rFonts w:ascii="Arial" w:hAnsi="Arial"/>
+            </w:rPr>
+            <w:t>.0</w:t>
           </w:r>
         </w:p>
         <w:p>
@@ -6308,7 +7466,14 @@
               <w:rFonts w:ascii="Arial" w:hAnsi="Arial"/>
               <w:b/>
             </w:rPr>
-            <w:t>.0.0</w:t>
+            <w:t>.3</w:t>
+          </w:r>
+          <w:r>
+            <w:rPr>
+              <w:rFonts w:ascii="Arial" w:hAnsi="Arial"/>
+              <w:b/>
+            </w:rPr>
+            <w:t>.0</w:t>
           </w:r>
         </w:p>
       </w:tc>
@@ -8447,7 +9612,7 @@
     </w:rPrDefault>
     <w:pPrDefault/>
   </w:docDefaults>
-  <w:latentStyles w:defLockedState="0" w:defUIPriority="99" w:defSemiHidden="0" w:defUnhideWhenUsed="0" w:defQFormat="0" w:count="380">
+  <w:latentStyles w:defLockedState="0" w:defUIPriority="99" w:defSemiHidden="0" w:defUnhideWhenUsed="0" w:defQFormat="0" w:count="382">
     <w:lsdException w:name="Normal" w:uiPriority="0" w:qFormat="1"/>
     <w:lsdException w:name="heading 1" w:uiPriority="0" w:qFormat="1"/>
     <w:lsdException w:name="heading 2" w:semiHidden="1" w:uiPriority="9" w:unhideWhenUsed="1" w:qFormat="1"/>
@@ -8553,7 +9718,6 @@
     <w:lsdException w:name="HTML Sample" w:semiHidden="1" w:unhideWhenUsed="1"/>
     <w:lsdException w:name="HTML Typewriter" w:semiHidden="1" w:unhideWhenUsed="1"/>
     <w:lsdException w:name="HTML Variable" w:semiHidden="1" w:unhideWhenUsed="1"/>
-    <w:lsdException w:name="Normal Table" w:semiHidden="1" w:unhideWhenUsed="1"/>
     <w:lsdException w:name="annotation subject" w:semiHidden="1" w:unhideWhenUsed="1"/>
     <w:lsdException w:name="No List" w:semiHidden="1" w:unhideWhenUsed="1"/>
     <w:lsdException w:name="Outline List 1" w:semiHidden="1" w:unhideWhenUsed="1"/>
@@ -8599,11 +9763,9 @@
     <w:lsdException w:name="Table Subtle 1" w:semiHidden="1" w:unhideWhenUsed="1"/>
     <w:lsdException w:name="Table Subtle 2" w:semiHidden="1" w:unhideWhenUsed="1"/>
     <w:lsdException w:name="Table Web 1" w:semiHidden="1" w:unhideWhenUsed="1"/>
-    <w:lsdException w:name="Table Web 2" w:semiHidden="1" w:unhideWhenUsed="1"/>
     <w:lsdException w:name="Table Web 3" w:semiHidden="1" w:unhideWhenUsed="1"/>
     <w:lsdException w:name="Balloon Text" w:semiHidden="1" w:unhideWhenUsed="1"/>
     <w:lsdException w:name="Table Grid" w:uiPriority="59"/>
-    <w:lsdException w:name="Table Theme" w:semiHidden="1" w:unhideWhenUsed="1"/>
     <w:lsdException w:name="Note Level 1" w:semiHidden="1" w:unhideWhenUsed="1"/>
     <w:lsdException w:name="Note Level 2" w:semiHidden="1" w:unhideWhenUsed="1"/>
     <w:lsdException w:name="Note Level 3" w:semiHidden="1" w:unhideWhenUsed="1"/>
@@ -8828,6 +9990,8 @@
     <w:lsdException w:name="List Table 5 Dark Accent 6" w:uiPriority="50"/>
     <w:lsdException w:name="List Table 6 Colorful Accent 6" w:uiPriority="51"/>
     <w:lsdException w:name="List Table 7 Colorful Accent 6" w:uiPriority="52"/>
+    <w:lsdException w:name="Mention" w:semiHidden="1" w:unhideWhenUsed="1"/>
+    <w:lsdException w:name="Smart Hyperlink" w:semiHidden="1" w:unhideWhenUsed="1"/>
   </w:latentStyles>
   <w:style w:type="paragraph" w:default="1" w:styleId="Normal">
     <w:name w:val="Normal"/>
@@ -9540,7 +10704,7 @@
 </file>
 
 <file path=customXml/itemProps1.xml><?xml version="1.0" encoding="utf-8"?>
-<ds:datastoreItem xmlns:ds="http://schemas.openxmlformats.org/officeDocument/2006/customXml" ds:itemID="{10ACAE0C-33B3-2C41-8E41-D408B3899FED}">
+<ds:datastoreItem xmlns:ds="http://schemas.openxmlformats.org/officeDocument/2006/customXml" ds:itemID="{F3D93017-FE2F-A748-8B55-889208F22334}">
   <ds:schemaRefs>
     <ds:schemaRef ds:uri="http://schemas.openxmlformats.org/officeDocument/2006/bibliography"/>
   </ds:schemaRefs>

</xml_diff>

<commit_message>
Updated docs and release notes
</commit_message>
<xml_diff>
--- a/Documents/External/Registration_Android_Release-Report.docx
+++ b/Documents/External/Registration_Android_Release-Report.docx
@@ -1429,25 +1429,7 @@
                 <w:sz w:val="16"/>
                 <w:szCs w:val="16"/>
               </w:rPr>
-              <w:t>7.</w:t>
-            </w:r>
-            <w:proofErr w:type="gramStart"/>
-            <w:r>
-              <w:rPr>
-                <w:rFonts w:ascii="Arial" w:hAnsi="Arial" w:cs="Arial"/>
-                <w:sz w:val="16"/>
-                <w:szCs w:val="16"/>
-              </w:rPr>
-              <w:t>0..</w:t>
-            </w:r>
-            <w:proofErr w:type="gramEnd"/>
-            <w:r>
-              <w:rPr>
-                <w:rFonts w:ascii="Arial" w:hAnsi="Arial" w:cs="Arial"/>
-                <w:sz w:val="16"/>
-                <w:szCs w:val="16"/>
-              </w:rPr>
-              <w:t>0</w:t>
+              <w:t>7.0..0</w:t>
             </w:r>
           </w:p>
         </w:tc>
@@ -1774,6 +1756,121 @@
                 <w:szCs w:val="16"/>
               </w:rPr>
               <w:t>Release version 8.3.0</w:t>
+            </w:r>
+          </w:p>
+        </w:tc>
+      </w:tr>
+      <w:tr>
+        <w:trPr>
+          <w:trHeight w:val="473"/>
+        </w:trPr>
+        <w:tc>
+          <w:tcPr>
+            <w:tcW w:w="990" w:type="dxa"/>
+          </w:tcPr>
+          <w:p>
+            <w:pPr>
+              <w:rPr>
+                <w:rFonts w:ascii="Arial" w:hAnsi="Arial" w:cs="Arial"/>
+                <w:sz w:val="16"/>
+                <w:szCs w:val="16"/>
+              </w:rPr>
+            </w:pPr>
+            <w:r>
+              <w:rPr>
+                <w:rFonts w:ascii="Arial" w:hAnsi="Arial" w:cs="Arial"/>
+                <w:sz w:val="16"/>
+                <w:szCs w:val="16"/>
+              </w:rPr>
+              <w:t>8.4.5</w:t>
+            </w:r>
+          </w:p>
+        </w:tc>
+        <w:tc>
+          <w:tcPr>
+            <w:tcW w:w="1260" w:type="dxa"/>
+          </w:tcPr>
+          <w:p>
+            <w:pPr>
+              <w:rPr>
+                <w:rFonts w:ascii="Arial" w:hAnsi="Arial" w:cs="Arial"/>
+                <w:sz w:val="16"/>
+                <w:szCs w:val="16"/>
+              </w:rPr>
+            </w:pPr>
+            <w:r>
+              <w:rPr>
+                <w:rFonts w:ascii="Arial" w:hAnsi="Arial" w:cs="Arial"/>
+                <w:sz w:val="16"/>
+                <w:szCs w:val="16"/>
+              </w:rPr>
+              <w:t>07-03-2017</w:t>
+            </w:r>
+          </w:p>
+        </w:tc>
+        <w:tc>
+          <w:tcPr>
+            <w:tcW w:w="1666" w:type="dxa"/>
+          </w:tcPr>
+          <w:p>
+            <w:pPr>
+              <w:rPr>
+                <w:rFonts w:ascii="Arial" w:hAnsi="Arial" w:cs="Arial"/>
+                <w:sz w:val="16"/>
+                <w:szCs w:val="16"/>
+              </w:rPr>
+            </w:pPr>
+            <w:r>
+              <w:rPr>
+                <w:rFonts w:ascii="Arial" w:hAnsi="Arial" w:cs="Arial"/>
+                <w:sz w:val="16"/>
+                <w:szCs w:val="16"/>
+              </w:rPr>
+              <w:t>Vinayakkumar G Udikeri</w:t>
+            </w:r>
+          </w:p>
+        </w:tc>
+        <w:tc>
+          <w:tcPr>
+            <w:tcW w:w="1823" w:type="dxa"/>
+          </w:tcPr>
+          <w:p>
+            <w:pPr>
+              <w:rPr>
+                <w:rFonts w:ascii="Arial" w:hAnsi="Arial" w:cs="Arial"/>
+                <w:sz w:val="16"/>
+                <w:szCs w:val="16"/>
+              </w:rPr>
+            </w:pPr>
+            <w:r>
+              <w:rPr>
+                <w:rFonts w:ascii="Arial" w:hAnsi="Arial" w:cs="Arial"/>
+                <w:sz w:val="16"/>
+                <w:szCs w:val="16"/>
+              </w:rPr>
+              <w:t>All</w:t>
+            </w:r>
+          </w:p>
+        </w:tc>
+        <w:tc>
+          <w:tcPr>
+            <w:tcW w:w="3288" w:type="dxa"/>
+          </w:tcPr>
+          <w:p>
+            <w:pPr>
+              <w:rPr>
+                <w:rFonts w:ascii="Arial" w:hAnsi="Arial" w:cs="Arial"/>
+                <w:sz w:val="16"/>
+                <w:szCs w:val="16"/>
+              </w:rPr>
+            </w:pPr>
+            <w:r>
+              <w:rPr>
+                <w:rFonts w:ascii="Arial" w:hAnsi="Arial" w:cs="Arial"/>
+                <w:sz w:val="16"/>
+                <w:szCs w:val="16"/>
+              </w:rPr>
+              <w:t>Release version 8.4.5</w:t>
             </w:r>
           </w:p>
         </w:tc>
@@ -1795,15 +1892,18 @@
         <w:tblLook w:val="00A0" w:firstRow="1" w:lastRow="0" w:firstColumn="1" w:lastColumn="0" w:noHBand="0" w:noVBand="0"/>
       </w:tblPr>
       <w:tblGrid>
-        <w:gridCol w:w="1701"/>
-        <w:gridCol w:w="2979"/>
-        <w:gridCol w:w="2160"/>
-        <w:gridCol w:w="2250"/>
+        <w:gridCol w:w="1706"/>
+        <w:gridCol w:w="2987"/>
+        <w:gridCol w:w="2166"/>
+        <w:gridCol w:w="2257"/>
       </w:tblGrid>
       <w:tr>
-        <w:tc>
-          <w:tcPr>
-            <w:tcW w:w="9090" w:type="dxa"/>
+        <w:trPr>
+          <w:trHeight w:val="356"/>
+        </w:trPr>
+        <w:tc>
+          <w:tcPr>
+            <w:tcW w:w="9116" w:type="dxa"/>
             <w:gridSpan w:val="4"/>
           </w:tcPr>
           <w:p>
@@ -1825,9 +1925,12 @@
         </w:tc>
       </w:tr>
       <w:tr>
-        <w:tc>
-          <w:tcPr>
-            <w:tcW w:w="1701" w:type="dxa"/>
+        <w:trPr>
+          <w:trHeight w:val="635"/>
+        </w:trPr>
+        <w:tc>
+          <w:tcPr>
+            <w:tcW w:w="1706" w:type="dxa"/>
           </w:tcPr>
           <w:p>
             <w:pPr>
@@ -1837,13 +1940,11 @@
               <w:spacing w:before="40" w:after="40"/>
               <w:rPr>
                 <w:rFonts w:ascii="Arial" w:hAnsi="Arial" w:cs="Arial"/>
-                <w:sz w:val="24"/>
-              </w:rPr>
-            </w:pPr>
-            <w:r>
-              <w:rPr>
-                <w:rFonts w:ascii="Arial" w:hAnsi="Arial" w:cs="Arial"/>
-                <w:sz w:val="24"/>
+              </w:rPr>
+            </w:pPr>
+            <w:r>
+              <w:rPr>
+                <w:rFonts w:ascii="Arial" w:hAnsi="Arial" w:cs="Arial"/>
               </w:rPr>
               <w:t>Project Name</w:t>
             </w:r>
@@ -1851,7 +1952,7 @@
         </w:tc>
         <w:tc>
           <w:tcPr>
-            <w:tcW w:w="2979" w:type="dxa"/>
+            <w:tcW w:w="2987" w:type="dxa"/>
           </w:tcPr>
           <w:p>
             <w:pPr>
@@ -1860,13 +1961,11 @@
               </w:tabs>
               <w:rPr>
                 <w:rFonts w:ascii="Arial" w:hAnsi="Arial" w:cs="Arial"/>
-                <w:sz w:val="24"/>
-              </w:rPr>
-            </w:pPr>
-            <w:r>
-              <w:rPr>
-                <w:rFonts w:ascii="Arial" w:hAnsi="Arial" w:cs="Arial"/>
-                <w:sz w:val="24"/>
+              </w:rPr>
+            </w:pPr>
+            <w:r>
+              <w:rPr>
+                <w:rFonts w:ascii="Arial" w:hAnsi="Arial" w:cs="Arial"/>
               </w:rPr>
               <w:t>Horizontal (User Registration)</w:t>
             </w:r>
@@ -1874,7 +1973,7 @@
         </w:tc>
         <w:tc>
           <w:tcPr>
-            <w:tcW w:w="2160" w:type="dxa"/>
+            <w:tcW w:w="2166" w:type="dxa"/>
           </w:tcPr>
           <w:p>
             <w:pPr>
@@ -1884,13 +1983,11 @@
               <w:spacing w:before="40" w:after="40"/>
               <w:rPr>
                 <w:rFonts w:ascii="Arial" w:hAnsi="Arial" w:cs="Arial"/>
-                <w:sz w:val="24"/>
-              </w:rPr>
-            </w:pPr>
-            <w:r>
-              <w:rPr>
-                <w:rFonts w:ascii="Arial" w:hAnsi="Arial" w:cs="Arial"/>
-                <w:sz w:val="24"/>
+              </w:rPr>
+            </w:pPr>
+            <w:r>
+              <w:rPr>
+                <w:rFonts w:ascii="Arial" w:hAnsi="Arial" w:cs="Arial"/>
               </w:rPr>
               <w:t>Project Identification</w:t>
             </w:r>
@@ -1898,7 +1995,7 @@
         </w:tc>
         <w:tc>
           <w:tcPr>
-            <w:tcW w:w="2250" w:type="dxa"/>
+            <w:tcW w:w="2256" w:type="dxa"/>
           </w:tcPr>
           <w:p>
             <w:pPr>
@@ -1908,13 +2005,11 @@
               <w:spacing w:before="40" w:after="40"/>
               <w:rPr>
                 <w:rFonts w:ascii="Arial" w:hAnsi="Arial" w:cs="Arial"/>
-                <w:sz w:val="24"/>
-              </w:rPr>
-            </w:pPr>
-            <w:r>
-              <w:rPr>
-                <w:rFonts w:ascii="Arial" w:hAnsi="Arial" w:cs="Arial"/>
-                <w:sz w:val="24"/>
+              </w:rPr>
+            </w:pPr>
+            <w:r>
+              <w:rPr>
+                <w:rFonts w:ascii="Arial" w:hAnsi="Arial" w:cs="Arial"/>
               </w:rPr>
               <w:t>NA</w:t>
             </w:r>
@@ -1922,9 +2017,12 @@
         </w:tc>
       </w:tr>
       <w:tr>
-        <w:tc>
-          <w:tcPr>
-            <w:tcW w:w="1701" w:type="dxa"/>
+        <w:trPr>
+          <w:trHeight w:val="635"/>
+        </w:trPr>
+        <w:tc>
+          <w:tcPr>
+            <w:tcW w:w="1706" w:type="dxa"/>
           </w:tcPr>
           <w:p>
             <w:pPr>
@@ -1934,13 +2032,11 @@
               <w:spacing w:before="40" w:after="40"/>
               <w:rPr>
                 <w:rFonts w:ascii="Arial" w:hAnsi="Arial" w:cs="Arial"/>
-                <w:sz w:val="24"/>
-              </w:rPr>
-            </w:pPr>
-            <w:r>
-              <w:rPr>
-                <w:rFonts w:ascii="Arial" w:hAnsi="Arial" w:cs="Arial"/>
-                <w:sz w:val="24"/>
+              </w:rPr>
+            </w:pPr>
+            <w:r>
+              <w:rPr>
+                <w:rFonts w:ascii="Arial" w:hAnsi="Arial" w:cs="Arial"/>
               </w:rPr>
               <w:t>Project Leader</w:t>
             </w:r>
@@ -1948,7 +2044,7 @@
         </w:tc>
         <w:tc>
           <w:tcPr>
-            <w:tcW w:w="2979" w:type="dxa"/>
+            <w:tcW w:w="2987" w:type="dxa"/>
           </w:tcPr>
           <w:p>
             <w:pPr>
@@ -1958,39 +2054,19 @@
               <w:spacing w:before="40" w:after="40"/>
               <w:rPr>
                 <w:rFonts w:ascii="Arial" w:hAnsi="Arial" w:cs="Arial"/>
-                <w:sz w:val="24"/>
-              </w:rPr>
-            </w:pPr>
-            <w:proofErr w:type="spellStart"/>
-            <w:r>
-              <w:rPr>
-                <w:rFonts w:ascii="Arial" w:hAnsi="Arial" w:cs="Arial"/>
-                <w:sz w:val="24"/>
-              </w:rPr>
-              <w:t>Sreenath</w:t>
-            </w:r>
-            <w:proofErr w:type="spellEnd"/>
-            <w:r>
-              <w:rPr>
-                <w:rFonts w:ascii="Arial" w:hAnsi="Arial" w:cs="Arial"/>
-                <w:sz w:val="24"/>
-              </w:rPr>
-              <w:t xml:space="preserve"> </w:t>
-            </w:r>
-            <w:proofErr w:type="spellStart"/>
-            <w:r>
-              <w:rPr>
-                <w:rFonts w:ascii="Arial" w:hAnsi="Arial" w:cs="Arial"/>
-                <w:sz w:val="24"/>
-              </w:rPr>
-              <w:t>Kooloth</w:t>
-            </w:r>
-            <w:proofErr w:type="spellEnd"/>
-          </w:p>
-        </w:tc>
-        <w:tc>
-          <w:tcPr>
-            <w:tcW w:w="2160" w:type="dxa"/>
+              </w:rPr>
+            </w:pPr>
+            <w:r>
+              <w:rPr>
+                <w:rFonts w:ascii="Arial" w:hAnsi="Arial" w:cs="Arial"/>
+              </w:rPr>
+              <w:t xml:space="preserve">Shaymala </w:t>
+            </w:r>
+          </w:p>
+        </w:tc>
+        <w:tc>
+          <w:tcPr>
+            <w:tcW w:w="2166" w:type="dxa"/>
           </w:tcPr>
           <w:p>
             <w:pPr>
@@ -2000,13 +2076,11 @@
               <w:spacing w:before="40" w:after="40"/>
               <w:rPr>
                 <w:rFonts w:ascii="Arial" w:hAnsi="Arial" w:cs="Arial"/>
-                <w:sz w:val="24"/>
-              </w:rPr>
-            </w:pPr>
-            <w:r>
-              <w:rPr>
-                <w:rFonts w:ascii="Arial" w:hAnsi="Arial" w:cs="Arial"/>
-                <w:sz w:val="24"/>
+              </w:rPr>
+            </w:pPr>
+            <w:r>
+              <w:rPr>
+                <w:rFonts w:ascii="Arial" w:hAnsi="Arial" w:cs="Arial"/>
               </w:rPr>
               <w:t>Date</w:t>
             </w:r>
@@ -2014,7 +2088,7 @@
         </w:tc>
         <w:tc>
           <w:tcPr>
-            <w:tcW w:w="2250" w:type="dxa"/>
+            <w:tcW w:w="2256" w:type="dxa"/>
           </w:tcPr>
           <w:p>
             <w:pPr>
@@ -2024,23 +2098,30 @@
               <w:spacing w:before="40" w:after="40"/>
               <w:rPr>
                 <w:rFonts w:ascii="Arial" w:hAnsi="Arial" w:cs="Arial"/>
-                <w:sz w:val="24"/>
-              </w:rPr>
-            </w:pPr>
-            <w:r>
-              <w:rPr>
-                <w:rFonts w:ascii="Arial" w:hAnsi="Arial" w:cs="Arial"/>
-                <w:sz w:val="24"/>
-              </w:rPr>
-              <w:t>02-Dec-2016</w:t>
+              </w:rPr>
+            </w:pPr>
+            <w:r>
+              <w:rPr>
+                <w:rFonts w:ascii="Arial" w:hAnsi="Arial" w:cs="Arial"/>
+              </w:rPr>
+              <w:t>07-Mar</w:t>
+            </w:r>
+            <w:r>
+              <w:rPr>
+                <w:rFonts w:ascii="Arial" w:hAnsi="Arial" w:cs="Arial"/>
+              </w:rPr>
+              <w:t>-2016</w:t>
             </w:r>
           </w:p>
         </w:tc>
       </w:tr>
       <w:tr>
-        <w:tc>
-          <w:tcPr>
-            <w:tcW w:w="1701" w:type="dxa"/>
+        <w:trPr>
+          <w:trHeight w:val="650"/>
+        </w:trPr>
+        <w:tc>
+          <w:tcPr>
+            <w:tcW w:w="1706" w:type="dxa"/>
           </w:tcPr>
           <w:p>
             <w:pPr>
@@ -2050,13 +2131,11 @@
               <w:spacing w:before="40" w:after="40"/>
               <w:rPr>
                 <w:rFonts w:ascii="Arial" w:hAnsi="Arial" w:cs="Arial"/>
-                <w:sz w:val="24"/>
-              </w:rPr>
-            </w:pPr>
-            <w:r>
-              <w:rPr>
-                <w:rFonts w:ascii="Arial" w:hAnsi="Arial" w:cs="Arial"/>
-                <w:sz w:val="24"/>
+              </w:rPr>
+            </w:pPr>
+            <w:r>
+              <w:rPr>
+                <w:rFonts w:ascii="Arial" w:hAnsi="Arial" w:cs="Arial"/>
               </w:rPr>
               <w:t xml:space="preserve">Quality Leader </w:t>
             </w:r>
@@ -2064,7 +2143,7 @@
         </w:tc>
         <w:tc>
           <w:tcPr>
-            <w:tcW w:w="2979" w:type="dxa"/>
+            <w:tcW w:w="2987" w:type="dxa"/>
           </w:tcPr>
           <w:p>
             <w:pPr>
@@ -2074,23 +2153,19 @@
               <w:spacing w:before="40" w:after="40"/>
               <w:rPr>
                 <w:rFonts w:ascii="Arial" w:hAnsi="Arial" w:cs="Arial"/>
-                <w:sz w:val="24"/>
-              </w:rPr>
-            </w:pPr>
-            <w:proofErr w:type="spellStart"/>
-            <w:r>
-              <w:rPr>
-                <w:rFonts w:ascii="Arial" w:hAnsi="Arial" w:cs="Arial"/>
-                <w:sz w:val="24"/>
+              </w:rPr>
+            </w:pPr>
+            <w:r>
+              <w:rPr>
+                <w:rFonts w:ascii="Arial" w:hAnsi="Arial" w:cs="Arial"/>
               </w:rPr>
               <w:t>Sudhir</w:t>
             </w:r>
-            <w:proofErr w:type="spellEnd"/>
-          </w:p>
-        </w:tc>
-        <w:tc>
-          <w:tcPr>
-            <w:tcW w:w="2160" w:type="dxa"/>
+          </w:p>
+        </w:tc>
+        <w:tc>
+          <w:tcPr>
+            <w:tcW w:w="2166" w:type="dxa"/>
           </w:tcPr>
           <w:p>
             <w:pPr>
@@ -2100,13 +2175,11 @@
               <w:spacing w:before="40" w:after="40"/>
               <w:rPr>
                 <w:rFonts w:ascii="Arial" w:hAnsi="Arial" w:cs="Arial"/>
-                <w:sz w:val="24"/>
-              </w:rPr>
-            </w:pPr>
-            <w:r>
-              <w:rPr>
-                <w:rFonts w:ascii="Arial" w:hAnsi="Arial" w:cs="Arial"/>
-                <w:sz w:val="24"/>
+              </w:rPr>
+            </w:pPr>
+            <w:r>
+              <w:rPr>
+                <w:rFonts w:ascii="Arial" w:hAnsi="Arial" w:cs="Arial"/>
               </w:rPr>
               <w:t>Form Filled by</w:t>
             </w:r>
@@ -2114,7 +2187,7 @@
         </w:tc>
         <w:tc>
           <w:tcPr>
-            <w:tcW w:w="2250" w:type="dxa"/>
+            <w:tcW w:w="2256" w:type="dxa"/>
           </w:tcPr>
           <w:p>
             <w:pPr>
@@ -2124,7 +2197,6 @@
               <w:spacing w:before="40" w:after="40"/>
               <w:rPr>
                 <w:rFonts w:ascii="Arial" w:hAnsi="Arial" w:cs="Arial"/>
-                <w:sz w:val="24"/>
               </w:rPr>
             </w:pPr>
             <w:r>
@@ -2138,11 +2210,11 @@
       </w:tr>
       <w:tr>
         <w:trPr>
-          <w:trHeight w:val="653"/>
+          <w:trHeight w:val="660"/>
         </w:trPr>
         <w:tc>
           <w:tcPr>
-            <w:tcW w:w="1701" w:type="dxa"/>
+            <w:tcW w:w="1706" w:type="dxa"/>
           </w:tcPr>
           <w:p>
             <w:pPr>
@@ -2152,13 +2224,11 @@
               <w:spacing w:before="40" w:after="40"/>
               <w:rPr>
                 <w:rFonts w:ascii="Arial" w:hAnsi="Arial" w:cs="Arial"/>
-                <w:sz w:val="24"/>
-              </w:rPr>
-            </w:pPr>
-            <w:r>
-              <w:rPr>
-                <w:rFonts w:ascii="Arial" w:hAnsi="Arial" w:cs="Arial"/>
-                <w:sz w:val="24"/>
+              </w:rPr>
+            </w:pPr>
+            <w:r>
+              <w:rPr>
+                <w:rFonts w:ascii="Arial" w:hAnsi="Arial" w:cs="Arial"/>
               </w:rPr>
               <w:t xml:space="preserve">Name      </w:t>
             </w:r>
@@ -2171,13 +2241,11 @@
               <w:spacing w:before="40" w:after="40"/>
               <w:rPr>
                 <w:rFonts w:ascii="Arial" w:hAnsi="Arial" w:cs="Arial"/>
-                <w:sz w:val="24"/>
-              </w:rPr>
-            </w:pPr>
-            <w:r>
-              <w:rPr>
-                <w:rFonts w:ascii="Arial" w:hAnsi="Arial" w:cs="Arial"/>
-                <w:sz w:val="24"/>
+              </w:rPr>
+            </w:pPr>
+            <w:r>
+              <w:rPr>
+                <w:rFonts w:ascii="Arial" w:hAnsi="Arial" w:cs="Arial"/>
               </w:rPr>
               <w:t xml:space="preserve">            Address </w:t>
             </w:r>
@@ -2190,13 +2258,11 @@
               <w:spacing w:before="40" w:after="40"/>
               <w:rPr>
                 <w:rFonts w:ascii="Arial" w:hAnsi="Arial" w:cs="Arial"/>
-                <w:sz w:val="24"/>
-              </w:rPr>
-            </w:pPr>
-            <w:r>
-              <w:rPr>
-                <w:rFonts w:ascii="Arial" w:hAnsi="Arial" w:cs="Arial"/>
-                <w:sz w:val="24"/>
+              </w:rPr>
+            </w:pPr>
+            <w:r>
+              <w:rPr>
+                <w:rFonts w:ascii="Arial" w:hAnsi="Arial" w:cs="Arial"/>
               </w:rPr>
               <w:t xml:space="preserve">               Phone</w:t>
             </w:r>
@@ -2209,13 +2275,11 @@
               <w:spacing w:before="40" w:after="40"/>
               <w:rPr>
                 <w:rFonts w:ascii="Arial" w:hAnsi="Arial" w:cs="Arial"/>
-                <w:sz w:val="24"/>
-              </w:rPr>
-            </w:pPr>
-            <w:r>
-              <w:rPr>
-                <w:rFonts w:ascii="Arial" w:hAnsi="Arial" w:cs="Arial"/>
-                <w:sz w:val="24"/>
+              </w:rPr>
+            </w:pPr>
+            <w:r>
+              <w:rPr>
+                <w:rFonts w:ascii="Arial" w:hAnsi="Arial" w:cs="Arial"/>
               </w:rPr>
               <w:t xml:space="preserve">                   Fax</w:t>
             </w:r>
@@ -2223,7 +2287,7 @@
         </w:tc>
         <w:tc>
           <w:tcPr>
-            <w:tcW w:w="7389" w:type="dxa"/>
+            <w:tcW w:w="7410" w:type="dxa"/>
             <w:gridSpan w:val="3"/>
           </w:tcPr>
           <w:p>
@@ -2234,13 +2298,11 @@
               <w:spacing w:before="40" w:after="40"/>
               <w:rPr>
                 <w:rFonts w:ascii="Arial" w:hAnsi="Arial" w:cs="Arial"/>
-                <w:sz w:val="24"/>
-              </w:rPr>
-            </w:pPr>
-            <w:r>
-              <w:rPr>
-                <w:rFonts w:ascii="Arial" w:hAnsi="Arial" w:cs="Arial"/>
-                <w:sz w:val="24"/>
+              </w:rPr>
+            </w:pPr>
+            <w:r>
+              <w:rPr>
+                <w:rFonts w:ascii="Arial" w:hAnsi="Arial" w:cs="Arial"/>
               </w:rPr>
               <w:t xml:space="preserve">All Project in CDP </w:t>
             </w:r>
@@ -2389,7 +2451,6 @@
                 <w:sz w:val="24"/>
               </w:rPr>
             </w:pPr>
-            <w:proofErr w:type="spellStart"/>
             <w:r>
               <w:rPr>
                 <w:rFonts w:ascii="Arial" w:hAnsi="Arial" w:cs="Arial"/>
@@ -2397,7 +2458,6 @@
               </w:rPr>
               <w:t>Sudhir</w:t>
             </w:r>
-            <w:proofErr w:type="spellEnd"/>
           </w:p>
         </w:tc>
         <w:tc>
@@ -2416,15 +2476,13 @@
                 <w:sz w:val="24"/>
               </w:rPr>
             </w:pPr>
-            <w:proofErr w:type="spellStart"/>
-            <w:r>
-              <w:rPr>
-                <w:rFonts w:ascii="Arial" w:hAnsi="Arial" w:cs="Arial"/>
-                <w:sz w:val="24"/>
-              </w:rPr>
-              <w:t>Sreenath</w:t>
-            </w:r>
-            <w:proofErr w:type="spellEnd"/>
+            <w:r>
+              <w:rPr>
+                <w:rFonts w:ascii="Arial" w:hAnsi="Arial" w:cs="Arial"/>
+                <w:sz w:val="24"/>
+              </w:rPr>
+              <w:t>Shyamal</w:t>
+            </w:r>
           </w:p>
         </w:tc>
       </w:tr>
@@ -2764,7 +2822,7 @@
           <w:b/>
           <w:sz w:val="24"/>
         </w:rPr>
-        <w:t>.3</w:t>
+        <w:t>.4.5</w:t>
       </w:r>
       <w:r>
         <w:rPr>
@@ -2772,7 +2830,7 @@
           <w:b/>
           <w:sz w:val="24"/>
         </w:rPr>
-        <w:t xml:space="preserve">.0 </w:t>
+        <w:t xml:space="preserve"> </w:t>
       </w:r>
     </w:p>
     <w:p>
@@ -2826,7 +2884,7 @@
           <w:sz w:val="24"/>
           <w:szCs w:val="24"/>
         </w:rPr>
-        <w:t>30-Dec</w:t>
+        <w:t>07-Mar</w:t>
       </w:r>
       <w:r>
         <w:rPr>
@@ -2853,7 +2911,7 @@
           <w:sz w:val="24"/>
           <w:szCs w:val="24"/>
         </w:rPr>
-        <w:t>6</w:t>
+        <w:t>7</w:t>
       </w:r>
     </w:p>
     <w:p>
@@ -3093,7 +3151,7 @@
           <w:sz w:val="24"/>
           <w:lang w:val="en-GB"/>
         </w:rPr>
-        <w:t>3</w:t>
+        <w:t>4</w:t>
       </w:r>
       <w:r>
         <w:rPr>
@@ -3109,7 +3167,7 @@
           <w:sz w:val="24"/>
           <w:lang w:val="en-GB"/>
         </w:rPr>
-        <w:t>0</w:t>
+        <w:t>5</w:t>
       </w:r>
       <w:r>
         <w:rPr>
@@ -3144,7 +3202,6 @@
           <w:lang w:val="en-GB"/>
         </w:rPr>
       </w:pPr>
-      <w:proofErr w:type="gramStart"/>
       <w:r>
         <w:rPr>
           <w:rFonts w:ascii="Arial" w:eastAsia="Times New Roman" w:hAnsi="Arial" w:cs="Arial"/>
@@ -3155,7 +3212,6 @@
         </w:rPr>
         <w:t>Links :</w:t>
       </w:r>
-      <w:proofErr w:type="gramEnd"/>
     </w:p>
     <w:p>
       <w:pPr>
@@ -3223,9 +3279,21 @@
             <w:szCs w:val="20"/>
             <w:lang w:val="en-US"/>
           </w:rPr>
-          <w:t>https://atlas.natlab.research.philips.com/stash/scm/ur/user_registration_android.git</w:t>
+          <w:t>https://bitbucket.atlas.philips.com/scm/ur/user_registration_android.git</w:t>
         </w:r>
       </w:hyperlink>
+    </w:p>
+    <w:p>
+      <w:pPr>
+        <w:pStyle w:val="PlainText"/>
+        <w:rPr>
+          <w:rStyle w:val="Hyperlink"/>
+          <w:rFonts w:ascii="Arial" w:eastAsia="Times New Roman" w:hAnsi="Arial" w:cs="Times New Roman"/>
+          <w:sz w:val="24"/>
+          <w:szCs w:val="20"/>
+          <w:lang w:val="en-US"/>
+        </w:rPr>
+      </w:pPr>
     </w:p>
     <w:p>
       <w:pPr>
@@ -3349,7 +3417,7 @@
           <w:sz w:val="26"/>
           <w:szCs w:val="26"/>
         </w:rPr>
-        <w:t>AB testing.</w:t>
+        <w:t>WeChat inetegarion</w:t>
       </w:r>
     </w:p>
     <w:p>
@@ -3375,15 +3443,7 @@
           <w:sz w:val="26"/>
           <w:szCs w:val="26"/>
         </w:rPr>
-        <w:t>Localization.</w:t>
-      </w:r>
-      <w:r>
-        <w:rPr>
-          <w:rFonts w:ascii="Helvetica" w:hAnsi="Helvetica" w:cs="Helvetica"/>
-          <w:sz w:val="26"/>
-          <w:szCs w:val="26"/>
-        </w:rPr>
-        <w:t xml:space="preserve"> </w:t>
+        <w:t>AB testing.</w:t>
       </w:r>
     </w:p>
     <w:p>
@@ -3409,25 +3469,15 @@
           <w:sz w:val="26"/>
           <w:szCs w:val="26"/>
         </w:rPr>
-        <w:t xml:space="preserve">Secure Storage is now used form </w:t>
+        <w:t>Localization.</w:t>
       </w:r>
-      <w:proofErr w:type="spellStart"/>
       <w:r>
         <w:rPr>
           <w:rFonts w:ascii="Helvetica" w:hAnsi="Helvetica" w:cs="Helvetica"/>
           <w:sz w:val="26"/>
           <w:szCs w:val="26"/>
         </w:rPr>
-        <w:t>AppInfra</w:t>
-      </w:r>
-      <w:proofErr w:type="spellEnd"/>
-      <w:r>
-        <w:rPr>
-          <w:rFonts w:ascii="Helvetica" w:hAnsi="Helvetica" w:cs="Helvetica"/>
-          <w:sz w:val="26"/>
-          <w:szCs w:val="26"/>
-        </w:rPr>
-        <w:t>.</w:t>
+        <w:t xml:space="preserve"> </w:t>
       </w:r>
     </w:p>
     <w:p>
@@ -3447,23 +3497,13 @@
           <w:szCs w:val="26"/>
         </w:rPr>
       </w:pPr>
-      <w:proofErr w:type="spellStart"/>
       <w:r>
         <w:rPr>
           <w:rFonts w:ascii="Helvetica" w:hAnsi="Helvetica" w:cs="Helvetica"/>
           <w:sz w:val="26"/>
           <w:szCs w:val="26"/>
         </w:rPr>
-        <w:t>Stand alone</w:t>
-      </w:r>
-      <w:proofErr w:type="spellEnd"/>
-      <w:r>
-        <w:rPr>
-          <w:rFonts w:ascii="Helvetica" w:hAnsi="Helvetica" w:cs="Helvetica"/>
-          <w:sz w:val="26"/>
-          <w:szCs w:val="26"/>
-        </w:rPr>
-        <w:t xml:space="preserve"> server time component is removed </w:t>
+        <w:t>Secure Storage is now used form AppInfra.</w:t>
       </w:r>
     </w:p>
     <w:p>
@@ -3489,7 +3529,7 @@
           <w:sz w:val="26"/>
           <w:szCs w:val="26"/>
         </w:rPr>
-        <w:t>Some APIs are deprecated and removed.</w:t>
+        <w:t xml:space="preserve">Stand alone server time component is removed </w:t>
       </w:r>
     </w:p>
     <w:p>
@@ -3515,25 +3555,7 @@
           <w:sz w:val="26"/>
           <w:szCs w:val="26"/>
         </w:rPr>
-        <w:t xml:space="preserve">User events listener are now </w:t>
-      </w:r>
-      <w:proofErr w:type="gramStart"/>
-      <w:r>
-        <w:rPr>
-          <w:rFonts w:ascii="Helvetica" w:hAnsi="Helvetica" w:cs="Helvetica"/>
-          <w:sz w:val="26"/>
-          <w:szCs w:val="26"/>
-        </w:rPr>
-        <w:t>be</w:t>
-      </w:r>
-      <w:proofErr w:type="gramEnd"/>
-      <w:r>
-        <w:rPr>
-          <w:rFonts w:ascii="Helvetica" w:hAnsi="Helvetica" w:cs="Helvetica"/>
-          <w:sz w:val="26"/>
-          <w:szCs w:val="26"/>
-        </w:rPr>
-        <w:t xml:space="preserve"> listened form user object.</w:t>
+        <w:t>Some APIs are deprecated and removed.</w:t>
       </w:r>
     </w:p>
     <w:p>
@@ -3559,7 +3581,7 @@
           <w:sz w:val="26"/>
           <w:szCs w:val="26"/>
         </w:rPr>
-        <w:t>Code coverage is done up to 50%</w:t>
+        <w:t>User events listener are now be listened form user object.</w:t>
       </w:r>
     </w:p>
     <w:p>
@@ -3581,6 +3603,32 @@
       </w:pPr>
       <w:r>
         <w:rPr>
+          <w:rFonts w:ascii="Helvetica" w:hAnsi="Helvetica" w:cs="Helvetica"/>
+          <w:sz w:val="26"/>
+          <w:szCs w:val="26"/>
+        </w:rPr>
+        <w:t>Code coverage is done up to 50%</w:t>
+      </w:r>
+    </w:p>
+    <w:p>
+      <w:pPr>
+        <w:pStyle w:val="ListParagraph"/>
+        <w:widowControl w:val="0"/>
+        <w:numPr>
+          <w:ilvl w:val="0"/>
+          <w:numId w:val="4"/>
+        </w:numPr>
+        <w:autoSpaceDE w:val="0"/>
+        <w:autoSpaceDN w:val="0"/>
+        <w:adjustRightInd w:val="0"/>
+        <w:rPr>
+          <w:rFonts w:ascii="Helvetica" w:hAnsi="Helvetica" w:cs="Helvetica"/>
+          <w:sz w:val="26"/>
+          <w:szCs w:val="26"/>
+        </w:rPr>
+      </w:pPr>
+      <w:r>
+        <w:rPr>
           <w:rFonts w:ascii="Helvetica Neue" w:hAnsi="Helvetica Neue" w:cs="Helvetica Neue"/>
           <w:sz w:val="24"/>
           <w:szCs w:val="24"/>
@@ -3674,6 +3722,7 @@
         <w:rPr>
           <w:rFonts w:ascii="Arial" w:hAnsi="Arial" w:cs="Arial"/>
         </w:rPr>
+        <w:lastRenderedPageBreak/>
         <w:t>O</w:t>
       </w:r>
       <w:r>
@@ -3700,7 +3749,6 @@
           <w:b/>
           <w:sz w:val="24"/>
         </w:rPr>
-        <w:lastRenderedPageBreak/>
         <w:t>Known Bugs and Workarounds:</w:t>
       </w:r>
     </w:p>
@@ -3723,54 +3771,8 @@
           <w:sz w:val="24"/>
           <w:szCs w:val="24"/>
         </w:rPr>
-        <w:t xml:space="preserve">Activation blocked by </w:t>
+        <w:t>Activation blocked by Ghostery in firefox and waterfox</w:t>
       </w:r>
-      <w:proofErr w:type="spellStart"/>
-      <w:r>
-        <w:rPr>
-          <w:rFonts w:ascii="Arial" w:hAnsi="Arial" w:cs="Arial"/>
-          <w:sz w:val="24"/>
-          <w:szCs w:val="24"/>
-        </w:rPr>
-        <w:t>Ghostery</w:t>
-      </w:r>
-      <w:proofErr w:type="spellEnd"/>
-      <w:r>
-        <w:rPr>
-          <w:rFonts w:ascii="Arial" w:hAnsi="Arial" w:cs="Arial"/>
-          <w:sz w:val="24"/>
-          <w:szCs w:val="24"/>
-        </w:rPr>
-        <w:t xml:space="preserve"> in </w:t>
-      </w:r>
-      <w:proofErr w:type="spellStart"/>
-      <w:r>
-        <w:rPr>
-          <w:rFonts w:ascii="Arial" w:hAnsi="Arial" w:cs="Arial"/>
-          <w:sz w:val="24"/>
-          <w:szCs w:val="24"/>
-        </w:rPr>
-        <w:t>firefox</w:t>
-      </w:r>
-      <w:proofErr w:type="spellEnd"/>
-      <w:r>
-        <w:rPr>
-          <w:rFonts w:ascii="Arial" w:hAnsi="Arial" w:cs="Arial"/>
-          <w:sz w:val="24"/>
-          <w:szCs w:val="24"/>
-        </w:rPr>
-        <w:t xml:space="preserve"> and </w:t>
-      </w:r>
-      <w:proofErr w:type="spellStart"/>
-      <w:r>
-        <w:rPr>
-          <w:rFonts w:ascii="Arial" w:hAnsi="Arial" w:cs="Arial"/>
-          <w:sz w:val="24"/>
-          <w:szCs w:val="24"/>
-        </w:rPr>
-        <w:t>waterfox</w:t>
-      </w:r>
-      <w:proofErr w:type="spellEnd"/>
       <w:r>
         <w:rPr>
           <w:rFonts w:ascii="Arial" w:hAnsi="Arial" w:cs="Arial"/>
@@ -3905,19 +3907,8 @@
           <w:sz w:val="24"/>
           <w:lang w:val="en-GB"/>
         </w:rPr>
-        <w:t xml:space="preserve"> </w:t>
+        <w:t xml:space="preserve"> Configuration :</w:t>
       </w:r>
-      <w:proofErr w:type="gramStart"/>
-      <w:r>
-        <w:rPr>
-          <w:rFonts w:ascii="Arial" w:hAnsi="Arial" w:cs="Arial"/>
-          <w:b/>
-          <w:sz w:val="24"/>
-          <w:lang w:val="en-GB"/>
-        </w:rPr>
-        <w:t>Configuration :</w:t>
-      </w:r>
-      <w:proofErr w:type="gramEnd"/>
       <w:r>
         <w:rPr>
           <w:rFonts w:ascii="Arial" w:hAnsi="Arial" w:cs="Arial"/>
@@ -3959,19 +3950,8 @@
           <w:sz w:val="24"/>
           <w:lang w:val="en-GB"/>
         </w:rPr>
-        <w:t xml:space="preserve"> </w:t>
+        <w:t xml:space="preserve"> Environment :</w:t>
       </w:r>
-      <w:proofErr w:type="gramStart"/>
-      <w:r>
-        <w:rPr>
-          <w:rFonts w:ascii="Arial" w:hAnsi="Arial" w:cs="Arial"/>
-          <w:b/>
-          <w:sz w:val="24"/>
-          <w:lang w:val="en-GB"/>
-        </w:rPr>
-        <w:t>Environment :</w:t>
-      </w:r>
-      <w:proofErr w:type="gramEnd"/>
       <w:r>
         <w:rPr>
           <w:rFonts w:ascii="Arial" w:hAnsi="Arial" w:cs="Arial"/>
@@ -4061,25 +4041,36 @@
         </w:rPr>
         <w:t>in Rally</w:t>
       </w:r>
-      <w:r>
-        <w:rPr>
-          <w:rFonts w:ascii="Arial" w:hAnsi="Arial" w:cs="Arial"/>
+      <w:bookmarkStart w:id="0" w:name="_GoBack"/>
+      <w:bookmarkEnd w:id="0"/>
+    </w:p>
+    <w:p>
+      <w:pPr>
+        <w:pStyle w:val="NormalWeb"/>
+        <w:rPr>
+          <w:rFonts w:asciiTheme="majorHAnsi" w:hAnsiTheme="majorHAnsi"/>
           <w:b/>
-          <w:sz w:val="24"/>
-        </w:rPr>
-        <w:t>:</w:t>
-      </w:r>
+        </w:rPr>
+      </w:pPr>
     </w:p>
-    <w:p/>
+    <w:p>
+      <w:pPr>
+        <w:pStyle w:val="NormalWeb"/>
+        <w:rPr>
+          <w:rFonts w:asciiTheme="majorHAnsi" w:hAnsiTheme="majorHAnsi"/>
+          <w:b/>
+        </w:rPr>
+      </w:pPr>
+    </w:p>
     <w:tbl>
       <w:tblPr>
-        <w:tblW w:w="9360" w:type="dxa"/>
+        <w:tblW w:w="8299" w:type="dxa"/>
         <w:tblInd w:w="108" w:type="dxa"/>
         <w:tblLook w:val="04A0" w:firstRow="1" w:lastRow="0" w:firstColumn="1" w:lastColumn="0" w:noHBand="0" w:noVBand="1"/>
       </w:tblPr>
       <w:tblGrid>
-        <w:gridCol w:w="1217"/>
-        <w:gridCol w:w="8602"/>
+        <w:gridCol w:w="1300"/>
+        <w:gridCol w:w="6999"/>
       </w:tblGrid>
       <w:tr>
         <w:trPr>
@@ -4087,7 +4078,7 @@
         </w:trPr>
         <w:tc>
           <w:tcPr>
-            <w:tcW w:w="758" w:type="dxa"/>
+            <w:tcW w:w="1300" w:type="dxa"/>
             <w:tcBorders>
               <w:top w:val="nil"/>
               <w:left w:val="nil"/>
@@ -4100,28 +4091,14 @@
             <w:hideMark/>
           </w:tcPr>
           <w:p>
-            <w:pPr>
-              <w:rPr>
-                <w:rFonts w:ascii="Arial" w:hAnsi="Arial" w:cs="Arial"/>
-                <w:color w:val="000000"/>
-                <w:sz w:val="24"/>
-                <w:szCs w:val="24"/>
-              </w:rPr>
-            </w:pPr>
-            <w:r>
-              <w:rPr>
-                <w:rFonts w:ascii="Arial" w:hAnsi="Arial" w:cs="Arial"/>
-                <w:color w:val="000000"/>
-                <w:sz w:val="24"/>
-                <w:szCs w:val="24"/>
-              </w:rPr>
-              <w:t>DE12870</w:t>
-            </w:r>
-          </w:p>
-        </w:tc>
-        <w:tc>
-          <w:tcPr>
-            <w:tcW w:w="8602" w:type="dxa"/>
+            <w:r>
+              <w:t>DE15300</w:t>
+            </w:r>
+          </w:p>
+        </w:tc>
+        <w:tc>
+          <w:tcPr>
+            <w:tcW w:w="6999" w:type="dxa"/>
             <w:tcBorders>
               <w:top w:val="nil"/>
               <w:left w:val="nil"/>
@@ -4134,62 +4111,8 @@
             <w:hideMark/>
           </w:tcPr>
           <w:p>
-            <w:pPr>
-              <w:rPr>
-                <w:rFonts w:ascii="Arial" w:hAnsi="Arial" w:cs="Arial"/>
-                <w:color w:val="000000"/>
-                <w:sz w:val="24"/>
-                <w:szCs w:val="24"/>
-              </w:rPr>
-            </w:pPr>
-            <w:r>
-              <w:rPr>
-                <w:rFonts w:ascii="Arial" w:hAnsi="Arial" w:cs="Arial"/>
-                <w:color w:val="000000"/>
-                <w:sz w:val="24"/>
-                <w:szCs w:val="24"/>
-              </w:rPr>
-              <w:t>[ANDROID-</w:t>
-            </w:r>
-            <w:proofErr w:type="spellStart"/>
-            <w:r>
-              <w:rPr>
-                <w:rFonts w:ascii="Arial" w:hAnsi="Arial" w:cs="Arial"/>
-                <w:color w:val="000000"/>
-                <w:sz w:val="24"/>
-                <w:szCs w:val="24"/>
-              </w:rPr>
-              <w:t>OneRoof</w:t>
-            </w:r>
-            <w:proofErr w:type="spellEnd"/>
-            <w:r>
-              <w:rPr>
-                <w:rFonts w:ascii="Arial" w:hAnsi="Arial" w:cs="Arial"/>
-                <w:color w:val="000000"/>
-                <w:sz w:val="24"/>
-                <w:szCs w:val="24"/>
-              </w:rPr>
-              <w:t xml:space="preserve">] </w:t>
-            </w:r>
-            <w:proofErr w:type="spellStart"/>
-            <w:r>
-              <w:rPr>
-                <w:rFonts w:ascii="Arial" w:hAnsi="Arial" w:cs="Arial"/>
-                <w:color w:val="000000"/>
-                <w:sz w:val="24"/>
-                <w:szCs w:val="24"/>
-              </w:rPr>
-              <w:t>AppFramework</w:t>
-            </w:r>
-            <w:proofErr w:type="spellEnd"/>
-            <w:r>
-              <w:rPr>
-                <w:rFonts w:ascii="Arial" w:hAnsi="Arial" w:cs="Arial"/>
-                <w:color w:val="000000"/>
-                <w:sz w:val="24"/>
-                <w:szCs w:val="24"/>
-              </w:rPr>
-              <w:t xml:space="preserve"> header is overlapped with welcome screen</w:t>
+            <w:r>
+              <w:t>[Tuscany] HSDP login still failed even though URL’s are available in service discovery.</w:t>
             </w:r>
           </w:p>
         </w:tc>
@@ -4200,7 +4123,7 @@
         </w:trPr>
         <w:tc>
           <w:tcPr>
-            <w:tcW w:w="758" w:type="dxa"/>
+            <w:tcW w:w="1300" w:type="dxa"/>
             <w:tcBorders>
               <w:top w:val="nil"/>
               <w:left w:val="nil"/>
@@ -4213,28 +4136,14 @@
             <w:hideMark/>
           </w:tcPr>
           <w:p>
-            <w:pPr>
-              <w:rPr>
-                <w:rFonts w:ascii="Arial" w:hAnsi="Arial" w:cs="Arial"/>
-                <w:color w:val="000000"/>
-                <w:sz w:val="24"/>
-                <w:szCs w:val="24"/>
-              </w:rPr>
-            </w:pPr>
-            <w:r>
-              <w:rPr>
-                <w:rFonts w:ascii="Arial" w:hAnsi="Arial" w:cs="Arial"/>
-                <w:color w:val="000000"/>
-                <w:sz w:val="24"/>
-                <w:szCs w:val="24"/>
-              </w:rPr>
-              <w:t>DE13041</w:t>
-            </w:r>
-          </w:p>
-        </w:tc>
-        <w:tc>
-          <w:tcPr>
-            <w:tcW w:w="8602" w:type="dxa"/>
+            <w:r>
+              <w:t>DE15318</w:t>
+            </w:r>
+          </w:p>
+        </w:tc>
+        <w:tc>
+          <w:tcPr>
+            <w:tcW w:w="6999" w:type="dxa"/>
             <w:tcBorders>
               <w:top w:val="nil"/>
               <w:left w:val="nil"/>
@@ -4247,27 +4156,11 @@
             <w:hideMark/>
           </w:tcPr>
           <w:p>
-            <w:pPr>
-              <w:rPr>
-                <w:rFonts w:ascii="Arial" w:hAnsi="Arial" w:cs="Arial"/>
-                <w:color w:val="000000"/>
-                <w:sz w:val="24"/>
-                <w:szCs w:val="24"/>
-              </w:rPr>
-            </w:pPr>
-            <w:r>
-              <w:rPr>
-                <w:rFonts w:ascii="Arial" w:hAnsi="Arial" w:cs="Arial"/>
-                <w:color w:val="000000"/>
-                <w:sz w:val="24"/>
-                <w:szCs w:val="24"/>
-              </w:rPr>
-              <w:t>[ANDROID] Cosmetic issues with error messages</w:t>
-            </w:r>
-          </w:p>
-        </w:tc>
-        <w:bookmarkStart w:id="0" w:name="_GoBack"/>
-        <w:bookmarkEnd w:id="0"/>
+            <w:r>
+              <w:t>UserRegistration [Android]: Missing icons on error messages</w:t>
+            </w:r>
+          </w:p>
+        </w:tc>
       </w:tr>
       <w:tr>
         <w:trPr>
@@ -4275,7 +4168,7 @@
         </w:trPr>
         <w:tc>
           <w:tcPr>
-            <w:tcW w:w="758" w:type="dxa"/>
+            <w:tcW w:w="1300" w:type="dxa"/>
             <w:tcBorders>
               <w:top w:val="nil"/>
               <w:left w:val="nil"/>
@@ -4288,28 +4181,14 @@
             <w:hideMark/>
           </w:tcPr>
           <w:p>
-            <w:pPr>
-              <w:rPr>
-                <w:rFonts w:ascii="Arial" w:hAnsi="Arial" w:cs="Arial"/>
-                <w:color w:val="000000"/>
-                <w:sz w:val="24"/>
-                <w:szCs w:val="24"/>
-              </w:rPr>
-            </w:pPr>
-            <w:r>
-              <w:rPr>
-                <w:rFonts w:ascii="Arial" w:hAnsi="Arial" w:cs="Arial"/>
-                <w:color w:val="000000"/>
-                <w:sz w:val="24"/>
-                <w:szCs w:val="24"/>
-              </w:rPr>
-              <w:t>DE13226</w:t>
-            </w:r>
-          </w:p>
-        </w:tc>
-        <w:tc>
-          <w:tcPr>
-            <w:tcW w:w="8602" w:type="dxa"/>
+            <w:r>
+              <w:t>DE15319</w:t>
+            </w:r>
+          </w:p>
+        </w:tc>
+        <w:tc>
+          <w:tcPr>
+            <w:tcW w:w="6999" w:type="dxa"/>
             <w:tcBorders>
               <w:top w:val="nil"/>
               <w:left w:val="nil"/>
@@ -4322,22 +4201,8 @@
             <w:hideMark/>
           </w:tcPr>
           <w:p>
-            <w:pPr>
-              <w:rPr>
-                <w:rFonts w:ascii="Arial" w:hAnsi="Arial" w:cs="Arial"/>
-                <w:color w:val="000000"/>
-                <w:sz w:val="24"/>
-                <w:szCs w:val="24"/>
-              </w:rPr>
-            </w:pPr>
-            <w:r>
-              <w:rPr>
-                <w:rFonts w:ascii="Arial" w:hAnsi="Arial" w:cs="Arial"/>
-                <w:color w:val="000000"/>
-                <w:sz w:val="24"/>
-                <w:szCs w:val="24"/>
-              </w:rPr>
-              <w:t>[ANDROID] First email to reset password is always wrong</w:t>
+            <w:r>
+              <w:t>UserRegistration [Android]: Incorrect line spacing on verification screen</w:t>
             </w:r>
           </w:p>
         </w:tc>
@@ -4348,7 +4213,7 @@
         </w:trPr>
         <w:tc>
           <w:tcPr>
-            <w:tcW w:w="758" w:type="dxa"/>
+            <w:tcW w:w="1300" w:type="dxa"/>
             <w:tcBorders>
               <w:top w:val="nil"/>
               <w:left w:val="nil"/>
@@ -4361,28 +4226,14 @@
             <w:hideMark/>
           </w:tcPr>
           <w:p>
-            <w:pPr>
-              <w:rPr>
-                <w:rFonts w:ascii="Arial" w:hAnsi="Arial" w:cs="Arial"/>
-                <w:color w:val="000000"/>
-                <w:sz w:val="24"/>
-                <w:szCs w:val="24"/>
-              </w:rPr>
-            </w:pPr>
-            <w:r>
-              <w:rPr>
-                <w:rFonts w:ascii="Arial" w:hAnsi="Arial" w:cs="Arial"/>
-                <w:color w:val="000000"/>
-                <w:sz w:val="24"/>
-                <w:szCs w:val="24"/>
-              </w:rPr>
-              <w:t>DE13279</w:t>
-            </w:r>
-          </w:p>
-        </w:tc>
-        <w:tc>
-          <w:tcPr>
-            <w:tcW w:w="8602" w:type="dxa"/>
+            <w:r>
+              <w:t>DE14374</w:t>
+            </w:r>
+          </w:p>
+        </w:tc>
+        <w:tc>
+          <w:tcPr>
+            <w:tcW w:w="6999" w:type="dxa"/>
             <w:tcBorders>
               <w:top w:val="nil"/>
               <w:left w:val="nil"/>
@@ -4395,22 +4246,8 @@
             <w:hideMark/>
           </w:tcPr>
           <w:p>
-            <w:pPr>
-              <w:rPr>
-                <w:rFonts w:ascii="Arial" w:hAnsi="Arial" w:cs="Arial"/>
-                <w:color w:val="000000"/>
-                <w:sz w:val="24"/>
-                <w:szCs w:val="24"/>
-              </w:rPr>
-            </w:pPr>
-            <w:r>
-              <w:rPr>
-                <w:rFonts w:ascii="Arial" w:hAnsi="Arial" w:cs="Arial"/>
-                <w:color w:val="000000"/>
-                <w:sz w:val="24"/>
-                <w:szCs w:val="24"/>
-              </w:rPr>
-              <w:t>Memory Leak Issue - USER REGISTRATION</w:t>
+            <w:r>
+              <w:t>[uGrow] activation email is not send to consumer, user not able to use the app</w:t>
             </w:r>
           </w:p>
         </w:tc>
@@ -4421,7 +4258,7 @@
         </w:trPr>
         <w:tc>
           <w:tcPr>
-            <w:tcW w:w="758" w:type="dxa"/>
+            <w:tcW w:w="1300" w:type="dxa"/>
             <w:tcBorders>
               <w:top w:val="nil"/>
               <w:left w:val="nil"/>
@@ -4434,28 +4271,14 @@
             <w:hideMark/>
           </w:tcPr>
           <w:p>
-            <w:pPr>
-              <w:rPr>
-                <w:rFonts w:ascii="Arial" w:hAnsi="Arial" w:cs="Arial"/>
-                <w:color w:val="000000"/>
-                <w:sz w:val="24"/>
-                <w:szCs w:val="24"/>
-              </w:rPr>
-            </w:pPr>
-            <w:r>
-              <w:rPr>
-                <w:rFonts w:ascii="Arial" w:hAnsi="Arial" w:cs="Arial"/>
-                <w:color w:val="000000"/>
-                <w:sz w:val="24"/>
-                <w:szCs w:val="24"/>
-              </w:rPr>
-              <w:t>DE13493</w:t>
-            </w:r>
-          </w:p>
-        </w:tc>
-        <w:tc>
-          <w:tcPr>
-            <w:tcW w:w="8602" w:type="dxa"/>
+            <w:r>
+              <w:t>DE14566</w:t>
+            </w:r>
+          </w:p>
+        </w:tc>
+        <w:tc>
+          <w:tcPr>
+            <w:tcW w:w="6999" w:type="dxa"/>
             <w:tcBorders>
               <w:top w:val="nil"/>
               <w:left w:val="nil"/>
@@ -4468,62 +4291,8 @@
             <w:hideMark/>
           </w:tcPr>
           <w:p>
-            <w:pPr>
-              <w:rPr>
-                <w:rFonts w:ascii="Arial" w:hAnsi="Arial" w:cs="Arial"/>
-                <w:color w:val="000000"/>
-                <w:sz w:val="24"/>
-                <w:szCs w:val="24"/>
-              </w:rPr>
-            </w:pPr>
-            <w:r>
-              <w:rPr>
-                <w:rFonts w:ascii="Arial" w:hAnsi="Arial" w:cs="Arial"/>
-                <w:color w:val="000000"/>
-                <w:sz w:val="24"/>
-                <w:szCs w:val="24"/>
-              </w:rPr>
-              <w:t xml:space="preserve">Tuscany- For Canada region, </w:t>
-            </w:r>
-            <w:proofErr w:type="spellStart"/>
-            <w:r>
-              <w:rPr>
-                <w:rFonts w:ascii="Arial" w:hAnsi="Arial" w:cs="Arial"/>
-                <w:color w:val="000000"/>
-                <w:sz w:val="24"/>
-                <w:szCs w:val="24"/>
-              </w:rPr>
-              <w:t>facebook</w:t>
-            </w:r>
-            <w:proofErr w:type="spellEnd"/>
-            <w:r>
-              <w:rPr>
-                <w:rFonts w:ascii="Arial" w:hAnsi="Arial" w:cs="Arial"/>
-                <w:color w:val="000000"/>
-                <w:sz w:val="24"/>
-                <w:szCs w:val="24"/>
-              </w:rPr>
-              <w:t xml:space="preserve"> login Country in </w:t>
-            </w:r>
-            <w:proofErr w:type="spellStart"/>
-            <w:r>
-              <w:rPr>
-                <w:rFonts w:ascii="Arial" w:hAnsi="Arial" w:cs="Arial"/>
-                <w:color w:val="000000"/>
-                <w:sz w:val="24"/>
-                <w:szCs w:val="24"/>
-              </w:rPr>
-              <w:t>Janrain</w:t>
-            </w:r>
-            <w:proofErr w:type="spellEnd"/>
-            <w:r>
-              <w:rPr>
-                <w:rFonts w:ascii="Arial" w:hAnsi="Arial" w:cs="Arial"/>
-                <w:color w:val="000000"/>
-                <w:sz w:val="24"/>
-                <w:szCs w:val="24"/>
-              </w:rPr>
-              <w:t xml:space="preserve"> displays as GB/US</w:t>
+            <w:r>
+              <w:t>Android Security Vulnerability: Insecure Storage in Shared Preferences</w:t>
             </w:r>
           </w:p>
         </w:tc>
@@ -4534,7 +4303,7 @@
         </w:trPr>
         <w:tc>
           <w:tcPr>
-            <w:tcW w:w="758" w:type="dxa"/>
+            <w:tcW w:w="1300" w:type="dxa"/>
             <w:tcBorders>
               <w:top w:val="nil"/>
               <w:left w:val="nil"/>
@@ -4547,28 +4316,14 @@
             <w:hideMark/>
           </w:tcPr>
           <w:p>
-            <w:pPr>
-              <w:rPr>
-                <w:rFonts w:ascii="Arial" w:hAnsi="Arial" w:cs="Arial"/>
-                <w:color w:val="000000"/>
-                <w:sz w:val="24"/>
-                <w:szCs w:val="24"/>
-              </w:rPr>
-            </w:pPr>
-            <w:r>
-              <w:rPr>
-                <w:rFonts w:ascii="Arial" w:hAnsi="Arial" w:cs="Arial"/>
-                <w:color w:val="000000"/>
-                <w:sz w:val="24"/>
-                <w:szCs w:val="24"/>
-              </w:rPr>
-              <w:t>DE13673</w:t>
-            </w:r>
-          </w:p>
-        </w:tc>
-        <w:tc>
-          <w:tcPr>
-            <w:tcW w:w="8602" w:type="dxa"/>
+            <w:r>
+              <w:t>DE14803</w:t>
+            </w:r>
+          </w:p>
+        </w:tc>
+        <w:tc>
+          <w:tcPr>
+            <w:tcW w:w="6999" w:type="dxa"/>
             <w:tcBorders>
               <w:top w:val="nil"/>
               <w:left w:val="nil"/>
@@ -4581,22 +4336,8 @@
             <w:hideMark/>
           </w:tcPr>
           <w:p>
-            <w:pPr>
-              <w:rPr>
-                <w:rFonts w:ascii="Arial" w:hAnsi="Arial" w:cs="Arial"/>
-                <w:color w:val="000000"/>
-                <w:sz w:val="24"/>
-                <w:szCs w:val="24"/>
-              </w:rPr>
-            </w:pPr>
-            <w:r>
-              <w:rPr>
-                <w:rFonts w:ascii="Arial" w:hAnsi="Arial" w:cs="Arial"/>
-                <w:color w:val="000000"/>
-                <w:sz w:val="24"/>
-                <w:szCs w:val="24"/>
-              </w:rPr>
-              <w:t>[ANDROID] ANR is seen on Splash activity while launching the app</w:t>
+            <w:r>
+              <w:t>User Registration 8.x ANR.</w:t>
             </w:r>
           </w:p>
         </w:tc>
@@ -4607,7 +4348,7 @@
         </w:trPr>
         <w:tc>
           <w:tcPr>
-            <w:tcW w:w="758" w:type="dxa"/>
+            <w:tcW w:w="1300" w:type="dxa"/>
             <w:tcBorders>
               <w:top w:val="nil"/>
               <w:left w:val="nil"/>
@@ -4620,28 +4361,14 @@
             <w:hideMark/>
           </w:tcPr>
           <w:p>
-            <w:pPr>
-              <w:rPr>
-                <w:rFonts w:ascii="Arial" w:hAnsi="Arial" w:cs="Arial"/>
-                <w:color w:val="000000"/>
-                <w:sz w:val="24"/>
-                <w:szCs w:val="24"/>
-              </w:rPr>
-            </w:pPr>
-            <w:r>
-              <w:rPr>
-                <w:rFonts w:ascii="Arial" w:hAnsi="Arial" w:cs="Arial"/>
-                <w:color w:val="000000"/>
-                <w:sz w:val="24"/>
-                <w:szCs w:val="24"/>
-              </w:rPr>
-              <w:t>DE13686</w:t>
-            </w:r>
-          </w:p>
-        </w:tc>
-        <w:tc>
-          <w:tcPr>
-            <w:tcW w:w="8602" w:type="dxa"/>
+            <w:r>
+              <w:t>DE14807</w:t>
+            </w:r>
+          </w:p>
+        </w:tc>
+        <w:tc>
+          <w:tcPr>
+            <w:tcW w:w="6999" w:type="dxa"/>
             <w:tcBorders>
               <w:top w:val="nil"/>
               <w:left w:val="nil"/>
@@ -4654,22 +4381,8 @@
             <w:hideMark/>
           </w:tcPr>
           <w:p>
-            <w:pPr>
-              <w:rPr>
-                <w:rFonts w:ascii="Arial" w:hAnsi="Arial" w:cs="Arial"/>
-                <w:color w:val="000000"/>
-                <w:sz w:val="24"/>
-                <w:szCs w:val="24"/>
-              </w:rPr>
-            </w:pPr>
-            <w:r>
-              <w:rPr>
-                <w:rFonts w:ascii="Arial" w:hAnsi="Arial" w:cs="Arial"/>
-                <w:color w:val="000000"/>
-                <w:sz w:val="24"/>
-                <w:szCs w:val="24"/>
-              </w:rPr>
-              <w:t>[Healthy Drinks- Android] Translation missing</w:t>
+            <w:r>
+              <w:t>User registration : permission error issue</w:t>
             </w:r>
           </w:p>
         </w:tc>
@@ -4680,7 +4393,7 @@
         </w:trPr>
         <w:tc>
           <w:tcPr>
-            <w:tcW w:w="758" w:type="dxa"/>
+            <w:tcW w:w="1300" w:type="dxa"/>
             <w:tcBorders>
               <w:top w:val="nil"/>
               <w:left w:val="nil"/>
@@ -4693,28 +4406,14 @@
             <w:hideMark/>
           </w:tcPr>
           <w:p>
-            <w:pPr>
-              <w:rPr>
-                <w:rFonts w:ascii="Arial" w:hAnsi="Arial" w:cs="Arial"/>
-                <w:color w:val="000000"/>
-                <w:sz w:val="24"/>
-                <w:szCs w:val="24"/>
-              </w:rPr>
-            </w:pPr>
-            <w:r>
-              <w:rPr>
-                <w:rFonts w:ascii="Arial" w:hAnsi="Arial" w:cs="Arial"/>
-                <w:color w:val="000000"/>
-                <w:sz w:val="24"/>
-                <w:szCs w:val="24"/>
-              </w:rPr>
-              <w:t>DE13849</w:t>
-            </w:r>
-          </w:p>
-        </w:tc>
-        <w:tc>
-          <w:tcPr>
-            <w:tcW w:w="8602" w:type="dxa"/>
+            <w:r>
+              <w:t>DE14939</w:t>
+            </w:r>
+          </w:p>
+        </w:tc>
+        <w:tc>
+          <w:tcPr>
+            <w:tcW w:w="6999" w:type="dxa"/>
             <w:tcBorders>
               <w:top w:val="nil"/>
               <w:left w:val="nil"/>
@@ -4727,64 +4426,8 @@
             <w:hideMark/>
           </w:tcPr>
           <w:p>
-            <w:pPr>
-              <w:rPr>
-                <w:rFonts w:ascii="Arial" w:hAnsi="Arial" w:cs="Arial"/>
-                <w:color w:val="000000"/>
-                <w:sz w:val="24"/>
-                <w:szCs w:val="24"/>
-              </w:rPr>
-            </w:pPr>
-            <w:r>
-              <w:rPr>
-                <w:rFonts w:ascii="Arial" w:hAnsi="Arial" w:cs="Arial"/>
-                <w:color w:val="000000"/>
-                <w:sz w:val="24"/>
-                <w:szCs w:val="24"/>
-              </w:rPr>
-              <w:t>[</w:t>
-            </w:r>
-            <w:proofErr w:type="spellStart"/>
-            <w:r>
-              <w:rPr>
-                <w:rFonts w:ascii="Arial" w:hAnsi="Arial" w:cs="Arial"/>
-                <w:color w:val="000000"/>
-                <w:sz w:val="24"/>
-                <w:szCs w:val="24"/>
-              </w:rPr>
-              <w:t>uGrow</w:t>
-            </w:r>
-            <w:proofErr w:type="spellEnd"/>
-            <w:r>
-              <w:rPr>
-                <w:rFonts w:ascii="Arial" w:hAnsi="Arial" w:cs="Arial"/>
-                <w:color w:val="000000"/>
-                <w:sz w:val="24"/>
-                <w:szCs w:val="24"/>
-              </w:rPr>
-              <w:t xml:space="preserve"> DE2672] App crash/Data loss observed whilst trying to logout from the application and when there was </w:t>
-            </w:r>
-            <w:proofErr w:type="spellStart"/>
-            <w:proofErr w:type="gramStart"/>
-            <w:r>
-              <w:rPr>
-                <w:rFonts w:ascii="Arial" w:hAnsi="Arial" w:cs="Arial"/>
-                <w:color w:val="000000"/>
-                <w:sz w:val="24"/>
-                <w:szCs w:val="24"/>
-              </w:rPr>
-              <w:t>a</w:t>
-            </w:r>
-            <w:proofErr w:type="spellEnd"/>
-            <w:proofErr w:type="gramEnd"/>
-            <w:r>
-              <w:rPr>
-                <w:rFonts w:ascii="Arial" w:hAnsi="Arial" w:cs="Arial"/>
-                <w:color w:val="000000"/>
-                <w:sz w:val="24"/>
-                <w:szCs w:val="24"/>
-              </w:rPr>
-              <w:t xml:space="preserve"> inconsistency with network connection.</w:t>
+            <w:r>
+              <w:t>CR for uGrow : Changes required in UR component in version 8.x.x</w:t>
             </w:r>
           </w:p>
         </w:tc>
@@ -4795,7 +4438,7 @@
         </w:trPr>
         <w:tc>
           <w:tcPr>
-            <w:tcW w:w="758" w:type="dxa"/>
+            <w:tcW w:w="1300" w:type="dxa"/>
             <w:tcBorders>
               <w:top w:val="nil"/>
               <w:left w:val="nil"/>
@@ -4808,28 +4451,14 @@
             <w:hideMark/>
           </w:tcPr>
           <w:p>
-            <w:pPr>
-              <w:rPr>
-                <w:rFonts w:ascii="Arial" w:hAnsi="Arial" w:cs="Arial"/>
-                <w:color w:val="000000"/>
-                <w:sz w:val="24"/>
-                <w:szCs w:val="24"/>
-              </w:rPr>
-            </w:pPr>
-            <w:r>
-              <w:rPr>
-                <w:rFonts w:ascii="Arial" w:hAnsi="Arial" w:cs="Arial"/>
-                <w:color w:val="000000"/>
-                <w:sz w:val="24"/>
-                <w:szCs w:val="24"/>
-              </w:rPr>
-              <w:t>DE13923</w:t>
-            </w:r>
-          </w:p>
-        </w:tc>
-        <w:tc>
-          <w:tcPr>
-            <w:tcW w:w="8602" w:type="dxa"/>
+            <w:r>
+              <w:t>DE14826</w:t>
+            </w:r>
+          </w:p>
+        </w:tc>
+        <w:tc>
+          <w:tcPr>
+            <w:tcW w:w="6999" w:type="dxa"/>
             <w:tcBorders>
               <w:top w:val="nil"/>
               <w:left w:val="nil"/>
@@ -4842,444 +4471,13 @@
             <w:hideMark/>
           </w:tcPr>
           <w:p>
-            <w:pPr>
-              <w:rPr>
-                <w:rFonts w:ascii="Arial" w:hAnsi="Arial" w:cs="Arial"/>
-                <w:color w:val="000000"/>
-                <w:sz w:val="24"/>
-                <w:szCs w:val="24"/>
-              </w:rPr>
-            </w:pPr>
-            <w:r>
-              <w:rPr>
-                <w:rFonts w:ascii="Arial" w:hAnsi="Arial" w:cs="Arial"/>
-                <w:color w:val="000000"/>
-                <w:sz w:val="24"/>
-                <w:szCs w:val="24"/>
-              </w:rPr>
-              <w:t>[</w:t>
-            </w:r>
-            <w:proofErr w:type="spellStart"/>
-            <w:r>
-              <w:rPr>
-                <w:rFonts w:ascii="Arial" w:hAnsi="Arial" w:cs="Arial"/>
-                <w:color w:val="000000"/>
-                <w:sz w:val="24"/>
-                <w:szCs w:val="24"/>
-              </w:rPr>
-              <w:t>uGrow</w:t>
-            </w:r>
-            <w:proofErr w:type="spellEnd"/>
-            <w:r>
-              <w:rPr>
-                <w:rFonts w:ascii="Arial" w:hAnsi="Arial" w:cs="Arial"/>
-                <w:color w:val="000000"/>
-                <w:sz w:val="24"/>
-                <w:szCs w:val="24"/>
-              </w:rPr>
-              <w:t xml:space="preserve"> PR DE2723] Crash seen on logout login several times</w:t>
-            </w:r>
-          </w:p>
-        </w:tc>
-      </w:tr>
-      <w:tr>
-        <w:trPr>
-          <w:trHeight w:val="320"/>
-        </w:trPr>
-        <w:tc>
-          <w:tcPr>
-            <w:tcW w:w="758" w:type="dxa"/>
-            <w:tcBorders>
-              <w:top w:val="nil"/>
-              <w:left w:val="nil"/>
-              <w:bottom w:val="nil"/>
-              <w:right w:val="nil"/>
-            </w:tcBorders>
-            <w:shd w:val="clear" w:color="auto" w:fill="auto"/>
-            <w:noWrap/>
-            <w:vAlign w:val="bottom"/>
-            <w:hideMark/>
-          </w:tcPr>
-          <w:p>
-            <w:pPr>
-              <w:rPr>
-                <w:rFonts w:ascii="Arial" w:hAnsi="Arial" w:cs="Arial"/>
-                <w:color w:val="000000"/>
-                <w:sz w:val="24"/>
-                <w:szCs w:val="24"/>
-              </w:rPr>
-            </w:pPr>
-            <w:r>
-              <w:rPr>
-                <w:rFonts w:ascii="Arial" w:hAnsi="Arial" w:cs="Arial"/>
-                <w:color w:val="000000"/>
-                <w:sz w:val="24"/>
-                <w:szCs w:val="24"/>
-              </w:rPr>
-              <w:t>DE13999</w:t>
-            </w:r>
-          </w:p>
-        </w:tc>
-        <w:tc>
-          <w:tcPr>
-            <w:tcW w:w="8602" w:type="dxa"/>
-            <w:tcBorders>
-              <w:top w:val="nil"/>
-              <w:left w:val="nil"/>
-              <w:bottom w:val="nil"/>
-              <w:right w:val="nil"/>
-            </w:tcBorders>
-            <w:shd w:val="clear" w:color="auto" w:fill="auto"/>
-            <w:noWrap/>
-            <w:vAlign w:val="bottom"/>
-            <w:hideMark/>
-          </w:tcPr>
-          <w:p>
-            <w:pPr>
-              <w:rPr>
-                <w:rFonts w:ascii="Arial" w:hAnsi="Arial" w:cs="Arial"/>
-                <w:color w:val="000000"/>
-                <w:sz w:val="24"/>
-                <w:szCs w:val="24"/>
-              </w:rPr>
-            </w:pPr>
-            <w:r>
-              <w:rPr>
-                <w:rFonts w:ascii="Arial" w:hAnsi="Arial" w:cs="Arial"/>
-                <w:color w:val="000000"/>
-                <w:sz w:val="24"/>
-                <w:szCs w:val="24"/>
-              </w:rPr>
-              <w:t>[-</w:t>
-            </w:r>
-            <w:proofErr w:type="spellStart"/>
-            <w:r>
-              <w:rPr>
-                <w:rFonts w:ascii="Arial" w:hAnsi="Arial" w:cs="Arial"/>
-                <w:color w:val="000000"/>
-                <w:sz w:val="24"/>
-                <w:szCs w:val="24"/>
-              </w:rPr>
-              <w:t>UgROW</w:t>
-            </w:r>
-            <w:proofErr w:type="spellEnd"/>
-            <w:r>
-              <w:rPr>
-                <w:rFonts w:ascii="Arial" w:hAnsi="Arial" w:cs="Arial"/>
-                <w:color w:val="000000"/>
-                <w:sz w:val="24"/>
-                <w:szCs w:val="24"/>
-              </w:rPr>
-              <w:t xml:space="preserve"> </w:t>
-            </w:r>
-            <w:proofErr w:type="spellStart"/>
-            <w:r>
-              <w:rPr>
-                <w:rFonts w:ascii="Arial" w:hAnsi="Arial" w:cs="Arial"/>
-                <w:color w:val="000000"/>
-                <w:sz w:val="24"/>
-                <w:szCs w:val="24"/>
-              </w:rPr>
-              <w:t>aNDROID</w:t>
-            </w:r>
-            <w:proofErr w:type="spellEnd"/>
-            <w:r>
-              <w:rPr>
-                <w:rFonts w:ascii="Arial" w:hAnsi="Arial" w:cs="Arial"/>
-                <w:color w:val="000000"/>
-                <w:sz w:val="24"/>
-                <w:szCs w:val="24"/>
-              </w:rPr>
-              <w:t xml:space="preserve"> DE</w:t>
-            </w:r>
-            <w:proofErr w:type="gramStart"/>
-            <w:r>
-              <w:rPr>
-                <w:rFonts w:ascii="Arial" w:hAnsi="Arial" w:cs="Arial"/>
-                <w:color w:val="000000"/>
-                <w:sz w:val="24"/>
-                <w:szCs w:val="24"/>
-              </w:rPr>
-              <w:t>2776]Field</w:t>
-            </w:r>
-            <w:proofErr w:type="gramEnd"/>
-            <w:r>
-              <w:rPr>
-                <w:rFonts w:ascii="Arial" w:hAnsi="Arial" w:cs="Arial"/>
-                <w:color w:val="000000"/>
-                <w:sz w:val="24"/>
-                <w:szCs w:val="24"/>
-              </w:rPr>
-              <w:t xml:space="preserve"> Crash Seen </w:t>
-            </w:r>
-            <w:proofErr w:type="spellStart"/>
-            <w:r>
-              <w:rPr>
-                <w:rFonts w:ascii="Arial" w:hAnsi="Arial" w:cs="Arial"/>
-                <w:color w:val="000000"/>
-                <w:sz w:val="24"/>
-                <w:szCs w:val="24"/>
-              </w:rPr>
-              <w:t>uGrow</w:t>
-            </w:r>
-            <w:proofErr w:type="spellEnd"/>
-            <w:r>
-              <w:rPr>
-                <w:rFonts w:ascii="Arial" w:hAnsi="Arial" w:cs="Arial"/>
-                <w:color w:val="000000"/>
-                <w:sz w:val="24"/>
-                <w:szCs w:val="24"/>
-              </w:rPr>
-              <w:t xml:space="preserve"> Android - Out Of Memory error</w:t>
-            </w:r>
-          </w:p>
-        </w:tc>
-      </w:tr>
-      <w:tr>
-        <w:trPr>
-          <w:trHeight w:val="320"/>
-        </w:trPr>
-        <w:tc>
-          <w:tcPr>
-            <w:tcW w:w="758" w:type="dxa"/>
-            <w:tcBorders>
-              <w:top w:val="nil"/>
-              <w:left w:val="nil"/>
-              <w:bottom w:val="nil"/>
-              <w:right w:val="nil"/>
-            </w:tcBorders>
-            <w:shd w:val="clear" w:color="auto" w:fill="auto"/>
-            <w:noWrap/>
-            <w:vAlign w:val="bottom"/>
-            <w:hideMark/>
-          </w:tcPr>
-          <w:p>
-            <w:pPr>
-              <w:rPr>
-                <w:rFonts w:ascii="Arial" w:hAnsi="Arial" w:cs="Arial"/>
-                <w:color w:val="000000"/>
-                <w:sz w:val="24"/>
-                <w:szCs w:val="24"/>
-              </w:rPr>
-            </w:pPr>
-            <w:r>
-              <w:rPr>
-                <w:rFonts w:ascii="Arial" w:hAnsi="Arial" w:cs="Arial"/>
-                <w:color w:val="000000"/>
-                <w:sz w:val="24"/>
-                <w:szCs w:val="24"/>
-              </w:rPr>
-              <w:t>DE14000</w:t>
-            </w:r>
-          </w:p>
-        </w:tc>
-        <w:tc>
-          <w:tcPr>
-            <w:tcW w:w="8602" w:type="dxa"/>
-            <w:tcBorders>
-              <w:top w:val="nil"/>
-              <w:left w:val="nil"/>
-              <w:bottom w:val="nil"/>
-              <w:right w:val="nil"/>
-            </w:tcBorders>
-            <w:shd w:val="clear" w:color="auto" w:fill="auto"/>
-            <w:noWrap/>
-            <w:vAlign w:val="bottom"/>
-            <w:hideMark/>
-          </w:tcPr>
-          <w:p>
-            <w:pPr>
-              <w:rPr>
-                <w:rFonts w:ascii="Arial" w:hAnsi="Arial" w:cs="Arial"/>
-                <w:color w:val="000000"/>
-                <w:sz w:val="24"/>
-                <w:szCs w:val="24"/>
-              </w:rPr>
-            </w:pPr>
-            <w:r>
-              <w:rPr>
-                <w:rFonts w:ascii="Arial" w:hAnsi="Arial" w:cs="Arial"/>
-                <w:color w:val="000000"/>
-                <w:sz w:val="24"/>
-                <w:szCs w:val="24"/>
-              </w:rPr>
-              <w:t>[</w:t>
-            </w:r>
-            <w:proofErr w:type="spellStart"/>
-            <w:r>
-              <w:rPr>
-                <w:rFonts w:ascii="Arial" w:hAnsi="Arial" w:cs="Arial"/>
-                <w:color w:val="000000"/>
-                <w:sz w:val="24"/>
-                <w:szCs w:val="24"/>
-              </w:rPr>
-              <w:t>uGrow</w:t>
-            </w:r>
-            <w:proofErr w:type="spellEnd"/>
-            <w:r>
-              <w:rPr>
-                <w:rFonts w:ascii="Arial" w:hAnsi="Arial" w:cs="Arial"/>
-                <w:color w:val="000000"/>
-                <w:sz w:val="24"/>
-                <w:szCs w:val="24"/>
-              </w:rPr>
-              <w:t xml:space="preserve"> Android DE2778] Field Crash Seen </w:t>
-            </w:r>
-            <w:proofErr w:type="spellStart"/>
-            <w:r>
-              <w:rPr>
-                <w:rFonts w:ascii="Arial" w:hAnsi="Arial" w:cs="Arial"/>
-                <w:color w:val="000000"/>
-                <w:sz w:val="24"/>
-                <w:szCs w:val="24"/>
-              </w:rPr>
-              <w:t>uGrow</w:t>
-            </w:r>
-            <w:proofErr w:type="spellEnd"/>
-            <w:r>
-              <w:rPr>
-                <w:rFonts w:ascii="Arial" w:hAnsi="Arial" w:cs="Arial"/>
-                <w:color w:val="000000"/>
-                <w:sz w:val="24"/>
-                <w:szCs w:val="24"/>
-              </w:rPr>
-              <w:t xml:space="preserve"> Android - </w:t>
-            </w:r>
-            <w:proofErr w:type="spellStart"/>
-            <w:r>
-              <w:rPr>
-                <w:rFonts w:ascii="Arial" w:hAnsi="Arial" w:cs="Arial"/>
-                <w:color w:val="000000"/>
-                <w:sz w:val="24"/>
-                <w:szCs w:val="24"/>
-              </w:rPr>
-              <w:t>NullPointerException</w:t>
-            </w:r>
-            <w:proofErr w:type="spellEnd"/>
-          </w:p>
-        </w:tc>
-      </w:tr>
-      <w:tr>
-        <w:trPr>
-          <w:trHeight w:val="81"/>
-        </w:trPr>
-        <w:tc>
-          <w:tcPr>
-            <w:tcW w:w="758" w:type="dxa"/>
-            <w:tcBorders>
-              <w:top w:val="nil"/>
-              <w:left w:val="nil"/>
-              <w:bottom w:val="nil"/>
-              <w:right w:val="nil"/>
-            </w:tcBorders>
-            <w:shd w:val="clear" w:color="auto" w:fill="auto"/>
-            <w:noWrap/>
-            <w:vAlign w:val="bottom"/>
-            <w:hideMark/>
-          </w:tcPr>
-          <w:p>
-            <w:pPr>
-              <w:rPr>
-                <w:rFonts w:ascii="Arial" w:hAnsi="Arial" w:cs="Arial"/>
-                <w:color w:val="000000"/>
-                <w:sz w:val="24"/>
-                <w:szCs w:val="24"/>
-              </w:rPr>
-            </w:pPr>
-            <w:r>
-              <w:rPr>
-                <w:rFonts w:ascii="Arial" w:hAnsi="Arial" w:cs="Arial"/>
-                <w:color w:val="000000"/>
-                <w:sz w:val="24"/>
-                <w:szCs w:val="24"/>
-              </w:rPr>
-              <w:t>DE14042</w:t>
-            </w:r>
-          </w:p>
-        </w:tc>
-        <w:tc>
-          <w:tcPr>
-            <w:tcW w:w="8602" w:type="dxa"/>
-            <w:tcBorders>
-              <w:top w:val="nil"/>
-              <w:left w:val="nil"/>
-              <w:bottom w:val="nil"/>
-              <w:right w:val="nil"/>
-            </w:tcBorders>
-            <w:shd w:val="clear" w:color="auto" w:fill="auto"/>
-            <w:noWrap/>
-            <w:vAlign w:val="bottom"/>
-            <w:hideMark/>
-          </w:tcPr>
-          <w:p>
-            <w:pPr>
-              <w:rPr>
-                <w:rFonts w:ascii="Arial" w:hAnsi="Arial" w:cs="Arial"/>
-                <w:color w:val="000000"/>
-                <w:sz w:val="24"/>
-                <w:szCs w:val="24"/>
-              </w:rPr>
-            </w:pPr>
-            <w:r>
-              <w:rPr>
-                <w:rFonts w:ascii="Arial" w:hAnsi="Arial" w:cs="Arial"/>
-                <w:color w:val="000000"/>
-                <w:sz w:val="24"/>
-                <w:szCs w:val="24"/>
-              </w:rPr>
-              <w:t>[</w:t>
-            </w:r>
-            <w:proofErr w:type="spellStart"/>
-            <w:r>
-              <w:rPr>
-                <w:rFonts w:ascii="Arial" w:hAnsi="Arial" w:cs="Arial"/>
-                <w:color w:val="000000"/>
-                <w:sz w:val="24"/>
-                <w:szCs w:val="24"/>
-              </w:rPr>
-              <w:t>uGrow</w:t>
-            </w:r>
-            <w:proofErr w:type="spellEnd"/>
-            <w:r>
-              <w:rPr>
-                <w:rFonts w:ascii="Arial" w:hAnsi="Arial" w:cs="Arial"/>
-                <w:color w:val="000000"/>
-                <w:sz w:val="24"/>
-                <w:szCs w:val="24"/>
-              </w:rPr>
-              <w:t>] Random crash observed on “Onboarding flow”</w:t>
+            <w:r>
+              <w:t>Unable to select country field in UR when language selected is Arabic (Saudi Arabia) in In App component</w:t>
             </w:r>
           </w:p>
         </w:tc>
       </w:tr>
     </w:tbl>
-    <w:p>
-      <w:pPr>
-        <w:pStyle w:val="NormalWeb"/>
-        <w:rPr>
-          <w:rFonts w:asciiTheme="majorHAnsi" w:hAnsiTheme="majorHAnsi"/>
-          <w:b/>
-        </w:rPr>
-      </w:pPr>
-    </w:p>
-    <w:p>
-      <w:pPr>
-        <w:pStyle w:val="NormalWeb"/>
-        <w:rPr>
-          <w:rFonts w:asciiTheme="majorHAnsi" w:hAnsiTheme="majorHAnsi"/>
-          <w:b/>
-        </w:rPr>
-      </w:pPr>
-    </w:p>
-    <w:p>
-      <w:pPr>
-        <w:pStyle w:val="NormalWeb"/>
-        <w:rPr>
-          <w:rFonts w:asciiTheme="majorHAnsi" w:hAnsiTheme="majorHAnsi"/>
-          <w:b/>
-        </w:rPr>
-      </w:pPr>
-    </w:p>
     <w:p>
       <w:pPr>
         <w:pStyle w:val="NormalWeb"/>
@@ -9718,6 +8916,7 @@
     <w:lsdException w:name="HTML Sample" w:semiHidden="1" w:unhideWhenUsed="1"/>
     <w:lsdException w:name="HTML Typewriter" w:semiHidden="1" w:unhideWhenUsed="1"/>
     <w:lsdException w:name="HTML Variable" w:semiHidden="1" w:unhideWhenUsed="1"/>
+    <w:lsdException w:name="Normal Table" w:semiHidden="1" w:unhideWhenUsed="1"/>
     <w:lsdException w:name="annotation subject" w:semiHidden="1" w:unhideWhenUsed="1"/>
     <w:lsdException w:name="No List" w:semiHidden="1" w:unhideWhenUsed="1"/>
     <w:lsdException w:name="Outline List 1" w:semiHidden="1" w:unhideWhenUsed="1"/>
@@ -9763,9 +8962,11 @@
     <w:lsdException w:name="Table Subtle 1" w:semiHidden="1" w:unhideWhenUsed="1"/>
     <w:lsdException w:name="Table Subtle 2" w:semiHidden="1" w:unhideWhenUsed="1"/>
     <w:lsdException w:name="Table Web 1" w:semiHidden="1" w:unhideWhenUsed="1"/>
+    <w:lsdException w:name="Table Web 2" w:semiHidden="1" w:unhideWhenUsed="1"/>
     <w:lsdException w:name="Table Web 3" w:semiHidden="1" w:unhideWhenUsed="1"/>
     <w:lsdException w:name="Balloon Text" w:semiHidden="1" w:unhideWhenUsed="1"/>
     <w:lsdException w:name="Table Grid" w:uiPriority="59"/>
+    <w:lsdException w:name="Table Theme" w:semiHidden="1" w:unhideWhenUsed="1"/>
     <w:lsdException w:name="Note Level 1" w:semiHidden="1" w:unhideWhenUsed="1"/>
     <w:lsdException w:name="Note Level 2" w:semiHidden="1" w:unhideWhenUsed="1"/>
     <w:lsdException w:name="Note Level 3" w:semiHidden="1" w:unhideWhenUsed="1"/>
@@ -10704,7 +9905,7 @@
 </file>
 
 <file path=customXml/itemProps1.xml><?xml version="1.0" encoding="utf-8"?>
-<ds:datastoreItem xmlns:ds="http://schemas.openxmlformats.org/officeDocument/2006/customXml" ds:itemID="{F3D93017-FE2F-A748-8B55-889208F22334}">
+<ds:datastoreItem xmlns:ds="http://schemas.openxmlformats.org/officeDocument/2006/customXml" ds:itemID="{75670A26-54B4-1940-BB90-F78428C4B5D2}">
   <ds:schemaRefs>
     <ds:schemaRef ds:uri="http://schemas.openxmlformats.org/officeDocument/2006/bibliography"/>
   </ds:schemaRefs>

</xml_diff>